<commit_message>
modified sws with chapters 1.1, 1.2 and initial data
</commit_message>
<xml_diff>
--- a/docs/sws.docx
+++ b/docs/sws.docx
@@ -1,6 +1,6 @@
 
 <file path=word/document.xml><?xml version="1.0" encoding="utf-8"?>
-<w:document xmlns:wpc="http://schemas.microsoft.com/office/word/2010/wordprocessingCanvas" xmlns:cx="http://schemas.microsoft.com/office/drawing/2014/chartex" xmlns:cx1="http://schemas.microsoft.com/office/drawing/2015/9/8/chartex" xmlns:cx2="http://schemas.microsoft.com/office/drawing/2015/10/21/chartex" xmlns:cx3="http://schemas.microsoft.com/office/drawing/2016/5/9/chartex" xmlns:cx4="http://schemas.microsoft.com/office/drawing/2016/5/10/chartex" xmlns:cx5="http://schemas.microsoft.com/office/drawing/2016/5/11/chartex" xmlns:cx6="http://schemas.microsoft.com/office/drawing/2016/5/12/chartex" xmlns:cx7="http://schemas.microsoft.com/office/drawing/2016/5/13/chartex" xmlns:cx8="http://schemas.microsoft.com/office/drawing/2016/5/14/chartex" xmlns:mc="http://schemas.openxmlformats.org/markup-compatibility/2006" xmlns:aink="http://schemas.microsoft.com/office/drawing/2016/ink" xmlns:am3d="http://schemas.microsoft.com/office/drawing/2017/model3d" xmlns:o="urn:schemas-microsoft-com:office:office" xmlns:r="http://schemas.openxmlformats.org/officeDocument/2006/relationships" xmlns:m="http://schemas.openxmlformats.org/officeDocument/2006/math" xmlns:v="urn:schemas-microsoft-com:vml" xmlns:wp14="http://schemas.microsoft.com/office/word/2010/wordprocessingDrawing" xmlns:wp="http://schemas.openxmlformats.org/drawingml/2006/wordprocessingDrawing" xmlns:w10="urn:schemas-microsoft-com:office:word" xmlns:w="http://schemas.openxmlformats.org/wordprocessingml/2006/main" xmlns:w14="http://schemas.microsoft.com/office/word/2010/wordml" xmlns:w15="http://schemas.microsoft.com/office/word/2012/wordml" xmlns:w16cid="http://schemas.microsoft.com/office/word/2016/wordml/cid" xmlns:w16se="http://schemas.microsoft.com/office/word/2015/wordml/symex" xmlns:wpg="http://schemas.microsoft.com/office/word/2010/wordprocessingGroup" xmlns:wpi="http://schemas.microsoft.com/office/word/2010/wordprocessingInk" xmlns:wne="http://schemas.microsoft.com/office/word/2006/wordml" xmlns:wps="http://schemas.microsoft.com/office/word/2010/wordprocessingShape" mc:Ignorable="w14 w15 w16se w16cid wp14">
+<w:document xmlns:ve="http://schemas.openxmlformats.org/markup-compatibility/2006" xmlns:o="urn:schemas-microsoft-com:office:office" xmlns:r="http://schemas.openxmlformats.org/officeDocument/2006/relationships" xmlns:m="http://schemas.openxmlformats.org/officeDocument/2006/math" xmlns:v="urn:schemas-microsoft-com:vml" xmlns:wp="http://schemas.openxmlformats.org/drawingml/2006/wordprocessingDrawing" xmlns:w10="urn:schemas-microsoft-com:office:word" xmlns:w="http://schemas.openxmlformats.org/wordprocessingml/2006/main" xmlns:wne="http://schemas.microsoft.com/office/word/2006/wordml">
   <w:body>
     <w:tbl>
       <w:tblPr>
@@ -11,7 +11,7 @@
           <w:left w:w="70" w:type="dxa"/>
           <w:right w:w="70" w:type="dxa"/>
         </w:tblCellMar>
-        <w:tblLook w:val="04A0" w:firstRow="1" w:lastRow="0" w:firstColumn="1" w:lastColumn="0" w:noHBand="0" w:noVBand="1"/>
+        <w:tblLook w:val="04A0"/>
       </w:tblPr>
       <w:tblGrid>
         <w:gridCol w:w="933"/>
@@ -53,7 +53,7 @@
               <w:pStyle w:val="komentarz"/>
             </w:pPr>
             <w:r>
-              <w:t>{nazwa projektu}</w:t>
+              <w:t>Półkarzyk Pk</w:t>
             </w:r>
           </w:p>
         </w:tc>
@@ -83,7 +83,7 @@
               <w:pStyle w:val="komentarz"/>
             </w:pPr>
             <w:r>
-              <w:t>{ew. nazwa klienta zewnętrznego}</w:t>
+              <w:t>PJATK, dr hab. Inż. Marta Łabuda</w:t>
             </w:r>
           </w:p>
         </w:tc>
@@ -119,7 +119,7 @@
               <w:rPr>
                 <w:b w:val="0"/>
               </w:rPr>
-              <w:pict w14:anchorId="3C1CD956">
+              <w:pict>
                 <v:shapetype id="_x0000_t75" coordsize="21600,21600" o:spt="75" o:preferrelative="t" path="m@4@5l@4@11@9@11@9@5xe" filled="f" stroked="f">
                   <v:stroke joinstyle="miter"/>
                   <v:formulas>
@@ -139,7 +139,7 @@
                   <v:path o:extrusionok="f" gradientshapeok="t" o:connecttype="rect"/>
                   <o:lock v:ext="edit" aspectratio="t"/>
                 </v:shapetype>
-                <v:shape id="_x0000_i1025" type="#_x0000_t75" style="width:84.6pt;height:84.6pt">
+                <v:shape id="_x0000_i1025" type="#_x0000_t75" style="width:84.5pt;height:84.5pt">
                   <v:imagedata r:id="rId8" o:title="48C530CD"/>
                 </v:shape>
               </w:pict>
@@ -178,7 +178,31 @@
               <w:pStyle w:val="komentarz"/>
             </w:pPr>
             <w:r>
-              <w:t>{członkowie zespołu projektowego}</w:t>
+              <w:t>Alicja Wieloch</w:t>
+            </w:r>
+          </w:p>
+          <w:p>
+            <w:pPr>
+              <w:pStyle w:val="komentarz"/>
+            </w:pPr>
+            <w:r>
+              <w:t>Cezary Ciślak</w:t>
+            </w:r>
+          </w:p>
+          <w:p>
+            <w:pPr>
+              <w:pStyle w:val="komentarz"/>
+            </w:pPr>
+            <w:r>
+              <w:t>Bartosz Grzanka</w:t>
+            </w:r>
+          </w:p>
+          <w:p>
+            <w:pPr>
+              <w:pStyle w:val="komentarz"/>
+            </w:pPr>
+            <w:r>
+              <w:t>Nikodem Płocki</w:t>
             </w:r>
           </w:p>
         </w:tc>
@@ -208,7 +232,7 @@
               <w:pStyle w:val="komentarz"/>
             </w:pPr>
             <w:r>
-              <w:t>{nazwisko, imię}</w:t>
+              <w:t>Ciślak Cezary</w:t>
             </w:r>
           </w:p>
         </w:tc>
@@ -363,7 +387,7 @@
               <w:pStyle w:val="komentarz"/>
             </w:pPr>
             <w:r>
-              <w:t>{uczelniany opiekun projektu}</w:t>
+              <w:t>dr hab. Inż. Marta Łabuda</w:t>
             </w:r>
           </w:p>
         </w:tc>
@@ -835,14 +859,6 @@
       <w:r>
         <w:rPr>
           <w:b w:val="0"/>
-          <w:color w:val="404040"/>
-          <w:sz w:val="20"/>
-        </w:rPr>
-        <w:t xml:space="preserve"> </w:t>
-      </w:r>
-      <w:r>
-        <w:rPr>
-          <w:b w:val="0"/>
           <w:iCs/>
           <w:color w:val="404040"/>
           <w:sz w:val="20"/>
@@ -1065,42 +1081,74 @@
       </w:r>
     </w:p>
     <w:p>
-      <w:pPr>
-        <w:pStyle w:val="Nagwek2"/>
-      </w:pPr>
-      <w:r>
-        <w:t>Zakres dokumentu</w:t>
+      <w:r>
+        <w:t xml:space="preserve">Celem dokumentu jest sprecyzowanie wymagań otoczenia, przedsięwzięcia oraz potrzeb klienta. </w:t>
+      </w:r>
+      <w:r>
+        <w:t>Będzie on punktem zaczepienia co do konkretnych wymagań i zadań jakie system ma spełnić i  wyszczególni on wymagane dokumenty, (licencyjne, biznesowe, wewnętrzne, prawne, itp.) oraz poszczególnych udziałowców, klientów, odbiorców i użytkowników, których projekt będzie dotyczyć. (osoby odpowiedzialne, osoby pośrednie, urządzenia wspierające, dostawców usług, użytkowników, itp.)</w:t>
+      </w:r>
+    </w:p>
+    <w:p/>
+    <w:p>
+      <w:r>
+        <w:t>Wyszczególnieni będą udziałowcy</w:t>
+      </w:r>
+      <w:r>
+        <w:t xml:space="preserve">, klienci, </w:t>
+      </w:r>
+      <w:r>
+        <w:t>odbiorcy</w:t>
+      </w:r>
+      <w:r>
+        <w:t xml:space="preserve"> i użytkownicy</w:t>
+      </w:r>
+      <w:r>
+        <w:t>, k</w:t>
+      </w:r>
+      <w:r>
+        <w:t>tórych projekt będzie dotyczyć.</w:t>
       </w:r>
     </w:p>
     <w:p>
       <w:pPr>
-        <w:pStyle w:val="podpowiedzi"/>
-      </w:pPr>
-      <w:r>
-        <w:t>{O</w:t>
-      </w:r>
-      <w:r>
-        <w:t xml:space="preserve">kreślenie, co zawiera dokument; tutaj: analiza otoczenia – klienci, </w:t>
-      </w:r>
-      <w:r>
-        <w:t>kontekst biznesowy systemu</w:t>
-      </w:r>
-      <w:r>
-        <w:t>, określenie udzia</w:t>
-      </w:r>
-      <w:r>
-        <w:t>łowców, zdefiniowanie wymagań</w:t>
-      </w:r>
-      <w:r>
-        <w:t>}</w:t>
-      </w:r>
+        <w:ind w:firstLine="0"/>
+      </w:pPr>
     </w:p>
     <w:p>
+      <w:r>
+        <w:t xml:space="preserve">Wypisane będą dokumenty powiązane, będące dokumentami wewnętrznymi, oraz </w:t>
+      </w:r>
+      <w:r>
+        <w:t>licencyjne, biznesowe, zwracające uwagę na aspekty prawne lub inne wymagane do zrealizowania projektu.</w:t>
+      </w:r>
+    </w:p>
+    <w:p/>
+    <w:p>
+      <w:r>
+        <w:t>Sprecyzowany</w:t>
+      </w:r>
+      <w:r>
+        <w:t xml:space="preserve"> zostanie kontekst biznesowy i środowiskowy, w którym projekt będzie występował, oraz problemy z jakimi będzie musiał się zmierzyć.</w:t>
+      </w:r>
+    </w:p>
+    <w:p/>
+    <w:p>
+      <w:r>
+        <w:t>Opisany będzie projekt od strony architektury i logiki, skupiając się na konkretnych zadaniach jakie ma wykonywać dla konkretnych udziałowców. W te zadania zalicza się wszystkie wymagania pokroju funkcjonalnych, poza-funkcjonalnych, itp.</w:t>
+      </w:r>
+      <w:r>
+        <w:t xml:space="preserve"> Opisywać to będą wymagania dla konkretnych kategorii.</w:t>
+      </w:r>
+    </w:p>
+    <w:p/>
+    <w:p/>
+    <w:p>
       <w:pPr>
         <w:pStyle w:val="Nagwek2"/>
       </w:pPr>
       <w:r>
-        <w:t>Dokumenty powiązane</w:t>
+        <w:lastRenderedPageBreak/>
+        <w:t>Zakres dokumentu</w:t>
       </w:r>
     </w:p>
     <w:p>
@@ -1108,243 +1156,471 @@
         <w:pStyle w:val="podpowiedzi"/>
       </w:pPr>
       <w:r>
-        <w:t>{Pełna lista opracowań poza zakresem dokumentu, lecz powiązanych merytorycznie z tym dokumentem; ujęte wersje poszczególnych dokumentów; także poprzednie wersje dokumentu SWS}</w:t>
+        <w:t>{O</w:t>
+      </w:r>
+      <w:r>
+        <w:t xml:space="preserve">kreślenie, co zawiera dokument; tutaj: analiza otoczenia – klienci, </w:t>
+      </w:r>
+      <w:r>
+        <w:t>kontekst biznesowy systemu</w:t>
+      </w:r>
+      <w:r>
+        <w:t>, określenie udzia</w:t>
+      </w:r>
+      <w:r>
+        <w:t>łowców, zdefiniowanie wymagań</w:t>
+      </w:r>
+      <w:r>
+        <w:t>}</w:t>
       </w:r>
     </w:p>
     <w:p>
       <w:pPr>
-        <w:pStyle w:val="Nagwek2"/>
-      </w:pPr>
-      <w:r>
-        <w:t>Odbiorcy</w:t>
+        <w:pStyle w:val="Nagwek3"/>
+      </w:pPr>
+      <w:r>
+        <w:t>Osoby</w:t>
       </w:r>
     </w:p>
     <w:p>
       <w:pPr>
-        <w:pStyle w:val="podpowiedzi"/>
-      </w:pPr>
-      <w:r>
-        <w:t>{</w:t>
-      </w:r>
-      <w:r>
-        <w:t>Określenie adresatów dokumentu np. zleceniodawca, zleceniobiorca</w:t>
-      </w:r>
-      <w:r>
-        <w:t xml:space="preserve">, członkowie zespołu projektowego oraz </w:t>
-      </w:r>
-      <w:r>
-        <w:t xml:space="preserve">(jeśli znane) </w:t>
-      </w:r>
-      <w:r>
-        <w:t>wymienione z nazwiska osoby, do których dokument ma dotrzeć</w:t>
-      </w:r>
-      <w:r>
-        <w:t>; a</w:t>
-      </w:r>
-      <w:r>
-        <w:t>spekty prawne i licencyjne</w:t>
-      </w:r>
-      <w:r>
-        <w:t xml:space="preserve"> (</w:t>
-      </w:r>
-      <w:r>
-        <w:t>kto posiada prawa autorskie do dokumentu</w:t>
-      </w:r>
-      <w:r>
-        <w:t xml:space="preserve"> / jaki akt prawny je reguluje?)</w:t>
-      </w:r>
-      <w:r>
-        <w:t>}</w:t>
+        <w:numPr>
+          <w:ilvl w:val="0"/>
+          <w:numId w:val="42"/>
+        </w:numPr>
+      </w:pPr>
+      <w:r>
+        <w:t>Odbiorcy – wszystkie byty odpowiedzialne za projekt, w tym zlecające, wraz z opisem ich pozycji i obowiązków</w:t>
+      </w:r>
+      <w:r>
+        <w:t>,</w:t>
       </w:r>
     </w:p>
     <w:p>
       <w:pPr>
-        <w:pStyle w:val="Nagwek2"/>
-      </w:pPr>
-      <w:r>
-        <w:t>Słownik pojęć</w:t>
+        <w:numPr>
+          <w:ilvl w:val="0"/>
+          <w:numId w:val="42"/>
+        </w:numPr>
+      </w:pPr>
+      <w:r>
+        <w:t>Udziałowcy – podmioty ożywione (osoby, spółki, itp.) i nieożywione</w:t>
+      </w:r>
+      <w:r>
+        <w:t>,</w:t>
+      </w:r>
+      <w:r>
+        <w:t xml:space="preserve"> (urządzenia, regulacje prawne, itp.</w:t>
+      </w:r>
+      <w:r>
+        <w:t>) które biorą czynny udział w projekcie, lub na których projekt może wpływać,</w:t>
       </w:r>
     </w:p>
     <w:p>
       <w:pPr>
-        <w:pStyle w:val="podpowiedzi"/>
-      </w:pPr>
-      <w:r>
-        <w:t>{W</w:t>
-      </w:r>
-      <w:r>
-        <w:t xml:space="preserve">yjaśnienie używanych w dokumencie </w:t>
-      </w:r>
-      <w:r>
-        <w:t xml:space="preserve">oznaczeń, </w:t>
-      </w:r>
-      <w:r>
-        <w:t>pojęć i skrótów np. akronimy, nazwy skrótowe</w:t>
-      </w:r>
-      <w:r>
-        <w:t>, itp</w:t>
-      </w:r>
-      <w:r>
-        <w:t xml:space="preserve">; definicje są konieczne, aby wszyscy czytelnicy mogli zrozumieć treść dokumentu; ważne jest umieszczenie na tej liście pojęć o charakterze technicznym oraz pojęć dziedziny </w:t>
-      </w:r>
-      <w:r>
-        <w:t>merytorycznej zastosowania aplikacji</w:t>
-      </w:r>
-      <w:r>
-        <w:t>. Nie jest konieczne wyjaśnianie słów używanych powszechnie</w:t>
-      </w:r>
-      <w:r>
-        <w:t>}</w:t>
+        <w:numPr>
+          <w:ilvl w:val="0"/>
+          <w:numId w:val="42"/>
+        </w:numPr>
+      </w:pPr>
+      <w:r>
+        <w:t>Klienci – wewnętrzni (wśród-organizacyjni) i zewnętrzni (przedstawiciele zleceniodawcy) związani z postępem projektu,</w:t>
       </w:r>
     </w:p>
     <w:p>
       <w:pPr>
-        <w:pStyle w:val="Nagwek1"/>
-      </w:pPr>
-      <w:r>
-        <w:t>Projekt w kontekście</w:t>
+        <w:numPr>
+          <w:ilvl w:val="0"/>
+          <w:numId w:val="42"/>
+        </w:numPr>
+      </w:pPr>
+      <w:r>
+        <w:t>Użytkownicy – osoby, podzielone na kategorię, które będą korzystać z tworzonego systemu.</w:t>
       </w:r>
     </w:p>
     <w:p>
       <w:pPr>
-        <w:pStyle w:val="podpowiedzi"/>
-      </w:pPr>
-      <w:r>
-        <w:t>{</w:t>
-      </w:r>
-      <w:r>
-        <w:t xml:space="preserve">Opis systemu w </w:t>
-      </w:r>
-      <w:r>
-        <w:t xml:space="preserve">docelowym </w:t>
-      </w:r>
-      <w:r>
-        <w:t xml:space="preserve">środowisku </w:t>
-      </w:r>
-      <w:r>
-        <w:t xml:space="preserve">jego </w:t>
-      </w:r>
-      <w:r>
-        <w:t>zastosowania</w:t>
-      </w:r>
-      <w:r>
-        <w:t xml:space="preserve"> </w:t>
-      </w:r>
-      <w:r>
-        <w:t>}</w:t>
+        <w:pStyle w:val="Nagwek3"/>
+      </w:pPr>
+      <w:r>
+        <w:t>Dokumenty</w:t>
       </w:r>
     </w:p>
     <w:p>
       <w:pPr>
-        <w:pStyle w:val="Nagwek2"/>
-      </w:pPr>
-      <w:r>
-        <w:t>Kontekst biznesowy</w:t>
+        <w:numPr>
+          <w:ilvl w:val="0"/>
+          <w:numId w:val="43"/>
+        </w:numPr>
+      </w:pPr>
+      <w:r>
+        <w:t>Prawne – regulujące akty prawne lub precyzujące prawa autorskie,</w:t>
       </w:r>
     </w:p>
     <w:p>
       <w:pPr>
-        <w:pStyle w:val="podpowiedzi"/>
-      </w:pPr>
-      <w:r>
-        <w:t>{</w:t>
-      </w:r>
-      <w:r>
-        <w:t xml:space="preserve">Zalecane </w:t>
-      </w:r>
-      <w:r>
-        <w:t>popracie</w:t>
-      </w:r>
-      <w:r>
-        <w:t xml:space="preserve"> ry</w:t>
-      </w:r>
-      <w:r>
-        <w:t>sunk</w:t>
-      </w:r>
-      <w:r>
-        <w:t>iem</w:t>
-      </w:r>
-      <w:r>
-        <w:t xml:space="preserve"> </w:t>
-      </w:r>
-      <w:r>
-        <w:t>(np. ogólny diagram przypadków użycia)</w:t>
-      </w:r>
-      <w:r>
-        <w:t xml:space="preserve"> </w:t>
-      </w:r>
-      <w:r>
-        <w:t>przedstawia</w:t>
-      </w:r>
-      <w:r>
-        <w:t xml:space="preserve">jący system </w:t>
-      </w:r>
-      <w:r>
-        <w:t xml:space="preserve">w </w:t>
-      </w:r>
-      <w:r>
-        <w:t>docelowy</w:t>
-      </w:r>
-      <w:r>
-        <w:t>m środowisku organizacyjnym i operacyjnym</w:t>
-      </w:r>
-      <w:r>
-        <w:t xml:space="preserve">, </w:t>
-      </w:r>
-      <w:r>
-        <w:t>zakres, integracje</w:t>
-      </w:r>
-      <w:r>
-        <w:t xml:space="preserve"> z innymi systemami, współdzielone bazy danych</w:t>
-      </w:r>
-      <w:r>
-        <w:t>,</w:t>
-      </w:r>
-      <w:r>
-        <w:t xml:space="preserve"> </w:t>
-      </w:r>
-      <w:r>
-        <w:t>konieczność wykorzystania szablonów, wzorców</w:t>
-      </w:r>
-      <w:r>
-        <w:t xml:space="preserve"> lub</w:t>
-      </w:r>
-      <w:r>
-        <w:t xml:space="preserve"> standardów wewnątrzorganizacyjnych</w:t>
-      </w:r>
-      <w:r>
-        <w:t>;</w:t>
-      </w:r>
-      <w:r>
-        <w:t xml:space="preserve"> </w:t>
-      </w:r>
-      <w:r>
-        <w:t xml:space="preserve">głównych udziałowców i </w:t>
-      </w:r>
-      <w:r>
-        <w:t xml:space="preserve">ilustrujący </w:t>
-      </w:r>
-      <w:r>
-        <w:t>relacje między nimi}</w:t>
+        <w:numPr>
+          <w:ilvl w:val="0"/>
+          <w:numId w:val="43"/>
+        </w:numPr>
+      </w:pPr>
+      <w:r>
+        <w:t>Biznesowe – opisujące środowisko, lub biznes projektowy,</w:t>
       </w:r>
     </w:p>
     <w:p>
       <w:pPr>
-        <w:pStyle w:val="Nagwek2"/>
-      </w:pPr>
-      <w:r>
-        <w:t xml:space="preserve">Udziałowcy </w:t>
+        <w:numPr>
+          <w:ilvl w:val="0"/>
+          <w:numId w:val="43"/>
+        </w:numPr>
+      </w:pPr>
+      <w:r>
+        <w:t>Specyfikacji – precyzujące wymagania, raporty i inne.</w:t>
       </w:r>
     </w:p>
     <w:p>
       <w:pPr>
+        <w:pStyle w:val="Nagwek3"/>
+      </w:pPr>
+      <w:r>
+        <w:t>Wymagania</w:t>
+      </w:r>
+    </w:p>
+    <w:p>
+      <w:pPr>
+        <w:numPr>
+          <w:ilvl w:val="0"/>
+          <w:numId w:val="44"/>
+        </w:numPr>
+      </w:pPr>
+      <w:r>
+        <w:t>Ogólne / biznesowe / dziedzinowe – założenia wstępne, wymagania wstępne, grupa biznesowa, które projekt będzie tykał {DO ZMIANY},</w:t>
+      </w:r>
+    </w:p>
+    <w:p>
+      <w:pPr>
+        <w:numPr>
+          <w:ilvl w:val="0"/>
+          <w:numId w:val="44"/>
+        </w:numPr>
+      </w:pPr>
+      <w:r>
+        <w:t>Funkcjonalne – co system ma robić</w:t>
+      </w:r>
+    </w:p>
+    <w:p>
+      <w:pPr>
+        <w:numPr>
+          <w:ilvl w:val="0"/>
+          <w:numId w:val="44"/>
+        </w:numPr>
+      </w:pPr>
+      <w:r>
+        <w:t>Interfejsowe – co system wymaga od innych serwisów, urządzeń lub usług,</w:t>
+      </w:r>
+    </w:p>
+    <w:p>
+      <w:pPr>
+        <w:numPr>
+          <w:ilvl w:val="0"/>
+          <w:numId w:val="44"/>
+        </w:numPr>
+      </w:pPr>
+      <w:r>
+        <w:t>Poza-funkcjonalne – jak system ma działać i co ma spełniać,</w:t>
+      </w:r>
+    </w:p>
+    <w:p>
+      <w:pPr>
+        <w:numPr>
+          <w:ilvl w:val="0"/>
+          <w:numId w:val="44"/>
+        </w:numPr>
+      </w:pPr>
+      <w:r>
+        <w:t>Środowiskowe – gdzie system ma działać.</w:t>
+      </w:r>
+    </w:p>
+    <w:p>
+      <w:pPr>
+        <w:pStyle w:val="Nagwek3"/>
+      </w:pPr>
+      <w:r>
+        <w:t>Inne</w:t>
+      </w:r>
+    </w:p>
+    <w:p>
+      <w:pPr>
+        <w:numPr>
+          <w:ilvl w:val="0"/>
+          <w:numId w:val="45"/>
+        </w:numPr>
+      </w:pPr>
+      <w:r>
+        <w:t>Kontekst biznesowy – przedstawiający system w docelowym środowisku</w:t>
+      </w:r>
+      <w:r>
+        <w:t xml:space="preserve"> i jego wymagań, tj. integracji z innymi systemami, podążania za standardami wewnątrz-organizacyjnymi, itp. oraz ilustrujący relację udziałowców z systemem,</w:t>
+      </w:r>
+    </w:p>
+    <w:p>
+      <w:pPr>
+        <w:numPr>
+          <w:ilvl w:val="0"/>
+          <w:numId w:val="45"/>
+        </w:numPr>
+      </w:pPr>
+      <w:r>
+        <w:t>Słownik pojęć – pojęcia, skróty, akronimy, definicje,</w:t>
+      </w:r>
+    </w:p>
+    <w:p>
+      <w:pPr>
+        <w:numPr>
+          <w:ilvl w:val="0"/>
+          <w:numId w:val="45"/>
+        </w:numPr>
+      </w:pPr>
+      <w:r>
+        <w:t>Załączniki – linki do dokumentów lub innych powiązanych plików.</w:t>
+      </w:r>
+    </w:p>
+    <w:p>
+      <w:pPr>
+        <w:ind w:firstLine="0"/>
+      </w:pPr>
+    </w:p>
+    <w:p>
+      <w:pPr>
+        <w:pStyle w:val="Nagwek2"/>
+      </w:pPr>
+      <w:r>
+        <w:t>Dokumenty powiązane</w:t>
+      </w:r>
+    </w:p>
+    <w:p>
+      <w:pPr>
         <w:pStyle w:val="podpowiedzi"/>
       </w:pPr>
       <w:r>
+        <w:t>{Pełna lista opracowań poza zakresem dokumentu, lecz powiązanych merytorycznie z tym dokumentem; ujęte wersje poszczególnych dokumentów; także poprzednie wersje dokumentu SWS}</w:t>
+      </w:r>
+    </w:p>
+    <w:p>
+      <w:pPr>
+        <w:pStyle w:val="Nagwek2"/>
+      </w:pPr>
+      <w:r>
+        <w:t>Odbiorcy</w:t>
+      </w:r>
+    </w:p>
+    <w:p>
+      <w:pPr>
+        <w:pStyle w:val="podpowiedzi"/>
+      </w:pPr>
+      <w:r>
         <w:t>{</w:t>
       </w:r>
       <w:r>
-        <w:t xml:space="preserve"> </w:t>
+        <w:t>Określenie adresatów dokumentu np. zleceniodawca, zleceniobiorca</w:t>
+      </w:r>
+      <w:r>
+        <w:t xml:space="preserve">, członkowie zespołu projektowego oraz </w:t>
+      </w:r>
+      <w:r>
+        <w:t xml:space="preserve">(jeśli znane) </w:t>
+      </w:r>
+      <w:r>
+        <w:t>wymienione z nazwiska osoby, do których dokument ma dotrzeć</w:t>
+      </w:r>
+      <w:r>
+        <w:t>; a</w:t>
+      </w:r>
+      <w:r>
+        <w:t>spekty prawne i licencyjne</w:t>
+      </w:r>
+      <w:r>
+        <w:t xml:space="preserve"> (</w:t>
+      </w:r>
+      <w:r>
+        <w:t>kto posiada prawa autorskie do dokumentu</w:t>
+      </w:r>
+      <w:r>
+        <w:t xml:space="preserve"> / jaki akt prawny je reguluje?)</w:t>
+      </w:r>
+      <w:r>
+        <w:t>}</w:t>
+      </w:r>
+    </w:p>
+    <w:p>
+      <w:pPr>
+        <w:pStyle w:val="Nagwek2"/>
+      </w:pPr>
+      <w:r>
+        <w:t>Słownik pojęć</w:t>
+      </w:r>
+    </w:p>
+    <w:p>
+      <w:pPr>
+        <w:pStyle w:val="podpowiedzi"/>
+      </w:pPr>
+      <w:r>
+        <w:t>{W</w:t>
+      </w:r>
+      <w:r>
+        <w:t xml:space="preserve">yjaśnienie używanych w dokumencie </w:t>
+      </w:r>
+      <w:r>
+        <w:t xml:space="preserve">oznaczeń, </w:t>
+      </w:r>
+      <w:r>
+        <w:t>pojęć i skrótów np. akronimy, nazwy skrótowe</w:t>
+      </w:r>
+      <w:r>
+        <w:t>, itp</w:t>
+      </w:r>
+      <w:r>
+        <w:t xml:space="preserve">; definicje są konieczne, aby wszyscy czytelnicy mogli zrozumieć treść dokumentu; ważne jest umieszczenie na tej liście pojęć o charakterze technicznym oraz pojęć dziedziny </w:t>
+      </w:r>
+      <w:r>
+        <w:t>merytorycznej zastosowania aplikacji</w:t>
+      </w:r>
+      <w:r>
+        <w:t>. Nie jest konieczne wyjaśnianie słów używanych powszechnie</w:t>
+      </w:r>
+      <w:r>
+        <w:t>}</w:t>
+      </w:r>
+    </w:p>
+    <w:p>
+      <w:pPr>
+        <w:pStyle w:val="Nagwek1"/>
+      </w:pPr>
+      <w:r>
+        <w:t>Projekt w kontekście</w:t>
+      </w:r>
+    </w:p>
+    <w:p>
+      <w:pPr>
+        <w:pStyle w:val="podpowiedzi"/>
+      </w:pPr>
+      <w:r>
+        <w:t>{</w:t>
+      </w:r>
+      <w:r>
+        <w:t xml:space="preserve">Opis systemu w </w:t>
+      </w:r>
+      <w:r>
+        <w:t xml:space="preserve">docelowym </w:t>
+      </w:r>
+      <w:r>
+        <w:t xml:space="preserve">środowisku </w:t>
+      </w:r>
+      <w:r>
+        <w:t xml:space="preserve">jego </w:t>
+      </w:r>
+      <w:r>
+        <w:t>zastosowania</w:t>
+      </w:r>
+      <w:r>
+        <w:t>}</w:t>
+      </w:r>
+    </w:p>
+    <w:p>
+      <w:pPr>
+        <w:pStyle w:val="Nagwek2"/>
+      </w:pPr>
+      <w:r>
+        <w:lastRenderedPageBreak/>
+        <w:t>Kontekst biznesowy</w:t>
+      </w:r>
+    </w:p>
+    <w:p>
+      <w:pPr>
+        <w:pStyle w:val="podpowiedzi"/>
+      </w:pPr>
+      <w:r>
+        <w:t>{</w:t>
+      </w:r>
+      <w:r>
+        <w:t xml:space="preserve">Zalecane </w:t>
+      </w:r>
+      <w:r>
+        <w:t>popracie</w:t>
+      </w:r>
+      <w:r>
+        <w:t xml:space="preserve"> ry</w:t>
+      </w:r>
+      <w:r>
+        <w:t>sunk</w:t>
+      </w:r>
+      <w:r>
+        <w:t>iem(np. ogólny diagram przypadków użycia)</w:t>
+      </w:r>
+      <w:r>
+        <w:t>przedstawia</w:t>
+      </w:r>
+      <w:r>
+        <w:t xml:space="preserve">jący system </w:t>
+      </w:r>
+      <w:r>
+        <w:t xml:space="preserve">w </w:t>
+      </w:r>
+      <w:r>
+        <w:t>docelowy</w:t>
+      </w:r>
+      <w:r>
+        <w:t>m środowisku organizacyjnym i operacyjnym</w:t>
+      </w:r>
+      <w:r>
+        <w:t xml:space="preserve">, </w:t>
+      </w:r>
+      <w:r>
+        <w:t>zakres, integracje</w:t>
+      </w:r>
+      <w:r>
+        <w:t xml:space="preserve"> z innymi systemami, współdzielone bazy danych</w:t>
+      </w:r>
+      <w:r>
+        <w:t>,</w:t>
+      </w:r>
+      <w:r>
+        <w:t>konieczność wykorzystania szablonów, wzorców</w:t>
+      </w:r>
+      <w:r>
+        <w:t xml:space="preserve"> lub</w:t>
+      </w:r>
+      <w:r>
+        <w:t xml:space="preserve"> standardów wewnątrzorganizacyjnych</w:t>
+      </w:r>
+      <w:r>
+        <w:t>;</w:t>
+      </w:r>
+      <w:r>
+        <w:t xml:space="preserve">głównych udziałowców i </w:t>
+      </w:r>
+      <w:r>
+        <w:t xml:space="preserve">ilustrujący </w:t>
+      </w:r>
+      <w:r>
+        <w:t>relacje między nimi}</w:t>
+      </w:r>
+    </w:p>
+    <w:p>
+      <w:pPr>
+        <w:pStyle w:val="Nagwek2"/>
+      </w:pPr>
+      <w:r>
+        <w:t xml:space="preserve">Udziałowcy </w:t>
+      </w:r>
+    </w:p>
+    <w:p>
+      <w:pPr>
+        <w:pStyle w:val="podpowiedzi"/>
+      </w:pPr>
+      <w:r>
+        <w:t>{</w:t>
       </w:r>
       <w:r>
         <w:t>Udziałowiec to każdy podmiot, ożywiony bądź nie (osoba, system, urządzenie, regulacje prawne, społeczeństwo itp), który bierze udział w projekcie, lub na którego projekt może wpływać.</w:t>
@@ -1393,7 +1669,7 @@
           <w:left w:w="70" w:type="dxa"/>
           <w:right w:w="70" w:type="dxa"/>
         </w:tblCellMar>
-        <w:tblLook w:val="0000" w:firstRow="0" w:lastRow="0" w:firstColumn="0" w:lastColumn="0" w:noHBand="0" w:noVBand="0"/>
+        <w:tblLook w:val="0000"/>
       </w:tblPr>
       <w:tblGrid>
         <w:gridCol w:w="1701"/>
@@ -1446,13 +1722,7 @@
               <w:pStyle w:val="podpowiedzi"/>
             </w:pPr>
             <w:r>
-              <w:t>{jednoznaczny symbol np. UOB</w:t>
-            </w:r>
-            <w:r>
-              <w:t xml:space="preserve"> </w:t>
-            </w:r>
-            <w:r>
-              <w:t xml:space="preserve">01, </w:t>
+              <w:t xml:space="preserve">{jednoznaczny symbol np. UOB01, </w:t>
             </w:r>
             <w:r>
               <w:t xml:space="preserve">UOB </w:t>
@@ -1465,9 +1735,6 @@
             </w:r>
             <w:r>
               <w:t>,</w:t>
-            </w:r>
-            <w:r>
-              <w:t xml:space="preserve"> </w:t>
             </w:r>
           </w:p>
           <w:p>
@@ -1532,7 +1799,6 @@
               <w:pStyle w:val="tekstwtabeliTNR"/>
             </w:pPr>
             <w:r>
-              <w:lastRenderedPageBreak/>
               <w:t>Opis:</w:t>
             </w:r>
           </w:p>
@@ -1833,13 +2099,7 @@
         <w:t>(</w:t>
       </w:r>
       <w:r>
-        <w:t>mogą wymagać uwzględnienie specyficznych przepisów</w:t>
-      </w:r>
-      <w:r>
-        <w:t xml:space="preserve"> </w:t>
-      </w:r>
-      <w:r>
-        <w:t>i zasad)</w:t>
+        <w:t>mogą wymagać uwzględnienie specyficznych przepisówi zasad)</w:t>
       </w:r>
       <w:r>
         <w:t>}</w:t>
@@ -1862,7 +2122,7 @@
           <w:left w:w="70" w:type="dxa"/>
           <w:right w:w="70" w:type="dxa"/>
         </w:tblCellMar>
-        <w:tblLook w:val="0000" w:firstRow="0" w:lastRow="0" w:firstColumn="0" w:lastColumn="0" w:noHBand="0" w:noVBand="0"/>
+        <w:tblLook w:val="0000"/>
       </w:tblPr>
       <w:tblGrid>
         <w:gridCol w:w="1977"/>
@@ -1929,13 +2189,7 @@
               <w:t xml:space="preserve"> WO</w:t>
             </w:r>
             <w:r>
-              <w:t>2 ..</w:t>
-            </w:r>
-            <w:r>
-              <w:t xml:space="preserve"> </w:t>
-            </w:r>
-            <w:r>
-              <w:t>}</w:t>
+              <w:t>2 ..}</w:t>
             </w:r>
           </w:p>
         </w:tc>
@@ -1993,9 +2247,6 @@
                 <w:b/>
               </w:rPr>
               <w:t>S</w:t>
-            </w:r>
-            <w:r>
-              <w:t xml:space="preserve"> </w:t>
             </w:r>
             <w:r>
               <w:t>–</w:t>
@@ -2257,7 +2508,7 @@
           <w:left w:w="70" w:type="dxa"/>
           <w:right w:w="70" w:type="dxa"/>
         </w:tblCellMar>
-        <w:tblLook w:val="0000" w:firstRow="0" w:lastRow="0" w:firstColumn="0" w:lastColumn="0" w:noHBand="0" w:noVBand="0"/>
+        <w:tblLook w:val="0000"/>
       </w:tblPr>
       <w:tblGrid>
         <w:gridCol w:w="1977"/>
@@ -2301,6 +2552,7 @@
               <w:pStyle w:val="tekstwtabeliTNR"/>
             </w:pPr>
             <w:r>
+              <w:lastRenderedPageBreak/>
               <w:t>Identyfikator:</w:t>
             </w:r>
           </w:p>
@@ -2387,19 +2639,10 @@
               <w:t>S</w:t>
             </w:r>
             <w:r>
-              <w:t xml:space="preserve"> </w:t>
-            </w:r>
-            <w:r>
               <w:t>–</w:t>
             </w:r>
             <w:r>
-              <w:t xml:space="preserve"> should</w:t>
-            </w:r>
-            <w:r>
-              <w:t xml:space="preserve"> </w:t>
-            </w:r>
-            <w:r>
-              <w:t>(powinno być)</w:t>
+              <w:t xml:space="preserve"> should(powinno być)</w:t>
             </w:r>
           </w:p>
           <w:p>
@@ -2506,13 +2749,7 @@
               <w:pStyle w:val="podpowiedzi"/>
             </w:pPr>
             <w:r>
-              <w:t>{opis szczegółowy, należy dążyć do tego, żeby wszystkie znane na ten moment szczegóły wymagania zostały wydobyte i wyspecyfikowane</w:t>
-            </w:r>
-            <w:r>
-              <w:t xml:space="preserve"> </w:t>
-            </w:r>
-            <w:r>
-              <w:t>}</w:t>
+              <w:t>{opis szczegółowy, należy dążyć do tego, żeby wszystkie znane na ten moment szczegóły wymagania zostały wydobyte i wyspecyfikowane}</w:t>
             </w:r>
           </w:p>
           <w:p>
@@ -2700,13 +2937,7 @@
               <w:t>warunk</w:t>
             </w:r>
             <w:r>
-              <w:t>i, które</w:t>
-            </w:r>
-            <w:r>
-              <w:t xml:space="preserve"> </w:t>
-            </w:r>
-            <w:r>
-              <w:t>muszą być prawdziwe</w:t>
+              <w:t>i, któremuszą być prawdziwe</w:t>
             </w:r>
             <w:r>
               <w:t xml:space="preserve"> przed wywołaniem </w:t>
@@ -2759,25 +2990,7 @@
               <w:t>warunk</w:t>
             </w:r>
             <w:r>
-              <w:t>i, które</w:t>
-            </w:r>
-            <w:r>
-              <w:t xml:space="preserve"> </w:t>
-            </w:r>
-            <w:r>
-              <w:t>muszą być prawdziwe</w:t>
-            </w:r>
-            <w:r>
-              <w:t xml:space="preserve"> </w:t>
-            </w:r>
-            <w:r>
-              <w:t>po wywołaniu</w:t>
-            </w:r>
-            <w:r>
-              <w:t xml:space="preserve"> </w:t>
-            </w:r>
-            <w:r>
-              <w:t>operacji</w:t>
+              <w:t>i, któremuszą być prawdziwepo wywołaniuoperacji</w:t>
             </w:r>
             <w:r>
               <w:t>}</w:t>
@@ -2841,7 +3054,6 @@
               <w:pStyle w:val="tekstwtabeliTNR"/>
             </w:pPr>
             <w:r>
-              <w:lastRenderedPageBreak/>
               <w:t>Szczegóły implementacji</w:t>
             </w:r>
           </w:p>
@@ -2983,7 +3195,7 @@
           <w:left w:w="70" w:type="dxa"/>
           <w:right w:w="70" w:type="dxa"/>
         </w:tblCellMar>
-        <w:tblLook w:val="0000" w:firstRow="0" w:lastRow="0" w:firstColumn="0" w:lastColumn="0" w:noHBand="0" w:noVBand="0"/>
+        <w:tblLook w:val="0000"/>
       </w:tblPr>
       <w:tblGrid>
         <w:gridCol w:w="1977"/>
@@ -3101,9 +3313,6 @@
               <w:t>S</w:t>
             </w:r>
             <w:r>
-              <w:t xml:space="preserve"> </w:t>
-            </w:r>
-            <w:r>
               <w:t>–</w:t>
             </w:r>
             <w:r>
@@ -3208,13 +3417,7 @@
               <w:pStyle w:val="podpowiedzi"/>
             </w:pPr>
             <w:r>
-              <w:t>{opis szczegółowy, należy dążyć do tego, żeby wszystkie znane na ten moment szczegóły wymagania zostały wydobyte i wyspecyfikowane</w:t>
-            </w:r>
-            <w:r>
-              <w:t xml:space="preserve"> </w:t>
-            </w:r>
-            <w:r>
-              <w:t>}</w:t>
+              <w:t>{opis szczegółowy, należy dążyć do tego, żeby wszystkie znane na ten moment szczegóły wymagania zostały wydobyte i wyspecyfikowane}</w:t>
             </w:r>
           </w:p>
         </w:tc>
@@ -3334,13 +3537,7 @@
               <w:t>warunk</w:t>
             </w:r>
             <w:r>
-              <w:t>i, które</w:t>
-            </w:r>
-            <w:r>
-              <w:t xml:space="preserve"> </w:t>
-            </w:r>
-            <w:r>
-              <w:t>muszą być prawdziwe</w:t>
+              <w:t>i, któremuszą być prawdziwe</w:t>
             </w:r>
             <w:r>
               <w:t xml:space="preserve"> przed wywołaniem </w:t>
@@ -3393,25 +3590,7 @@
               <w:t>warunk</w:t>
             </w:r>
             <w:r>
-              <w:t>i, które</w:t>
-            </w:r>
-            <w:r>
-              <w:t xml:space="preserve"> </w:t>
-            </w:r>
-            <w:r>
-              <w:t>muszą być prawdziwe</w:t>
-            </w:r>
-            <w:r>
-              <w:t xml:space="preserve"> </w:t>
-            </w:r>
-            <w:r>
-              <w:t>po wywołaniu</w:t>
-            </w:r>
-            <w:r>
-              <w:t xml:space="preserve"> </w:t>
-            </w:r>
-            <w:r>
-              <w:t>operacji</w:t>
+              <w:t>i, któremuszą być prawdziwepo wywołaniuoperacji</w:t>
             </w:r>
             <w:r>
               <w:t>}</w:t>
@@ -3678,9 +3857,6 @@
       </w:r>
       <w:r>
         <w:t>przez</w:t>
-      </w:r>
-      <w:r>
-        <w:t xml:space="preserve"> </w:t>
       </w:r>
       <w:r>
         <w:t>niedoświadczonego użytkownika. Powinien być zaopatrzony w instrukcję, pliki pomocy i objaśnienia pozycj</w:t>
@@ -3709,7 +3885,7 @@
           <w:left w:w="70" w:type="dxa"/>
           <w:right w:w="70" w:type="dxa"/>
         </w:tblCellMar>
-        <w:tblLook w:val="0000" w:firstRow="0" w:lastRow="0" w:firstColumn="0" w:lastColumn="0" w:noHBand="0" w:noVBand="0"/>
+        <w:tblLook w:val="0000"/>
       </w:tblPr>
       <w:tblGrid>
         <w:gridCol w:w="1977"/>
@@ -3753,6 +3929,7 @@
               <w:pStyle w:val="tekstwtabeliTNR"/>
             </w:pPr>
             <w:r>
+              <w:lastRenderedPageBreak/>
               <w:t>Identyfikator:</w:t>
             </w:r>
           </w:p>
@@ -3837,9 +4014,6 @@
                 <w:b/>
               </w:rPr>
               <w:t>S</w:t>
-            </w:r>
-            <w:r>
-              <w:t xml:space="preserve"> </w:t>
             </w:r>
             <w:r>
               <w:t>–</w:t>
@@ -4108,7 +4282,7 @@
           <w:left w:w="70" w:type="dxa"/>
           <w:right w:w="70" w:type="dxa"/>
         </w:tblCellMar>
-        <w:tblLook w:val="0000" w:firstRow="0" w:lastRow="0" w:firstColumn="0" w:lastColumn="0" w:noHBand="0" w:noVBand="0"/>
+        <w:tblLook w:val="0000"/>
       </w:tblPr>
       <w:tblGrid>
         <w:gridCol w:w="1977"/>
@@ -4152,7 +4326,6 @@
               <w:pStyle w:val="tekstwtabeliTNR"/>
             </w:pPr>
             <w:r>
-              <w:lastRenderedPageBreak/>
               <w:t>Identyfikator:</w:t>
             </w:r>
           </w:p>
@@ -4228,9 +4401,6 @@
                 <w:b/>
               </w:rPr>
               <w:t>S</w:t>
-            </w:r>
-            <w:r>
-              <w:t xml:space="preserve"> </w:t>
             </w:r>
             <w:r>
               <w:t>–</w:t>
@@ -4495,15 +4665,15 @@
 </file>
 
 <file path=word/endnotes.xml><?xml version="1.0" encoding="utf-8"?>
-<w:endnotes xmlns:wpc="http://schemas.microsoft.com/office/word/2010/wordprocessingCanvas" xmlns:cx="http://schemas.microsoft.com/office/drawing/2014/chartex" xmlns:cx1="http://schemas.microsoft.com/office/drawing/2015/9/8/chartex" xmlns:cx2="http://schemas.microsoft.com/office/drawing/2015/10/21/chartex" xmlns:cx3="http://schemas.microsoft.com/office/drawing/2016/5/9/chartex" xmlns:cx4="http://schemas.microsoft.com/office/drawing/2016/5/10/chartex" xmlns:cx5="http://schemas.microsoft.com/office/drawing/2016/5/11/chartex" xmlns:cx6="http://schemas.microsoft.com/office/drawing/2016/5/12/chartex" xmlns:cx7="http://schemas.microsoft.com/office/drawing/2016/5/13/chartex" xmlns:cx8="http://schemas.microsoft.com/office/drawing/2016/5/14/chartex" xmlns:mc="http://schemas.openxmlformats.org/markup-compatibility/2006" xmlns:aink="http://schemas.microsoft.com/office/drawing/2016/ink" xmlns:am3d="http://schemas.microsoft.com/office/drawing/2017/model3d" xmlns:o="urn:schemas-microsoft-com:office:office" xmlns:r="http://schemas.openxmlformats.org/officeDocument/2006/relationships" xmlns:m="http://schemas.openxmlformats.org/officeDocument/2006/math" xmlns:v="urn:schemas-microsoft-com:vml" xmlns:wp14="http://schemas.microsoft.com/office/word/2010/wordprocessingDrawing" xmlns:wp="http://schemas.openxmlformats.org/drawingml/2006/wordprocessingDrawing" xmlns:w10="urn:schemas-microsoft-com:office:word" xmlns:w="http://schemas.openxmlformats.org/wordprocessingml/2006/main" xmlns:w14="http://schemas.microsoft.com/office/word/2010/wordml" xmlns:w15="http://schemas.microsoft.com/office/word/2012/wordml" xmlns:w16cid="http://schemas.microsoft.com/office/word/2016/wordml/cid" xmlns:w16se="http://schemas.microsoft.com/office/word/2015/wordml/symex" xmlns:wpg="http://schemas.microsoft.com/office/word/2010/wordprocessingGroup" xmlns:wpi="http://schemas.microsoft.com/office/word/2010/wordprocessingInk" xmlns:wne="http://schemas.microsoft.com/office/word/2006/wordml" xmlns:wps="http://schemas.microsoft.com/office/word/2010/wordprocessingShape" mc:Ignorable="w14 w15 w16se w16cid wp14">
-  <w:endnote w:type="separator" w:id="-1">
+<w:endnotes xmlns:ve="http://schemas.openxmlformats.org/markup-compatibility/2006" xmlns:o="urn:schemas-microsoft-com:office:office" xmlns:r="http://schemas.openxmlformats.org/officeDocument/2006/relationships" xmlns:m="http://schemas.openxmlformats.org/officeDocument/2006/math" xmlns:v="urn:schemas-microsoft-com:vml" xmlns:wp="http://schemas.openxmlformats.org/drawingml/2006/wordprocessingDrawing" xmlns:w10="urn:schemas-microsoft-com:office:word" xmlns:w="http://schemas.openxmlformats.org/wordprocessingml/2006/main" xmlns:wne="http://schemas.microsoft.com/office/word/2006/wordml">
+  <w:endnote w:type="separator" w:id="0">
     <w:p>
       <w:r>
         <w:separator/>
       </w:r>
     </w:p>
   </w:endnote>
-  <w:endnote w:type="continuationSeparator" w:id="0">
+  <w:endnote w:type="continuationSeparator" w:id="1">
     <w:p>
       <w:r>
         <w:continuationSeparator/>
@@ -4514,7 +4684,7 @@
 </file>
 
 <file path=word/footer1.xml><?xml version="1.0" encoding="utf-8"?>
-<w:ftr xmlns:wpc="http://schemas.microsoft.com/office/word/2010/wordprocessingCanvas" xmlns:cx="http://schemas.microsoft.com/office/drawing/2014/chartex" xmlns:cx1="http://schemas.microsoft.com/office/drawing/2015/9/8/chartex" xmlns:cx2="http://schemas.microsoft.com/office/drawing/2015/10/21/chartex" xmlns:cx3="http://schemas.microsoft.com/office/drawing/2016/5/9/chartex" xmlns:cx4="http://schemas.microsoft.com/office/drawing/2016/5/10/chartex" xmlns:cx5="http://schemas.microsoft.com/office/drawing/2016/5/11/chartex" xmlns:cx6="http://schemas.microsoft.com/office/drawing/2016/5/12/chartex" xmlns:cx7="http://schemas.microsoft.com/office/drawing/2016/5/13/chartex" xmlns:cx8="http://schemas.microsoft.com/office/drawing/2016/5/14/chartex" xmlns:mc="http://schemas.openxmlformats.org/markup-compatibility/2006" xmlns:aink="http://schemas.microsoft.com/office/drawing/2016/ink" xmlns:am3d="http://schemas.microsoft.com/office/drawing/2017/model3d" xmlns:o="urn:schemas-microsoft-com:office:office" xmlns:r="http://schemas.openxmlformats.org/officeDocument/2006/relationships" xmlns:m="http://schemas.openxmlformats.org/officeDocument/2006/math" xmlns:v="urn:schemas-microsoft-com:vml" xmlns:wp14="http://schemas.microsoft.com/office/word/2010/wordprocessingDrawing" xmlns:wp="http://schemas.openxmlformats.org/drawingml/2006/wordprocessingDrawing" xmlns:w10="urn:schemas-microsoft-com:office:word" xmlns:w="http://schemas.openxmlformats.org/wordprocessingml/2006/main" xmlns:w14="http://schemas.microsoft.com/office/word/2010/wordml" xmlns:w15="http://schemas.microsoft.com/office/word/2012/wordml" xmlns:w16cid="http://schemas.microsoft.com/office/word/2016/wordml/cid" xmlns:w16se="http://schemas.microsoft.com/office/word/2015/wordml/symex" xmlns:wpg="http://schemas.microsoft.com/office/word/2010/wordprocessingGroup" xmlns:wpi="http://schemas.microsoft.com/office/word/2010/wordprocessingInk" xmlns:wne="http://schemas.microsoft.com/office/word/2006/wordml" xmlns:wps="http://schemas.microsoft.com/office/word/2010/wordprocessingShape" mc:Ignorable="w14 w15 w16se w16cid wp14">
+<w:ftr xmlns:ve="http://schemas.openxmlformats.org/markup-compatibility/2006" xmlns:o="urn:schemas-microsoft-com:office:office" xmlns:r="http://schemas.openxmlformats.org/officeDocument/2006/relationships" xmlns:m="http://schemas.openxmlformats.org/officeDocument/2006/math" xmlns:v="urn:schemas-microsoft-com:vml" xmlns:wp="http://schemas.openxmlformats.org/drawingml/2006/wordprocessingDrawing" xmlns:w10="urn:schemas-microsoft-com:office:word" xmlns:w="http://schemas.openxmlformats.org/wordprocessingml/2006/main" xmlns:wne="http://schemas.microsoft.com/office/word/2006/wordml">
   <w:p>
     <w:pPr>
       <w:pStyle w:val="Stopka"/>
@@ -4524,7 +4694,7 @@
 </file>
 
 <file path=word/footer2.xml><?xml version="1.0" encoding="utf-8"?>
-<w:ftr xmlns:wpc="http://schemas.microsoft.com/office/word/2010/wordprocessingCanvas" xmlns:cx="http://schemas.microsoft.com/office/drawing/2014/chartex" xmlns:cx1="http://schemas.microsoft.com/office/drawing/2015/9/8/chartex" xmlns:cx2="http://schemas.microsoft.com/office/drawing/2015/10/21/chartex" xmlns:cx3="http://schemas.microsoft.com/office/drawing/2016/5/9/chartex" xmlns:cx4="http://schemas.microsoft.com/office/drawing/2016/5/10/chartex" xmlns:cx5="http://schemas.microsoft.com/office/drawing/2016/5/11/chartex" xmlns:cx6="http://schemas.microsoft.com/office/drawing/2016/5/12/chartex" xmlns:cx7="http://schemas.microsoft.com/office/drawing/2016/5/13/chartex" xmlns:cx8="http://schemas.microsoft.com/office/drawing/2016/5/14/chartex" xmlns:mc="http://schemas.openxmlformats.org/markup-compatibility/2006" xmlns:aink="http://schemas.microsoft.com/office/drawing/2016/ink" xmlns:am3d="http://schemas.microsoft.com/office/drawing/2017/model3d" xmlns:o="urn:schemas-microsoft-com:office:office" xmlns:r="http://schemas.openxmlformats.org/officeDocument/2006/relationships" xmlns:m="http://schemas.openxmlformats.org/officeDocument/2006/math" xmlns:v="urn:schemas-microsoft-com:vml" xmlns:wp14="http://schemas.microsoft.com/office/word/2010/wordprocessingDrawing" xmlns:wp="http://schemas.openxmlformats.org/drawingml/2006/wordprocessingDrawing" xmlns:w10="urn:schemas-microsoft-com:office:word" xmlns:w="http://schemas.openxmlformats.org/wordprocessingml/2006/main" xmlns:w14="http://schemas.microsoft.com/office/word/2010/wordml" xmlns:w15="http://schemas.microsoft.com/office/word/2012/wordml" xmlns:w16cid="http://schemas.microsoft.com/office/word/2016/wordml/cid" xmlns:w16se="http://schemas.microsoft.com/office/word/2015/wordml/symex" xmlns:wpg="http://schemas.microsoft.com/office/word/2010/wordprocessingGroup" xmlns:wpi="http://schemas.microsoft.com/office/word/2010/wordprocessingInk" xmlns:wne="http://schemas.microsoft.com/office/word/2006/wordml" xmlns:wps="http://schemas.microsoft.com/office/word/2010/wordprocessingShape" mc:Ignorable="w14 w15 w16se w16cid wp14">
+<w:ftr xmlns:ve="http://schemas.openxmlformats.org/markup-compatibility/2006" xmlns:o="urn:schemas-microsoft-com:office:office" xmlns:r="http://schemas.openxmlformats.org/officeDocument/2006/relationships" xmlns:m="http://schemas.openxmlformats.org/officeDocument/2006/math" xmlns:v="urn:schemas-microsoft-com:vml" xmlns:wp="http://schemas.openxmlformats.org/drawingml/2006/wordprocessingDrawing" xmlns:w10="urn:schemas-microsoft-com:office:word" xmlns:w="http://schemas.openxmlformats.org/wordprocessingml/2006/main" xmlns:wne="http://schemas.microsoft.com/office/word/2006/wordml">
   <w:p>
     <w:pPr>
       <w:pStyle w:val="Stopka"/>
@@ -4580,18 +4750,59 @@
     </w:r>
     <w:r>
       <w:rPr>
+        <w:rFonts w:ascii="Arial" w:hAnsi="Arial" w:cs="Arial"/>
+        <w:sz w:val="16"/>
+      </w:rPr>
+      <w:tab/>
+    </w:r>
+    <w:r>
+      <w:rPr>
+        <w:rStyle w:val="Numerstrony"/>
+        <w:rFonts w:cs="Arial"/>
+        <w:sz w:val="16"/>
+      </w:rPr>
+      <w:fldChar w:fldCharType="begin"/>
+    </w:r>
+    <w:r>
+      <w:rPr>
+        <w:rStyle w:val="Numerstrony"/>
+        <w:rFonts w:cs="Arial"/>
+        <w:sz w:val="16"/>
+      </w:rPr>
+      <w:instrText xml:space="preserve"> PAGE </w:instrText>
+    </w:r>
+    <w:r>
+      <w:rPr>
+        <w:rStyle w:val="Numerstrony"/>
+        <w:rFonts w:cs="Arial"/>
+        <w:sz w:val="16"/>
+      </w:rPr>
+      <w:fldChar w:fldCharType="separate"/>
+    </w:r>
+    <w:r>
+      <w:rPr>
+        <w:rStyle w:val="Numerstrony"/>
+        <w:rFonts w:cs="Arial"/>
+        <w:noProof/>
+        <w:sz w:val="16"/>
+      </w:rPr>
+      <w:t>1</w:t>
+    </w:r>
+    <w:r>
+      <w:rPr>
         <w:rStyle w:val="Numerstrony"/>
         <w:rFonts w:ascii="Arial" w:hAnsi="Arial" w:cs="Arial"/>
         <w:sz w:val="16"/>
       </w:rPr>
-      <w:t xml:space="preserve"> </w:t>
+      <w:fldChar w:fldCharType="end"/>
     </w:r>
     <w:r>
       <w:rPr>
+        <w:rStyle w:val="Numerstrony"/>
         <w:rFonts w:ascii="Arial" w:hAnsi="Arial" w:cs="Arial"/>
         <w:sz w:val="16"/>
       </w:rPr>
-      <w:tab/>
+      <w:t xml:space="preserve"> / </w:t>
     </w:r>
     <w:r>
       <w:rPr>
@@ -4607,7 +4818,7 @@
         <w:rFonts w:cs="Arial"/>
         <w:sz w:val="16"/>
       </w:rPr>
-      <w:instrText xml:space="preserve"> PAGE </w:instrText>
+      <w:instrText xml:space="preserve"> NUMPAGES \*Arabic </w:instrText>
     </w:r>
     <w:r>
       <w:rPr>
@@ -4621,57 +4832,10 @@
       <w:rPr>
         <w:rStyle w:val="Numerstrony"/>
         <w:rFonts w:cs="Arial"/>
+        <w:noProof/>
         <w:sz w:val="16"/>
       </w:rPr>
-      <w:t>1</w:t>
-    </w:r>
-    <w:r>
-      <w:rPr>
-        <w:rStyle w:val="Numerstrony"/>
-        <w:rFonts w:ascii="Arial" w:hAnsi="Arial" w:cs="Arial"/>
-        <w:sz w:val="16"/>
-      </w:rPr>
-      <w:fldChar w:fldCharType="end"/>
-    </w:r>
-    <w:r>
-      <w:rPr>
-        <w:rStyle w:val="Numerstrony"/>
-        <w:rFonts w:ascii="Arial" w:hAnsi="Arial" w:cs="Arial"/>
-        <w:sz w:val="16"/>
-      </w:rPr>
-      <w:t xml:space="preserve"> / </w:t>
-    </w:r>
-    <w:r>
-      <w:rPr>
-        <w:rStyle w:val="Numerstrony"/>
-        <w:rFonts w:cs="Arial"/>
-        <w:sz w:val="16"/>
-      </w:rPr>
-      <w:fldChar w:fldCharType="begin"/>
-    </w:r>
-    <w:r>
-      <w:rPr>
-        <w:rStyle w:val="Numerstrony"/>
-        <w:rFonts w:cs="Arial"/>
-        <w:sz w:val="16"/>
-      </w:rPr>
-      <w:instrText xml:space="preserve"> NUMPAGES \*Arabic </w:instrText>
-    </w:r>
-    <w:r>
-      <w:rPr>
-        <w:rStyle w:val="Numerstrony"/>
-        <w:rFonts w:cs="Arial"/>
-        <w:sz w:val="16"/>
-      </w:rPr>
-      <w:fldChar w:fldCharType="separate"/>
-    </w:r>
-    <w:r>
-      <w:rPr>
-        <w:rStyle w:val="Numerstrony"/>
-        <w:rFonts w:cs="Arial"/>
-        <w:sz w:val="16"/>
-      </w:rPr>
-      <w:t>1</w:t>
+      <w:t>5</w:t>
     </w:r>
     <w:r>
       <w:rPr>
@@ -4736,7 +4900,7 @@
 </file>
 
 <file path=word/footer3.xml><?xml version="1.0" encoding="utf-8"?>
-<w:ftr xmlns:wpc="http://schemas.microsoft.com/office/word/2010/wordprocessingCanvas" xmlns:cx="http://schemas.microsoft.com/office/drawing/2014/chartex" xmlns:cx1="http://schemas.microsoft.com/office/drawing/2015/9/8/chartex" xmlns:cx2="http://schemas.microsoft.com/office/drawing/2015/10/21/chartex" xmlns:cx3="http://schemas.microsoft.com/office/drawing/2016/5/9/chartex" xmlns:cx4="http://schemas.microsoft.com/office/drawing/2016/5/10/chartex" xmlns:cx5="http://schemas.microsoft.com/office/drawing/2016/5/11/chartex" xmlns:cx6="http://schemas.microsoft.com/office/drawing/2016/5/12/chartex" xmlns:cx7="http://schemas.microsoft.com/office/drawing/2016/5/13/chartex" xmlns:cx8="http://schemas.microsoft.com/office/drawing/2016/5/14/chartex" xmlns:mc="http://schemas.openxmlformats.org/markup-compatibility/2006" xmlns:aink="http://schemas.microsoft.com/office/drawing/2016/ink" xmlns:am3d="http://schemas.microsoft.com/office/drawing/2017/model3d" xmlns:o="urn:schemas-microsoft-com:office:office" xmlns:r="http://schemas.openxmlformats.org/officeDocument/2006/relationships" xmlns:m="http://schemas.openxmlformats.org/officeDocument/2006/math" xmlns:v="urn:schemas-microsoft-com:vml" xmlns:wp14="http://schemas.microsoft.com/office/word/2010/wordprocessingDrawing" xmlns:wp="http://schemas.openxmlformats.org/drawingml/2006/wordprocessingDrawing" xmlns:w10="urn:schemas-microsoft-com:office:word" xmlns:w="http://schemas.openxmlformats.org/wordprocessingml/2006/main" xmlns:w14="http://schemas.microsoft.com/office/word/2010/wordml" xmlns:w15="http://schemas.microsoft.com/office/word/2012/wordml" xmlns:w16cid="http://schemas.microsoft.com/office/word/2016/wordml/cid" xmlns:w16se="http://schemas.microsoft.com/office/word/2015/wordml/symex" xmlns:wpg="http://schemas.microsoft.com/office/word/2010/wordprocessingGroup" xmlns:wpi="http://schemas.microsoft.com/office/word/2010/wordprocessingInk" xmlns:wne="http://schemas.microsoft.com/office/word/2006/wordml" xmlns:wps="http://schemas.microsoft.com/office/word/2010/wordprocessingShape" mc:Ignorable="w14 w15 w16se w16cid wp14">
+<w:ftr xmlns:ve="http://schemas.openxmlformats.org/markup-compatibility/2006" xmlns:o="urn:schemas-microsoft-com:office:office" xmlns:r="http://schemas.openxmlformats.org/officeDocument/2006/relationships" xmlns:m="http://schemas.openxmlformats.org/officeDocument/2006/math" xmlns:v="urn:schemas-microsoft-com:vml" xmlns:wp="http://schemas.openxmlformats.org/drawingml/2006/wordprocessingDrawing" xmlns:w10="urn:schemas-microsoft-com:office:word" xmlns:w="http://schemas.openxmlformats.org/wordprocessingml/2006/main" xmlns:wne="http://schemas.microsoft.com/office/word/2006/wordml">
   <w:p>
     <w:pPr>
       <w:pStyle w:val="Stopka"/>
@@ -4746,15 +4910,15 @@
 </file>
 
 <file path=word/footnotes.xml><?xml version="1.0" encoding="utf-8"?>
-<w:footnotes xmlns:wpc="http://schemas.microsoft.com/office/word/2010/wordprocessingCanvas" xmlns:cx="http://schemas.microsoft.com/office/drawing/2014/chartex" xmlns:cx1="http://schemas.microsoft.com/office/drawing/2015/9/8/chartex" xmlns:cx2="http://schemas.microsoft.com/office/drawing/2015/10/21/chartex" xmlns:cx3="http://schemas.microsoft.com/office/drawing/2016/5/9/chartex" xmlns:cx4="http://schemas.microsoft.com/office/drawing/2016/5/10/chartex" xmlns:cx5="http://schemas.microsoft.com/office/drawing/2016/5/11/chartex" xmlns:cx6="http://schemas.microsoft.com/office/drawing/2016/5/12/chartex" xmlns:cx7="http://schemas.microsoft.com/office/drawing/2016/5/13/chartex" xmlns:cx8="http://schemas.microsoft.com/office/drawing/2016/5/14/chartex" xmlns:mc="http://schemas.openxmlformats.org/markup-compatibility/2006" xmlns:aink="http://schemas.microsoft.com/office/drawing/2016/ink" xmlns:am3d="http://schemas.microsoft.com/office/drawing/2017/model3d" xmlns:o="urn:schemas-microsoft-com:office:office" xmlns:r="http://schemas.openxmlformats.org/officeDocument/2006/relationships" xmlns:m="http://schemas.openxmlformats.org/officeDocument/2006/math" xmlns:v="urn:schemas-microsoft-com:vml" xmlns:wp14="http://schemas.microsoft.com/office/word/2010/wordprocessingDrawing" xmlns:wp="http://schemas.openxmlformats.org/drawingml/2006/wordprocessingDrawing" xmlns:w10="urn:schemas-microsoft-com:office:word" xmlns:w="http://schemas.openxmlformats.org/wordprocessingml/2006/main" xmlns:w14="http://schemas.microsoft.com/office/word/2010/wordml" xmlns:w15="http://schemas.microsoft.com/office/word/2012/wordml" xmlns:w16cid="http://schemas.microsoft.com/office/word/2016/wordml/cid" xmlns:w16se="http://schemas.microsoft.com/office/word/2015/wordml/symex" xmlns:wpg="http://schemas.microsoft.com/office/word/2010/wordprocessingGroup" xmlns:wpi="http://schemas.microsoft.com/office/word/2010/wordprocessingInk" xmlns:wne="http://schemas.microsoft.com/office/word/2006/wordml" xmlns:wps="http://schemas.microsoft.com/office/word/2010/wordprocessingShape" mc:Ignorable="w14 w15 w16se w16cid wp14">
-  <w:footnote w:type="separator" w:id="-1">
+<w:footnotes xmlns:ve="http://schemas.openxmlformats.org/markup-compatibility/2006" xmlns:o="urn:schemas-microsoft-com:office:office" xmlns:r="http://schemas.openxmlformats.org/officeDocument/2006/relationships" xmlns:m="http://schemas.openxmlformats.org/officeDocument/2006/math" xmlns:v="urn:schemas-microsoft-com:vml" xmlns:wp="http://schemas.openxmlformats.org/drawingml/2006/wordprocessingDrawing" xmlns:w10="urn:schemas-microsoft-com:office:word" xmlns:w="http://schemas.openxmlformats.org/wordprocessingml/2006/main" xmlns:wne="http://schemas.microsoft.com/office/word/2006/wordml">
+  <w:footnote w:type="separator" w:id="0">
     <w:p>
       <w:r>
         <w:separator/>
       </w:r>
     </w:p>
   </w:footnote>
-  <w:footnote w:type="continuationSeparator" w:id="0">
+  <w:footnote w:type="continuationSeparator" w:id="1">
     <w:p>
       <w:r>
         <w:continuationSeparator/>
@@ -4765,7 +4929,7 @@
 </file>
 
 <file path=word/header1.xml><?xml version="1.0" encoding="utf-8"?>
-<w:hdr xmlns:wpc="http://schemas.microsoft.com/office/word/2010/wordprocessingCanvas" xmlns:cx="http://schemas.microsoft.com/office/drawing/2014/chartex" xmlns:cx1="http://schemas.microsoft.com/office/drawing/2015/9/8/chartex" xmlns:cx2="http://schemas.microsoft.com/office/drawing/2015/10/21/chartex" xmlns:cx3="http://schemas.microsoft.com/office/drawing/2016/5/9/chartex" xmlns:cx4="http://schemas.microsoft.com/office/drawing/2016/5/10/chartex" xmlns:cx5="http://schemas.microsoft.com/office/drawing/2016/5/11/chartex" xmlns:cx6="http://schemas.microsoft.com/office/drawing/2016/5/12/chartex" xmlns:cx7="http://schemas.microsoft.com/office/drawing/2016/5/13/chartex" xmlns:cx8="http://schemas.microsoft.com/office/drawing/2016/5/14/chartex" xmlns:mc="http://schemas.openxmlformats.org/markup-compatibility/2006" xmlns:aink="http://schemas.microsoft.com/office/drawing/2016/ink" xmlns:am3d="http://schemas.microsoft.com/office/drawing/2017/model3d" xmlns:o="urn:schemas-microsoft-com:office:office" xmlns:r="http://schemas.openxmlformats.org/officeDocument/2006/relationships" xmlns:m="http://schemas.openxmlformats.org/officeDocument/2006/math" xmlns:v="urn:schemas-microsoft-com:vml" xmlns:wp14="http://schemas.microsoft.com/office/word/2010/wordprocessingDrawing" xmlns:wp="http://schemas.openxmlformats.org/drawingml/2006/wordprocessingDrawing" xmlns:w10="urn:schemas-microsoft-com:office:word" xmlns:w="http://schemas.openxmlformats.org/wordprocessingml/2006/main" xmlns:w14="http://schemas.microsoft.com/office/word/2010/wordml" xmlns:w15="http://schemas.microsoft.com/office/word/2012/wordml" xmlns:w16cid="http://schemas.microsoft.com/office/word/2016/wordml/cid" xmlns:w16se="http://schemas.microsoft.com/office/word/2015/wordml/symex" xmlns:wpg="http://schemas.microsoft.com/office/word/2010/wordprocessingGroup" xmlns:wpi="http://schemas.microsoft.com/office/word/2010/wordprocessingInk" xmlns:wne="http://schemas.microsoft.com/office/word/2006/wordml" xmlns:wps="http://schemas.microsoft.com/office/word/2010/wordprocessingShape" mc:Ignorable="w14 w15 w16se w16cid wp14">
+<w:hdr xmlns:ve="http://schemas.openxmlformats.org/markup-compatibility/2006" xmlns:o="urn:schemas-microsoft-com:office:office" xmlns:r="http://schemas.openxmlformats.org/officeDocument/2006/relationships" xmlns:m="http://schemas.openxmlformats.org/officeDocument/2006/math" xmlns:v="urn:schemas-microsoft-com:vml" xmlns:wp="http://schemas.openxmlformats.org/drawingml/2006/wordprocessingDrawing" xmlns:w10="urn:schemas-microsoft-com:office:word" xmlns:w="http://schemas.openxmlformats.org/wordprocessingml/2006/main" xmlns:wne="http://schemas.microsoft.com/office/word/2006/wordml">
   <w:p>
     <w:pPr>
       <w:pStyle w:val="Nagwek"/>
@@ -4775,7 +4939,7 @@
 </file>
 
 <file path=word/header2.xml><?xml version="1.0" encoding="utf-8"?>
-<w:hdr xmlns:wpc="http://schemas.microsoft.com/office/word/2010/wordprocessingCanvas" xmlns:cx="http://schemas.microsoft.com/office/drawing/2014/chartex" xmlns:cx1="http://schemas.microsoft.com/office/drawing/2015/9/8/chartex" xmlns:cx2="http://schemas.microsoft.com/office/drawing/2015/10/21/chartex" xmlns:cx3="http://schemas.microsoft.com/office/drawing/2016/5/9/chartex" xmlns:cx4="http://schemas.microsoft.com/office/drawing/2016/5/10/chartex" xmlns:cx5="http://schemas.microsoft.com/office/drawing/2016/5/11/chartex" xmlns:cx6="http://schemas.microsoft.com/office/drawing/2016/5/12/chartex" xmlns:cx7="http://schemas.microsoft.com/office/drawing/2016/5/13/chartex" xmlns:cx8="http://schemas.microsoft.com/office/drawing/2016/5/14/chartex" xmlns:mc="http://schemas.openxmlformats.org/markup-compatibility/2006" xmlns:aink="http://schemas.microsoft.com/office/drawing/2016/ink" xmlns:am3d="http://schemas.microsoft.com/office/drawing/2017/model3d" xmlns:o="urn:schemas-microsoft-com:office:office" xmlns:r="http://schemas.openxmlformats.org/officeDocument/2006/relationships" xmlns:m="http://schemas.openxmlformats.org/officeDocument/2006/math" xmlns:v="urn:schemas-microsoft-com:vml" xmlns:wp14="http://schemas.microsoft.com/office/word/2010/wordprocessingDrawing" xmlns:wp="http://schemas.openxmlformats.org/drawingml/2006/wordprocessingDrawing" xmlns:w10="urn:schemas-microsoft-com:office:word" xmlns:w="http://schemas.openxmlformats.org/wordprocessingml/2006/main" xmlns:w14="http://schemas.microsoft.com/office/word/2010/wordml" xmlns:w15="http://schemas.microsoft.com/office/word/2012/wordml" xmlns:w16cid="http://schemas.microsoft.com/office/word/2016/wordml/cid" xmlns:w16se="http://schemas.microsoft.com/office/word/2015/wordml/symex" xmlns:wpg="http://schemas.microsoft.com/office/word/2010/wordprocessingGroup" xmlns:wpi="http://schemas.microsoft.com/office/word/2010/wordprocessingInk" xmlns:wne="http://schemas.microsoft.com/office/word/2006/wordml" xmlns:wps="http://schemas.microsoft.com/office/word/2010/wordprocessingShape" mc:Ignorable="w14 w15 w16se w16cid wp14">
+<w:hdr xmlns:ve="http://schemas.openxmlformats.org/markup-compatibility/2006" xmlns:o="urn:schemas-microsoft-com:office:office" xmlns:r="http://schemas.openxmlformats.org/officeDocument/2006/relationships" xmlns:m="http://schemas.openxmlformats.org/officeDocument/2006/math" xmlns:v="urn:schemas-microsoft-com:vml" xmlns:wp="http://schemas.openxmlformats.org/drawingml/2006/wordprocessingDrawing" xmlns:w10="urn:schemas-microsoft-com:office:word" xmlns:w="http://schemas.openxmlformats.org/wordprocessingml/2006/main" xmlns:wne="http://schemas.microsoft.com/office/word/2006/wordml">
   <w:p>
     <w:pPr>
       <w:pStyle w:val="Nagwek"/>
@@ -4786,7 +4950,7 @@
 </file>
 
 <file path=word/header3.xml><?xml version="1.0" encoding="utf-8"?>
-<w:hdr xmlns:wpc="http://schemas.microsoft.com/office/word/2010/wordprocessingCanvas" xmlns:cx="http://schemas.microsoft.com/office/drawing/2014/chartex" xmlns:cx1="http://schemas.microsoft.com/office/drawing/2015/9/8/chartex" xmlns:cx2="http://schemas.microsoft.com/office/drawing/2015/10/21/chartex" xmlns:cx3="http://schemas.microsoft.com/office/drawing/2016/5/9/chartex" xmlns:cx4="http://schemas.microsoft.com/office/drawing/2016/5/10/chartex" xmlns:cx5="http://schemas.microsoft.com/office/drawing/2016/5/11/chartex" xmlns:cx6="http://schemas.microsoft.com/office/drawing/2016/5/12/chartex" xmlns:cx7="http://schemas.microsoft.com/office/drawing/2016/5/13/chartex" xmlns:cx8="http://schemas.microsoft.com/office/drawing/2016/5/14/chartex" xmlns:mc="http://schemas.openxmlformats.org/markup-compatibility/2006" xmlns:aink="http://schemas.microsoft.com/office/drawing/2016/ink" xmlns:am3d="http://schemas.microsoft.com/office/drawing/2017/model3d" xmlns:o="urn:schemas-microsoft-com:office:office" xmlns:r="http://schemas.openxmlformats.org/officeDocument/2006/relationships" xmlns:m="http://schemas.openxmlformats.org/officeDocument/2006/math" xmlns:v="urn:schemas-microsoft-com:vml" xmlns:wp14="http://schemas.microsoft.com/office/word/2010/wordprocessingDrawing" xmlns:wp="http://schemas.openxmlformats.org/drawingml/2006/wordprocessingDrawing" xmlns:w10="urn:schemas-microsoft-com:office:word" xmlns:w="http://schemas.openxmlformats.org/wordprocessingml/2006/main" xmlns:w14="http://schemas.microsoft.com/office/word/2010/wordml" xmlns:w15="http://schemas.microsoft.com/office/word/2012/wordml" xmlns:w16cid="http://schemas.microsoft.com/office/word/2016/wordml/cid" xmlns:w16se="http://schemas.microsoft.com/office/word/2015/wordml/symex" xmlns:wpg="http://schemas.microsoft.com/office/word/2010/wordprocessingGroup" xmlns:wpi="http://schemas.microsoft.com/office/word/2010/wordprocessingInk" xmlns:wne="http://schemas.microsoft.com/office/word/2006/wordml" xmlns:wps="http://schemas.microsoft.com/office/word/2010/wordprocessingShape" mc:Ignorable="w14 w15 w16se w16cid wp14">
+<w:hdr xmlns:ve="http://schemas.openxmlformats.org/markup-compatibility/2006" xmlns:o="urn:schemas-microsoft-com:office:office" xmlns:r="http://schemas.openxmlformats.org/officeDocument/2006/relationships" xmlns:m="http://schemas.openxmlformats.org/officeDocument/2006/math" xmlns:v="urn:schemas-microsoft-com:vml" xmlns:wp="http://schemas.openxmlformats.org/drawingml/2006/wordprocessingDrawing" xmlns:w10="urn:schemas-microsoft-com:office:word" xmlns:w="http://schemas.openxmlformats.org/wordprocessingml/2006/main" xmlns:wne="http://schemas.microsoft.com/office/word/2006/wordml">
   <w:p>
     <w:pPr>
       <w:pStyle w:val="Tekstpodstawowy2"/>
@@ -4801,8 +4965,8 @@
 </file>
 
 <file path=word/numbering.xml><?xml version="1.0" encoding="utf-8"?>
-<w:numbering xmlns:wpc="http://schemas.microsoft.com/office/word/2010/wordprocessingCanvas" xmlns:cx="http://schemas.microsoft.com/office/drawing/2014/chartex" xmlns:cx1="http://schemas.microsoft.com/office/drawing/2015/9/8/chartex" xmlns:cx2="http://schemas.microsoft.com/office/drawing/2015/10/21/chartex" xmlns:cx3="http://schemas.microsoft.com/office/drawing/2016/5/9/chartex" xmlns:cx4="http://schemas.microsoft.com/office/drawing/2016/5/10/chartex" xmlns:cx5="http://schemas.microsoft.com/office/drawing/2016/5/11/chartex" xmlns:cx6="http://schemas.microsoft.com/office/drawing/2016/5/12/chartex" xmlns:cx7="http://schemas.microsoft.com/office/drawing/2016/5/13/chartex" xmlns:cx8="http://schemas.microsoft.com/office/drawing/2016/5/14/chartex" xmlns:mc="http://schemas.openxmlformats.org/markup-compatibility/2006" xmlns:aink="http://schemas.microsoft.com/office/drawing/2016/ink" xmlns:am3d="http://schemas.microsoft.com/office/drawing/2017/model3d" xmlns:o="urn:schemas-microsoft-com:office:office" xmlns:r="http://schemas.openxmlformats.org/officeDocument/2006/relationships" xmlns:m="http://schemas.openxmlformats.org/officeDocument/2006/math" xmlns:v="urn:schemas-microsoft-com:vml" xmlns:wp14="http://schemas.microsoft.com/office/word/2010/wordprocessingDrawing" xmlns:wp="http://schemas.openxmlformats.org/drawingml/2006/wordprocessingDrawing" xmlns:w10="urn:schemas-microsoft-com:office:word" xmlns:w="http://schemas.openxmlformats.org/wordprocessingml/2006/main" xmlns:w14="http://schemas.microsoft.com/office/word/2010/wordml" xmlns:w15="http://schemas.microsoft.com/office/word/2012/wordml" xmlns:w16cid="http://schemas.microsoft.com/office/word/2016/wordml/cid" xmlns:w16se="http://schemas.microsoft.com/office/word/2015/wordml/symex" xmlns:wpg="http://schemas.microsoft.com/office/word/2010/wordprocessingGroup" xmlns:wpi="http://schemas.microsoft.com/office/word/2010/wordprocessingInk" xmlns:wne="http://schemas.microsoft.com/office/word/2006/wordml" xmlns:wps="http://schemas.microsoft.com/office/word/2010/wordprocessingShape" mc:Ignorable="w14 w15 w16se w16cid wp14">
-  <w:abstractNum w:abstractNumId="0" w15:restartNumberingAfterBreak="0">
+<w:numbering xmlns:ve="http://schemas.openxmlformats.org/markup-compatibility/2006" xmlns:o="urn:schemas-microsoft-com:office:office" xmlns:r="http://schemas.openxmlformats.org/officeDocument/2006/relationships" xmlns:m="http://schemas.openxmlformats.org/officeDocument/2006/math" xmlns:v="urn:schemas-microsoft-com:vml" xmlns:wp="http://schemas.openxmlformats.org/drawingml/2006/wordprocessingDrawing" xmlns:w10="urn:schemas-microsoft-com:office:word" xmlns:w="http://schemas.openxmlformats.org/wordprocessingml/2006/main" xmlns:wne="http://schemas.microsoft.com/office/word/2006/wordml">
+  <w:abstractNum w:abstractNumId="0">
     <w:nsid w:val="01654121"/>
     <w:multiLevelType w:val="multilevel"/>
     <w:tmpl w:val="819A5086"/>
@@ -4924,7 +5088,93 @@
       </w:pPr>
     </w:lvl>
   </w:abstractNum>
-  <w:abstractNum w:abstractNumId="1" w15:restartNumberingAfterBreak="0">
+  <w:abstractNum w:abstractNumId="1">
+    <w:nsid w:val="052C082D"/>
+    <w:multiLevelType w:val="multilevel"/>
+    <w:tmpl w:val="0415001F"/>
+    <w:lvl w:ilvl="0">
+      <w:start w:val="1"/>
+      <w:numFmt w:val="decimal"/>
+      <w:lvlText w:val="%1."/>
+      <w:lvlJc w:val="left"/>
+      <w:pPr>
+        <w:ind w:left="360" w:hanging="360"/>
+      </w:pPr>
+    </w:lvl>
+    <w:lvl w:ilvl="1">
+      <w:start w:val="1"/>
+      <w:numFmt w:val="decimal"/>
+      <w:lvlText w:val="%1.%2."/>
+      <w:lvlJc w:val="left"/>
+      <w:pPr>
+        <w:ind w:left="792" w:hanging="432"/>
+      </w:pPr>
+    </w:lvl>
+    <w:lvl w:ilvl="2">
+      <w:start w:val="1"/>
+      <w:numFmt w:val="decimal"/>
+      <w:lvlText w:val="%1.%2.%3."/>
+      <w:lvlJc w:val="left"/>
+      <w:pPr>
+        <w:ind w:left="1224" w:hanging="504"/>
+      </w:pPr>
+    </w:lvl>
+    <w:lvl w:ilvl="3">
+      <w:start w:val="1"/>
+      <w:numFmt w:val="decimal"/>
+      <w:lvlText w:val="%1.%2.%3.%4."/>
+      <w:lvlJc w:val="left"/>
+      <w:pPr>
+        <w:ind w:left="1728" w:hanging="648"/>
+      </w:pPr>
+    </w:lvl>
+    <w:lvl w:ilvl="4">
+      <w:start w:val="1"/>
+      <w:numFmt w:val="decimal"/>
+      <w:lvlText w:val="%1.%2.%3.%4.%5."/>
+      <w:lvlJc w:val="left"/>
+      <w:pPr>
+        <w:ind w:left="2232" w:hanging="792"/>
+      </w:pPr>
+    </w:lvl>
+    <w:lvl w:ilvl="5">
+      <w:start w:val="1"/>
+      <w:numFmt w:val="decimal"/>
+      <w:lvlText w:val="%1.%2.%3.%4.%5.%6."/>
+      <w:lvlJc w:val="left"/>
+      <w:pPr>
+        <w:ind w:left="2736" w:hanging="936"/>
+      </w:pPr>
+    </w:lvl>
+    <w:lvl w:ilvl="6">
+      <w:start w:val="1"/>
+      <w:numFmt w:val="decimal"/>
+      <w:lvlText w:val="%1.%2.%3.%4.%5.%6.%7."/>
+      <w:lvlJc w:val="left"/>
+      <w:pPr>
+        <w:ind w:left="3240" w:hanging="1080"/>
+      </w:pPr>
+    </w:lvl>
+    <w:lvl w:ilvl="7">
+      <w:start w:val="1"/>
+      <w:numFmt w:val="decimal"/>
+      <w:lvlText w:val="%1.%2.%3.%4.%5.%6.%7.%8."/>
+      <w:lvlJc w:val="left"/>
+      <w:pPr>
+        <w:ind w:left="3744" w:hanging="1224"/>
+      </w:pPr>
+    </w:lvl>
+    <w:lvl w:ilvl="8">
+      <w:start w:val="1"/>
+      <w:numFmt w:val="decimal"/>
+      <w:lvlText w:val="%1.%2.%3.%4.%5.%6.%7.%8.%9."/>
+      <w:lvlJc w:val="left"/>
+      <w:pPr>
+        <w:ind w:left="4320" w:hanging="1440"/>
+      </w:pPr>
+    </w:lvl>
+  </w:abstractNum>
+  <w:abstractNum w:abstractNumId="2">
     <w:nsid w:val="0B4F16E4"/>
     <w:multiLevelType w:val="hybridMultilevel"/>
     <w:tmpl w:val="21A8782A"/>
@@ -5040,7 +5290,7 @@
       </w:pPr>
     </w:lvl>
   </w:abstractNum>
-  <w:abstractNum w:abstractNumId="2" w15:restartNumberingAfterBreak="0">
+  <w:abstractNum w:abstractNumId="3">
     <w:nsid w:val="14117FEA"/>
     <w:multiLevelType w:val="multilevel"/>
     <w:tmpl w:val="33C09FA8"/>
@@ -5189,7 +5439,120 @@
       </w:rPr>
     </w:lvl>
   </w:abstractNum>
-  <w:abstractNum w:abstractNumId="3" w15:restartNumberingAfterBreak="0">
+  <w:abstractNum w:abstractNumId="4">
+    <w:nsid w:val="2E8D150E"/>
+    <w:multiLevelType w:val="hybridMultilevel"/>
+    <w:tmpl w:val="DB0CD4D6"/>
+    <w:lvl w:ilvl="0" w:tplc="08090001">
+      <w:start w:val="1"/>
+      <w:numFmt w:val="bullet"/>
+      <w:lvlText w:val=""/>
+      <w:lvlJc w:val="left"/>
+      <w:pPr>
+        <w:ind w:left="1077" w:hanging="360"/>
+      </w:pPr>
+      <w:rPr>
+        <w:rFonts w:ascii="Symbol" w:hAnsi="Symbol" w:hint="default"/>
+      </w:rPr>
+    </w:lvl>
+    <w:lvl w:ilvl="1" w:tplc="08090003" w:tentative="1">
+      <w:start w:val="1"/>
+      <w:numFmt w:val="bullet"/>
+      <w:lvlText w:val="o"/>
+      <w:lvlJc w:val="left"/>
+      <w:pPr>
+        <w:ind w:left="1797" w:hanging="360"/>
+      </w:pPr>
+      <w:rPr>
+        <w:rFonts w:ascii="Courier New" w:hAnsi="Courier New" w:cs="Courier New" w:hint="default"/>
+      </w:rPr>
+    </w:lvl>
+    <w:lvl w:ilvl="2" w:tplc="08090005" w:tentative="1">
+      <w:start w:val="1"/>
+      <w:numFmt w:val="bullet"/>
+      <w:lvlText w:val=""/>
+      <w:lvlJc w:val="left"/>
+      <w:pPr>
+        <w:ind w:left="2517" w:hanging="360"/>
+      </w:pPr>
+      <w:rPr>
+        <w:rFonts w:ascii="Wingdings" w:hAnsi="Wingdings" w:hint="default"/>
+      </w:rPr>
+    </w:lvl>
+    <w:lvl w:ilvl="3" w:tplc="08090001" w:tentative="1">
+      <w:start w:val="1"/>
+      <w:numFmt w:val="bullet"/>
+      <w:lvlText w:val=""/>
+      <w:lvlJc w:val="left"/>
+      <w:pPr>
+        <w:ind w:left="3237" w:hanging="360"/>
+      </w:pPr>
+      <w:rPr>
+        <w:rFonts w:ascii="Symbol" w:hAnsi="Symbol" w:hint="default"/>
+      </w:rPr>
+    </w:lvl>
+    <w:lvl w:ilvl="4" w:tplc="08090003" w:tentative="1">
+      <w:start w:val="1"/>
+      <w:numFmt w:val="bullet"/>
+      <w:lvlText w:val="o"/>
+      <w:lvlJc w:val="left"/>
+      <w:pPr>
+        <w:ind w:left="3957" w:hanging="360"/>
+      </w:pPr>
+      <w:rPr>
+        <w:rFonts w:ascii="Courier New" w:hAnsi="Courier New" w:cs="Courier New" w:hint="default"/>
+      </w:rPr>
+    </w:lvl>
+    <w:lvl w:ilvl="5" w:tplc="08090005" w:tentative="1">
+      <w:start w:val="1"/>
+      <w:numFmt w:val="bullet"/>
+      <w:lvlText w:val=""/>
+      <w:lvlJc w:val="left"/>
+      <w:pPr>
+        <w:ind w:left="4677" w:hanging="360"/>
+      </w:pPr>
+      <w:rPr>
+        <w:rFonts w:ascii="Wingdings" w:hAnsi="Wingdings" w:hint="default"/>
+      </w:rPr>
+    </w:lvl>
+    <w:lvl w:ilvl="6" w:tplc="08090001" w:tentative="1">
+      <w:start w:val="1"/>
+      <w:numFmt w:val="bullet"/>
+      <w:lvlText w:val=""/>
+      <w:lvlJc w:val="left"/>
+      <w:pPr>
+        <w:ind w:left="5397" w:hanging="360"/>
+      </w:pPr>
+      <w:rPr>
+        <w:rFonts w:ascii="Symbol" w:hAnsi="Symbol" w:hint="default"/>
+      </w:rPr>
+    </w:lvl>
+    <w:lvl w:ilvl="7" w:tplc="08090003" w:tentative="1">
+      <w:start w:val="1"/>
+      <w:numFmt w:val="bullet"/>
+      <w:lvlText w:val="o"/>
+      <w:lvlJc w:val="left"/>
+      <w:pPr>
+        <w:ind w:left="6117" w:hanging="360"/>
+      </w:pPr>
+      <w:rPr>
+        <w:rFonts w:ascii="Courier New" w:hAnsi="Courier New" w:cs="Courier New" w:hint="default"/>
+      </w:rPr>
+    </w:lvl>
+    <w:lvl w:ilvl="8" w:tplc="08090005" w:tentative="1">
+      <w:start w:val="1"/>
+      <w:numFmt w:val="bullet"/>
+      <w:lvlText w:val=""/>
+      <w:lvlJc w:val="left"/>
+      <w:pPr>
+        <w:ind w:left="6837" w:hanging="360"/>
+      </w:pPr>
+      <w:rPr>
+        <w:rFonts w:ascii="Wingdings" w:hAnsi="Wingdings" w:hint="default"/>
+      </w:rPr>
+    </w:lvl>
+  </w:abstractNum>
+  <w:abstractNum w:abstractNumId="5">
     <w:nsid w:val="33910162"/>
     <w:multiLevelType w:val="singleLevel"/>
     <w:tmpl w:val="04150001"/>
@@ -5209,7 +5572,206 @@
       </w:rPr>
     </w:lvl>
   </w:abstractNum>
-  <w:abstractNum w:abstractNumId="4" w15:restartNumberingAfterBreak="0">
+  <w:abstractNum w:abstractNumId="6">
+    <w:nsid w:val="36383AE9"/>
+    <w:multiLevelType w:val="hybridMultilevel"/>
+    <w:tmpl w:val="8CF2C75C"/>
+    <w:lvl w:ilvl="0" w:tplc="08090001">
+      <w:start w:val="1"/>
+      <w:numFmt w:val="bullet"/>
+      <w:lvlText w:val=""/>
+      <w:lvlJc w:val="left"/>
+      <w:pPr>
+        <w:ind w:left="1077" w:hanging="360"/>
+      </w:pPr>
+      <w:rPr>
+        <w:rFonts w:ascii="Symbol" w:hAnsi="Symbol" w:hint="default"/>
+      </w:rPr>
+    </w:lvl>
+    <w:lvl w:ilvl="1" w:tplc="08090003" w:tentative="1">
+      <w:start w:val="1"/>
+      <w:numFmt w:val="bullet"/>
+      <w:lvlText w:val="o"/>
+      <w:lvlJc w:val="left"/>
+      <w:pPr>
+        <w:ind w:left="1797" w:hanging="360"/>
+      </w:pPr>
+      <w:rPr>
+        <w:rFonts w:ascii="Courier New" w:hAnsi="Courier New" w:cs="Courier New" w:hint="default"/>
+      </w:rPr>
+    </w:lvl>
+    <w:lvl w:ilvl="2" w:tplc="08090005" w:tentative="1">
+      <w:start w:val="1"/>
+      <w:numFmt w:val="bullet"/>
+      <w:lvlText w:val=""/>
+      <w:lvlJc w:val="left"/>
+      <w:pPr>
+        <w:ind w:left="2517" w:hanging="360"/>
+      </w:pPr>
+      <w:rPr>
+        <w:rFonts w:ascii="Wingdings" w:hAnsi="Wingdings" w:hint="default"/>
+      </w:rPr>
+    </w:lvl>
+    <w:lvl w:ilvl="3" w:tplc="08090001" w:tentative="1">
+      <w:start w:val="1"/>
+      <w:numFmt w:val="bullet"/>
+      <w:lvlText w:val=""/>
+      <w:lvlJc w:val="left"/>
+      <w:pPr>
+        <w:ind w:left="3237" w:hanging="360"/>
+      </w:pPr>
+      <w:rPr>
+        <w:rFonts w:ascii="Symbol" w:hAnsi="Symbol" w:hint="default"/>
+      </w:rPr>
+    </w:lvl>
+    <w:lvl w:ilvl="4" w:tplc="08090003" w:tentative="1">
+      <w:start w:val="1"/>
+      <w:numFmt w:val="bullet"/>
+      <w:lvlText w:val="o"/>
+      <w:lvlJc w:val="left"/>
+      <w:pPr>
+        <w:ind w:left="3957" w:hanging="360"/>
+      </w:pPr>
+      <w:rPr>
+        <w:rFonts w:ascii="Courier New" w:hAnsi="Courier New" w:cs="Courier New" w:hint="default"/>
+      </w:rPr>
+    </w:lvl>
+    <w:lvl w:ilvl="5" w:tplc="08090005" w:tentative="1">
+      <w:start w:val="1"/>
+      <w:numFmt w:val="bullet"/>
+      <w:lvlText w:val=""/>
+      <w:lvlJc w:val="left"/>
+      <w:pPr>
+        <w:ind w:left="4677" w:hanging="360"/>
+      </w:pPr>
+      <w:rPr>
+        <w:rFonts w:ascii="Wingdings" w:hAnsi="Wingdings" w:hint="default"/>
+      </w:rPr>
+    </w:lvl>
+    <w:lvl w:ilvl="6" w:tplc="08090001" w:tentative="1">
+      <w:start w:val="1"/>
+      <w:numFmt w:val="bullet"/>
+      <w:lvlText w:val=""/>
+      <w:lvlJc w:val="left"/>
+      <w:pPr>
+        <w:ind w:left="5397" w:hanging="360"/>
+      </w:pPr>
+      <w:rPr>
+        <w:rFonts w:ascii="Symbol" w:hAnsi="Symbol" w:hint="default"/>
+      </w:rPr>
+    </w:lvl>
+    <w:lvl w:ilvl="7" w:tplc="08090003" w:tentative="1">
+      <w:start w:val="1"/>
+      <w:numFmt w:val="bullet"/>
+      <w:lvlText w:val="o"/>
+      <w:lvlJc w:val="left"/>
+      <w:pPr>
+        <w:ind w:left="6117" w:hanging="360"/>
+      </w:pPr>
+      <w:rPr>
+        <w:rFonts w:ascii="Courier New" w:hAnsi="Courier New" w:cs="Courier New" w:hint="default"/>
+      </w:rPr>
+    </w:lvl>
+    <w:lvl w:ilvl="8" w:tplc="08090005" w:tentative="1">
+      <w:start w:val="1"/>
+      <w:numFmt w:val="bullet"/>
+      <w:lvlText w:val=""/>
+      <w:lvlJc w:val="left"/>
+      <w:pPr>
+        <w:ind w:left="6837" w:hanging="360"/>
+      </w:pPr>
+      <w:rPr>
+        <w:rFonts w:ascii="Wingdings" w:hAnsi="Wingdings" w:hint="default"/>
+      </w:rPr>
+    </w:lvl>
+  </w:abstractNum>
+  <w:abstractNum w:abstractNumId="7">
+    <w:nsid w:val="3AAA46C9"/>
+    <w:multiLevelType w:val="hybridMultilevel"/>
+    <w:tmpl w:val="C48EFE1E"/>
+    <w:lvl w:ilvl="0" w:tplc="0809000F">
+      <w:start w:val="1"/>
+      <w:numFmt w:val="decimal"/>
+      <w:lvlText w:val="%1."/>
+      <w:lvlJc w:val="left"/>
+      <w:pPr>
+        <w:ind w:left="1077" w:hanging="360"/>
+      </w:pPr>
+    </w:lvl>
+    <w:lvl w:ilvl="1" w:tplc="08090019" w:tentative="1">
+      <w:start w:val="1"/>
+      <w:numFmt w:val="lowerLetter"/>
+      <w:lvlText w:val="%2."/>
+      <w:lvlJc w:val="left"/>
+      <w:pPr>
+        <w:ind w:left="1797" w:hanging="360"/>
+      </w:pPr>
+    </w:lvl>
+    <w:lvl w:ilvl="2" w:tplc="0809001B" w:tentative="1">
+      <w:start w:val="1"/>
+      <w:numFmt w:val="lowerRoman"/>
+      <w:lvlText w:val="%3."/>
+      <w:lvlJc w:val="right"/>
+      <w:pPr>
+        <w:ind w:left="2517" w:hanging="180"/>
+      </w:pPr>
+    </w:lvl>
+    <w:lvl w:ilvl="3" w:tplc="0809000F" w:tentative="1">
+      <w:start w:val="1"/>
+      <w:numFmt w:val="decimal"/>
+      <w:lvlText w:val="%4."/>
+      <w:lvlJc w:val="left"/>
+      <w:pPr>
+        <w:ind w:left="3237" w:hanging="360"/>
+      </w:pPr>
+    </w:lvl>
+    <w:lvl w:ilvl="4" w:tplc="08090019" w:tentative="1">
+      <w:start w:val="1"/>
+      <w:numFmt w:val="lowerLetter"/>
+      <w:lvlText w:val="%5."/>
+      <w:lvlJc w:val="left"/>
+      <w:pPr>
+        <w:ind w:left="3957" w:hanging="360"/>
+      </w:pPr>
+    </w:lvl>
+    <w:lvl w:ilvl="5" w:tplc="0809001B" w:tentative="1">
+      <w:start w:val="1"/>
+      <w:numFmt w:val="lowerRoman"/>
+      <w:lvlText w:val="%6."/>
+      <w:lvlJc w:val="right"/>
+      <w:pPr>
+        <w:ind w:left="4677" w:hanging="180"/>
+      </w:pPr>
+    </w:lvl>
+    <w:lvl w:ilvl="6" w:tplc="0809000F" w:tentative="1">
+      <w:start w:val="1"/>
+      <w:numFmt w:val="decimal"/>
+      <w:lvlText w:val="%7."/>
+      <w:lvlJc w:val="left"/>
+      <w:pPr>
+        <w:ind w:left="5397" w:hanging="360"/>
+      </w:pPr>
+    </w:lvl>
+    <w:lvl w:ilvl="7" w:tplc="08090019" w:tentative="1">
+      <w:start w:val="1"/>
+      <w:numFmt w:val="lowerLetter"/>
+      <w:lvlText w:val="%8."/>
+      <w:lvlJc w:val="left"/>
+      <w:pPr>
+        <w:ind w:left="6117" w:hanging="360"/>
+      </w:pPr>
+    </w:lvl>
+    <w:lvl w:ilvl="8" w:tplc="0809001B" w:tentative="1">
+      <w:start w:val="1"/>
+      <w:numFmt w:val="lowerRoman"/>
+      <w:lvlText w:val="%9."/>
+      <w:lvlJc w:val="right"/>
+      <w:pPr>
+        <w:ind w:left="6837" w:hanging="180"/>
+      </w:pPr>
+    </w:lvl>
+  </w:abstractNum>
+  <w:abstractNum w:abstractNumId="8">
     <w:nsid w:val="3D2042B1"/>
     <w:multiLevelType w:val="hybridMultilevel"/>
     <w:tmpl w:val="B2A62594"/>
@@ -5325,7 +5887,7 @@
       </w:pPr>
     </w:lvl>
   </w:abstractNum>
-  <w:abstractNum w:abstractNumId="5" w15:restartNumberingAfterBreak="0">
+  <w:abstractNum w:abstractNumId="9">
     <w:nsid w:val="3D2B63BC"/>
     <w:multiLevelType w:val="hybridMultilevel"/>
     <w:tmpl w:val="DCCAB54C"/>
@@ -5438,7 +6000,7 @@
       </w:rPr>
     </w:lvl>
   </w:abstractNum>
-  <w:abstractNum w:abstractNumId="6" w15:restartNumberingAfterBreak="0">
+  <w:abstractNum w:abstractNumId="10">
     <w:nsid w:val="411210D9"/>
     <w:multiLevelType w:val="hybridMultilevel"/>
     <w:tmpl w:val="C99C04CC"/>
@@ -5551,7 +6113,120 @@
       </w:pPr>
     </w:lvl>
   </w:abstractNum>
-  <w:abstractNum w:abstractNumId="7" w15:restartNumberingAfterBreak="0">
+  <w:abstractNum w:abstractNumId="11">
+    <w:nsid w:val="4D4105BE"/>
+    <w:multiLevelType w:val="hybridMultilevel"/>
+    <w:tmpl w:val="015CA1A8"/>
+    <w:lvl w:ilvl="0" w:tplc="08090001">
+      <w:start w:val="1"/>
+      <w:numFmt w:val="bullet"/>
+      <w:lvlText w:val=""/>
+      <w:lvlJc w:val="left"/>
+      <w:pPr>
+        <w:ind w:left="1077" w:hanging="360"/>
+      </w:pPr>
+      <w:rPr>
+        <w:rFonts w:ascii="Symbol" w:hAnsi="Symbol" w:hint="default"/>
+      </w:rPr>
+    </w:lvl>
+    <w:lvl w:ilvl="1" w:tplc="08090003" w:tentative="1">
+      <w:start w:val="1"/>
+      <w:numFmt w:val="bullet"/>
+      <w:lvlText w:val="o"/>
+      <w:lvlJc w:val="left"/>
+      <w:pPr>
+        <w:ind w:left="1797" w:hanging="360"/>
+      </w:pPr>
+      <w:rPr>
+        <w:rFonts w:ascii="Courier New" w:hAnsi="Courier New" w:cs="Courier New" w:hint="default"/>
+      </w:rPr>
+    </w:lvl>
+    <w:lvl w:ilvl="2" w:tplc="08090005" w:tentative="1">
+      <w:start w:val="1"/>
+      <w:numFmt w:val="bullet"/>
+      <w:lvlText w:val=""/>
+      <w:lvlJc w:val="left"/>
+      <w:pPr>
+        <w:ind w:left="2517" w:hanging="360"/>
+      </w:pPr>
+      <w:rPr>
+        <w:rFonts w:ascii="Wingdings" w:hAnsi="Wingdings" w:hint="default"/>
+      </w:rPr>
+    </w:lvl>
+    <w:lvl w:ilvl="3" w:tplc="08090001" w:tentative="1">
+      <w:start w:val="1"/>
+      <w:numFmt w:val="bullet"/>
+      <w:lvlText w:val=""/>
+      <w:lvlJc w:val="left"/>
+      <w:pPr>
+        <w:ind w:left="3237" w:hanging="360"/>
+      </w:pPr>
+      <w:rPr>
+        <w:rFonts w:ascii="Symbol" w:hAnsi="Symbol" w:hint="default"/>
+      </w:rPr>
+    </w:lvl>
+    <w:lvl w:ilvl="4" w:tplc="08090003" w:tentative="1">
+      <w:start w:val="1"/>
+      <w:numFmt w:val="bullet"/>
+      <w:lvlText w:val="o"/>
+      <w:lvlJc w:val="left"/>
+      <w:pPr>
+        <w:ind w:left="3957" w:hanging="360"/>
+      </w:pPr>
+      <w:rPr>
+        <w:rFonts w:ascii="Courier New" w:hAnsi="Courier New" w:cs="Courier New" w:hint="default"/>
+      </w:rPr>
+    </w:lvl>
+    <w:lvl w:ilvl="5" w:tplc="08090005" w:tentative="1">
+      <w:start w:val="1"/>
+      <w:numFmt w:val="bullet"/>
+      <w:lvlText w:val=""/>
+      <w:lvlJc w:val="left"/>
+      <w:pPr>
+        <w:ind w:left="4677" w:hanging="360"/>
+      </w:pPr>
+      <w:rPr>
+        <w:rFonts w:ascii="Wingdings" w:hAnsi="Wingdings" w:hint="default"/>
+      </w:rPr>
+    </w:lvl>
+    <w:lvl w:ilvl="6" w:tplc="08090001" w:tentative="1">
+      <w:start w:val="1"/>
+      <w:numFmt w:val="bullet"/>
+      <w:lvlText w:val=""/>
+      <w:lvlJc w:val="left"/>
+      <w:pPr>
+        <w:ind w:left="5397" w:hanging="360"/>
+      </w:pPr>
+      <w:rPr>
+        <w:rFonts w:ascii="Symbol" w:hAnsi="Symbol" w:hint="default"/>
+      </w:rPr>
+    </w:lvl>
+    <w:lvl w:ilvl="7" w:tplc="08090003" w:tentative="1">
+      <w:start w:val="1"/>
+      <w:numFmt w:val="bullet"/>
+      <w:lvlText w:val="o"/>
+      <w:lvlJc w:val="left"/>
+      <w:pPr>
+        <w:ind w:left="6117" w:hanging="360"/>
+      </w:pPr>
+      <w:rPr>
+        <w:rFonts w:ascii="Courier New" w:hAnsi="Courier New" w:cs="Courier New" w:hint="default"/>
+      </w:rPr>
+    </w:lvl>
+    <w:lvl w:ilvl="8" w:tplc="08090005" w:tentative="1">
+      <w:start w:val="1"/>
+      <w:numFmt w:val="bullet"/>
+      <w:lvlText w:val=""/>
+      <w:lvlJc w:val="left"/>
+      <w:pPr>
+        <w:ind w:left="6837" w:hanging="360"/>
+      </w:pPr>
+      <w:rPr>
+        <w:rFonts w:ascii="Wingdings" w:hAnsi="Wingdings" w:hint="default"/>
+      </w:rPr>
+    </w:lvl>
+  </w:abstractNum>
+  <w:abstractNum w:abstractNumId="12">
     <w:nsid w:val="5CB145CF"/>
     <w:multiLevelType w:val="multilevel"/>
     <w:tmpl w:val="0415001F"/>
@@ -5664,7 +6339,120 @@
       </w:pPr>
     </w:lvl>
   </w:abstractNum>
-  <w:abstractNum w:abstractNumId="8" w15:restartNumberingAfterBreak="0">
+  <w:abstractNum w:abstractNumId="13">
+    <w:nsid w:val="5ECD3542"/>
+    <w:multiLevelType w:val="hybridMultilevel"/>
+    <w:tmpl w:val="E1FC0C26"/>
+    <w:lvl w:ilvl="0" w:tplc="08090001">
+      <w:start w:val="1"/>
+      <w:numFmt w:val="bullet"/>
+      <w:lvlText w:val=""/>
+      <w:lvlJc w:val="left"/>
+      <w:pPr>
+        <w:ind w:left="1077" w:hanging="360"/>
+      </w:pPr>
+      <w:rPr>
+        <w:rFonts w:ascii="Symbol" w:hAnsi="Symbol" w:hint="default"/>
+      </w:rPr>
+    </w:lvl>
+    <w:lvl w:ilvl="1" w:tplc="08090003" w:tentative="1">
+      <w:start w:val="1"/>
+      <w:numFmt w:val="bullet"/>
+      <w:lvlText w:val="o"/>
+      <w:lvlJc w:val="left"/>
+      <w:pPr>
+        <w:ind w:left="1797" w:hanging="360"/>
+      </w:pPr>
+      <w:rPr>
+        <w:rFonts w:ascii="Courier New" w:hAnsi="Courier New" w:cs="Courier New" w:hint="default"/>
+      </w:rPr>
+    </w:lvl>
+    <w:lvl w:ilvl="2" w:tplc="08090005" w:tentative="1">
+      <w:start w:val="1"/>
+      <w:numFmt w:val="bullet"/>
+      <w:lvlText w:val=""/>
+      <w:lvlJc w:val="left"/>
+      <w:pPr>
+        <w:ind w:left="2517" w:hanging="360"/>
+      </w:pPr>
+      <w:rPr>
+        <w:rFonts w:ascii="Wingdings" w:hAnsi="Wingdings" w:hint="default"/>
+      </w:rPr>
+    </w:lvl>
+    <w:lvl w:ilvl="3" w:tplc="08090001" w:tentative="1">
+      <w:start w:val="1"/>
+      <w:numFmt w:val="bullet"/>
+      <w:lvlText w:val=""/>
+      <w:lvlJc w:val="left"/>
+      <w:pPr>
+        <w:ind w:left="3237" w:hanging="360"/>
+      </w:pPr>
+      <w:rPr>
+        <w:rFonts w:ascii="Symbol" w:hAnsi="Symbol" w:hint="default"/>
+      </w:rPr>
+    </w:lvl>
+    <w:lvl w:ilvl="4" w:tplc="08090003" w:tentative="1">
+      <w:start w:val="1"/>
+      <w:numFmt w:val="bullet"/>
+      <w:lvlText w:val="o"/>
+      <w:lvlJc w:val="left"/>
+      <w:pPr>
+        <w:ind w:left="3957" w:hanging="360"/>
+      </w:pPr>
+      <w:rPr>
+        <w:rFonts w:ascii="Courier New" w:hAnsi="Courier New" w:cs="Courier New" w:hint="default"/>
+      </w:rPr>
+    </w:lvl>
+    <w:lvl w:ilvl="5" w:tplc="08090005" w:tentative="1">
+      <w:start w:val="1"/>
+      <w:numFmt w:val="bullet"/>
+      <w:lvlText w:val=""/>
+      <w:lvlJc w:val="left"/>
+      <w:pPr>
+        <w:ind w:left="4677" w:hanging="360"/>
+      </w:pPr>
+      <w:rPr>
+        <w:rFonts w:ascii="Wingdings" w:hAnsi="Wingdings" w:hint="default"/>
+      </w:rPr>
+    </w:lvl>
+    <w:lvl w:ilvl="6" w:tplc="08090001" w:tentative="1">
+      <w:start w:val="1"/>
+      <w:numFmt w:val="bullet"/>
+      <w:lvlText w:val=""/>
+      <w:lvlJc w:val="left"/>
+      <w:pPr>
+        <w:ind w:left="5397" w:hanging="360"/>
+      </w:pPr>
+      <w:rPr>
+        <w:rFonts w:ascii="Symbol" w:hAnsi="Symbol" w:hint="default"/>
+      </w:rPr>
+    </w:lvl>
+    <w:lvl w:ilvl="7" w:tplc="08090003" w:tentative="1">
+      <w:start w:val="1"/>
+      <w:numFmt w:val="bullet"/>
+      <w:lvlText w:val="o"/>
+      <w:lvlJc w:val="left"/>
+      <w:pPr>
+        <w:ind w:left="6117" w:hanging="360"/>
+      </w:pPr>
+      <w:rPr>
+        <w:rFonts w:ascii="Courier New" w:hAnsi="Courier New" w:cs="Courier New" w:hint="default"/>
+      </w:rPr>
+    </w:lvl>
+    <w:lvl w:ilvl="8" w:tplc="08090005" w:tentative="1">
+      <w:start w:val="1"/>
+      <w:numFmt w:val="bullet"/>
+      <w:lvlText w:val=""/>
+      <w:lvlJc w:val="left"/>
+      <w:pPr>
+        <w:ind w:left="6837" w:hanging="360"/>
+      </w:pPr>
+      <w:rPr>
+        <w:rFonts w:ascii="Wingdings" w:hAnsi="Wingdings" w:hint="default"/>
+      </w:rPr>
+    </w:lvl>
+  </w:abstractNum>
+  <w:abstractNum w:abstractNumId="14">
     <w:nsid w:val="62A108C1"/>
     <w:multiLevelType w:val="multilevel"/>
     <w:tmpl w:val="4F782C7C"/>
@@ -5777,7 +6565,120 @@
       </w:pPr>
     </w:lvl>
   </w:abstractNum>
-  <w:abstractNum w:abstractNumId="9" w15:restartNumberingAfterBreak="0">
+  <w:abstractNum w:abstractNumId="15">
+    <w:nsid w:val="653B4904"/>
+    <w:multiLevelType w:val="hybridMultilevel"/>
+    <w:tmpl w:val="D67290C0"/>
+    <w:lvl w:ilvl="0" w:tplc="08090001">
+      <w:start w:val="1"/>
+      <w:numFmt w:val="bullet"/>
+      <w:lvlText w:val=""/>
+      <w:lvlJc w:val="left"/>
+      <w:pPr>
+        <w:ind w:left="1077" w:hanging="360"/>
+      </w:pPr>
+      <w:rPr>
+        <w:rFonts w:ascii="Symbol" w:hAnsi="Symbol" w:hint="default"/>
+      </w:rPr>
+    </w:lvl>
+    <w:lvl w:ilvl="1" w:tplc="08090003" w:tentative="1">
+      <w:start w:val="1"/>
+      <w:numFmt w:val="bullet"/>
+      <w:lvlText w:val="o"/>
+      <w:lvlJc w:val="left"/>
+      <w:pPr>
+        <w:ind w:left="1797" w:hanging="360"/>
+      </w:pPr>
+      <w:rPr>
+        <w:rFonts w:ascii="Courier New" w:hAnsi="Courier New" w:cs="Courier New" w:hint="default"/>
+      </w:rPr>
+    </w:lvl>
+    <w:lvl w:ilvl="2" w:tplc="08090005" w:tentative="1">
+      <w:start w:val="1"/>
+      <w:numFmt w:val="bullet"/>
+      <w:lvlText w:val=""/>
+      <w:lvlJc w:val="left"/>
+      <w:pPr>
+        <w:ind w:left="2517" w:hanging="360"/>
+      </w:pPr>
+      <w:rPr>
+        <w:rFonts w:ascii="Wingdings" w:hAnsi="Wingdings" w:hint="default"/>
+      </w:rPr>
+    </w:lvl>
+    <w:lvl w:ilvl="3" w:tplc="08090001" w:tentative="1">
+      <w:start w:val="1"/>
+      <w:numFmt w:val="bullet"/>
+      <w:lvlText w:val=""/>
+      <w:lvlJc w:val="left"/>
+      <w:pPr>
+        <w:ind w:left="3237" w:hanging="360"/>
+      </w:pPr>
+      <w:rPr>
+        <w:rFonts w:ascii="Symbol" w:hAnsi="Symbol" w:hint="default"/>
+      </w:rPr>
+    </w:lvl>
+    <w:lvl w:ilvl="4" w:tplc="08090003" w:tentative="1">
+      <w:start w:val="1"/>
+      <w:numFmt w:val="bullet"/>
+      <w:lvlText w:val="o"/>
+      <w:lvlJc w:val="left"/>
+      <w:pPr>
+        <w:ind w:left="3957" w:hanging="360"/>
+      </w:pPr>
+      <w:rPr>
+        <w:rFonts w:ascii="Courier New" w:hAnsi="Courier New" w:cs="Courier New" w:hint="default"/>
+      </w:rPr>
+    </w:lvl>
+    <w:lvl w:ilvl="5" w:tplc="08090005" w:tentative="1">
+      <w:start w:val="1"/>
+      <w:numFmt w:val="bullet"/>
+      <w:lvlText w:val=""/>
+      <w:lvlJc w:val="left"/>
+      <w:pPr>
+        <w:ind w:left="4677" w:hanging="360"/>
+      </w:pPr>
+      <w:rPr>
+        <w:rFonts w:ascii="Wingdings" w:hAnsi="Wingdings" w:hint="default"/>
+      </w:rPr>
+    </w:lvl>
+    <w:lvl w:ilvl="6" w:tplc="08090001" w:tentative="1">
+      <w:start w:val="1"/>
+      <w:numFmt w:val="bullet"/>
+      <w:lvlText w:val=""/>
+      <w:lvlJc w:val="left"/>
+      <w:pPr>
+        <w:ind w:left="5397" w:hanging="360"/>
+      </w:pPr>
+      <w:rPr>
+        <w:rFonts w:ascii="Symbol" w:hAnsi="Symbol" w:hint="default"/>
+      </w:rPr>
+    </w:lvl>
+    <w:lvl w:ilvl="7" w:tplc="08090003" w:tentative="1">
+      <w:start w:val="1"/>
+      <w:numFmt w:val="bullet"/>
+      <w:lvlText w:val="o"/>
+      <w:lvlJc w:val="left"/>
+      <w:pPr>
+        <w:ind w:left="6117" w:hanging="360"/>
+      </w:pPr>
+      <w:rPr>
+        <w:rFonts w:ascii="Courier New" w:hAnsi="Courier New" w:cs="Courier New" w:hint="default"/>
+      </w:rPr>
+    </w:lvl>
+    <w:lvl w:ilvl="8" w:tplc="08090005" w:tentative="1">
+      <w:start w:val="1"/>
+      <w:numFmt w:val="bullet"/>
+      <w:lvlText w:val=""/>
+      <w:lvlJc w:val="left"/>
+      <w:pPr>
+        <w:ind w:left="6837" w:hanging="360"/>
+      </w:pPr>
+      <w:rPr>
+        <w:rFonts w:ascii="Wingdings" w:hAnsi="Wingdings" w:hint="default"/>
+      </w:rPr>
+    </w:lvl>
+  </w:abstractNum>
+  <w:abstractNum w:abstractNumId="16">
     <w:nsid w:val="7AB07DB7"/>
     <w:multiLevelType w:val="singleLevel"/>
     <w:tmpl w:val="50A432E2"/>
@@ -5797,16 +6698,16 @@
     </w:lvl>
   </w:abstractNum>
   <w:num w:numId="1">
-    <w:abstractNumId w:val="3"/>
+    <w:abstractNumId w:val="5"/>
   </w:num>
   <w:num w:numId="2">
-    <w:abstractNumId w:val="9"/>
+    <w:abstractNumId w:val="16"/>
   </w:num>
   <w:num w:numId="3">
-    <w:abstractNumId w:val="4"/>
+    <w:abstractNumId w:val="8"/>
   </w:num>
   <w:num w:numId="4">
-    <w:abstractNumId w:val="1"/>
+    <w:abstractNumId w:val="2"/>
   </w:num>
   <w:num w:numId="5">
     <w:abstractNumId w:val="0"/>
@@ -5815,22 +6716,22 @@
     <w:abstractNumId w:val="0"/>
   </w:num>
   <w:num w:numId="7">
-    <w:abstractNumId w:val="7"/>
+    <w:abstractNumId w:val="12"/>
   </w:num>
   <w:num w:numId="8">
-    <w:abstractNumId w:val="8"/>
+    <w:abstractNumId w:val="14"/>
   </w:num>
   <w:num w:numId="9">
-    <w:abstractNumId w:val="8"/>
+    <w:abstractNumId w:val="14"/>
   </w:num>
   <w:num w:numId="10">
-    <w:abstractNumId w:val="8"/>
+    <w:abstractNumId w:val="14"/>
   </w:num>
   <w:num w:numId="11">
     <w:abstractNumId w:val="0"/>
   </w:num>
   <w:num w:numId="12">
-    <w:abstractNumId w:val="6"/>
+    <w:abstractNumId w:val="10"/>
   </w:num>
   <w:num w:numId="13">
     <w:abstractNumId w:val="0"/>
@@ -5902,19 +6803,40 @@
     <w:abstractNumId w:val="0"/>
   </w:num>
   <w:num w:numId="36">
-    <w:abstractNumId w:val="2"/>
+    <w:abstractNumId w:val="3"/>
   </w:num>
   <w:num w:numId="37">
-    <w:abstractNumId w:val="5"/>
+    <w:abstractNumId w:val="9"/>
   </w:num>
   <w:num w:numId="38">
     <w:abstractNumId w:val="0"/>
+  </w:num>
+  <w:num w:numId="39">
+    <w:abstractNumId w:val="6"/>
+  </w:num>
+  <w:num w:numId="40">
+    <w:abstractNumId w:val="7"/>
+  </w:num>
+  <w:num w:numId="41">
+    <w:abstractNumId w:val="1"/>
+  </w:num>
+  <w:num w:numId="42">
+    <w:abstractNumId w:val="15"/>
+  </w:num>
+  <w:num w:numId="43">
+    <w:abstractNumId w:val="11"/>
+  </w:num>
+  <w:num w:numId="44">
+    <w:abstractNumId w:val="13"/>
+  </w:num>
+  <w:num w:numId="45">
+    <w:abstractNumId w:val="4"/>
   </w:num>
 </w:numbering>
 </file>
 
 <file path=word/styles.xml><?xml version="1.0" encoding="utf-8"?>
-<w:styles xmlns:mc="http://schemas.openxmlformats.org/markup-compatibility/2006" xmlns:r="http://schemas.openxmlformats.org/officeDocument/2006/relationships" xmlns:w="http://schemas.openxmlformats.org/wordprocessingml/2006/main" xmlns:w14="http://schemas.microsoft.com/office/word/2010/wordml" xmlns:w15="http://schemas.microsoft.com/office/word/2012/wordml" xmlns:w16cid="http://schemas.microsoft.com/office/word/2016/wordml/cid" xmlns:w16se="http://schemas.microsoft.com/office/word/2015/wordml/symex" mc:Ignorable="w14 w15 w16se w16cid">
+<w:styles xmlns:r="http://schemas.openxmlformats.org/officeDocument/2006/relationships" xmlns:w="http://schemas.openxmlformats.org/wordprocessingml/2006/main">
   <w:docDefaults>
     <w:rPrDefault>
       <w:rPr>
@@ -5924,380 +6846,149 @@
     </w:rPrDefault>
     <w:pPrDefault/>
   </w:docDefaults>
-  <w:latentStyles w:defLockedState="0" w:defUIPriority="99" w:defSemiHidden="0" w:defUnhideWhenUsed="0" w:defQFormat="0" w:count="376">
-    <w:lsdException w:name="Normal" w:uiPriority="0" w:qFormat="1"/>
-    <w:lsdException w:name="heading 1" w:uiPriority="0" w:qFormat="1"/>
-    <w:lsdException w:name="heading 2" w:uiPriority="9" w:qFormat="1"/>
-    <w:lsdException w:name="heading 3" w:uiPriority="9" w:qFormat="1"/>
-    <w:lsdException w:name="heading 4" w:uiPriority="9" w:qFormat="1"/>
-    <w:lsdException w:name="heading 5" w:uiPriority="9" w:qFormat="1"/>
-    <w:lsdException w:name="heading 6" w:uiPriority="9" w:qFormat="1"/>
-    <w:lsdException w:name="heading 7" w:uiPriority="9" w:qFormat="1"/>
-    <w:lsdException w:name="heading 8" w:uiPriority="9" w:qFormat="1"/>
-    <w:lsdException w:name="heading 9" w:uiPriority="9" w:qFormat="1"/>
-    <w:lsdException w:name="index 1" w:semiHidden="1" w:unhideWhenUsed="1"/>
-    <w:lsdException w:name="index 2" w:semiHidden="1" w:unhideWhenUsed="1"/>
-    <w:lsdException w:name="index 3" w:semiHidden="1" w:unhideWhenUsed="1"/>
-    <w:lsdException w:name="index 4" w:semiHidden="1" w:unhideWhenUsed="1"/>
-    <w:lsdException w:name="index 5" w:semiHidden="1" w:unhideWhenUsed="1"/>
-    <w:lsdException w:name="index 6" w:semiHidden="1" w:unhideWhenUsed="1"/>
-    <w:lsdException w:name="index 7" w:semiHidden="1" w:unhideWhenUsed="1"/>
-    <w:lsdException w:name="index 8" w:semiHidden="1" w:unhideWhenUsed="1"/>
-    <w:lsdException w:name="index 9" w:semiHidden="1" w:unhideWhenUsed="1"/>
-    <w:lsdException w:name="toc 1" w:semiHidden="1" w:uiPriority="39" w:unhideWhenUsed="1"/>
-    <w:lsdException w:name="toc 2" w:semiHidden="1" w:uiPriority="39" w:unhideWhenUsed="1"/>
-    <w:lsdException w:name="toc 3" w:semiHidden="1" w:uiPriority="39" w:unhideWhenUsed="1"/>
-    <w:lsdException w:name="toc 4" w:semiHidden="1" w:uiPriority="39" w:unhideWhenUsed="1"/>
-    <w:lsdException w:name="toc 5" w:semiHidden="1" w:uiPriority="39" w:unhideWhenUsed="1"/>
-    <w:lsdException w:name="toc 6" w:semiHidden="1" w:uiPriority="39" w:unhideWhenUsed="1"/>
-    <w:lsdException w:name="toc 7" w:semiHidden="1" w:uiPriority="39" w:unhideWhenUsed="1"/>
-    <w:lsdException w:name="toc 8" w:semiHidden="1" w:uiPriority="39" w:unhideWhenUsed="1"/>
-    <w:lsdException w:name="toc 9" w:semiHidden="1" w:uiPriority="39" w:unhideWhenUsed="1"/>
-    <w:lsdException w:name="Normal Indent" w:semiHidden="1" w:unhideWhenUsed="1"/>
-    <w:lsdException w:name="footnote text" w:semiHidden="1" w:unhideWhenUsed="1"/>
-    <w:lsdException w:name="annotation text" w:semiHidden="1" w:unhideWhenUsed="1"/>
-    <w:lsdException w:name="header" w:semiHidden="1" w:unhideWhenUsed="1"/>
-    <w:lsdException w:name="footer" w:semiHidden="1" w:uiPriority="0" w:unhideWhenUsed="1"/>
-    <w:lsdException w:name="index heading" w:semiHidden="1" w:unhideWhenUsed="1"/>
-    <w:lsdException w:name="caption" w:semiHidden="1" w:uiPriority="35" w:unhideWhenUsed="1" w:qFormat="1"/>
-    <w:lsdException w:name="table of figures" w:semiHidden="1" w:unhideWhenUsed="1"/>
-    <w:lsdException w:name="envelope address" w:semiHidden="1" w:unhideWhenUsed="1"/>
-    <w:lsdException w:name="envelope return" w:semiHidden="1" w:unhideWhenUsed="1"/>
-    <w:lsdException w:name="footnote reference" w:semiHidden="1" w:unhideWhenUsed="1"/>
-    <w:lsdException w:name="annotation reference" w:semiHidden="1" w:unhideWhenUsed="1"/>
-    <w:lsdException w:name="line number" w:semiHidden="1" w:unhideWhenUsed="1"/>
-    <w:lsdException w:name="page number" w:semiHidden="1" w:uiPriority="0" w:unhideWhenUsed="1"/>
-    <w:lsdException w:name="endnote reference" w:semiHidden="1" w:unhideWhenUsed="1"/>
-    <w:lsdException w:name="endnote text" w:semiHidden="1" w:unhideWhenUsed="1"/>
-    <w:lsdException w:name="table of authorities" w:semiHidden="1" w:unhideWhenUsed="1"/>
-    <w:lsdException w:name="macro" w:semiHidden="1" w:unhideWhenUsed="1"/>
-    <w:lsdException w:name="toa heading" w:semiHidden="1" w:unhideWhenUsed="1"/>
-    <w:lsdException w:name="List" w:semiHidden="1" w:unhideWhenUsed="1"/>
-    <w:lsdException w:name="List Bullet" w:semiHidden="1" w:unhideWhenUsed="1"/>
-    <w:lsdException w:name="List Number" w:semiHidden="1" w:unhideWhenUsed="1"/>
-    <w:lsdException w:name="List 2" w:semiHidden="1" w:unhideWhenUsed="1"/>
-    <w:lsdException w:name="List 3" w:semiHidden="1" w:unhideWhenUsed="1"/>
-    <w:lsdException w:name="List 4" w:semiHidden="1" w:unhideWhenUsed="1"/>
-    <w:lsdException w:name="List 5" w:semiHidden="1" w:unhideWhenUsed="1"/>
-    <w:lsdException w:name="List Bullet 2" w:semiHidden="1" w:unhideWhenUsed="1"/>
-    <w:lsdException w:name="List Bullet 3" w:semiHidden="1" w:unhideWhenUsed="1"/>
-    <w:lsdException w:name="List Bullet 4" w:semiHidden="1" w:unhideWhenUsed="1"/>
-    <w:lsdException w:name="List Bullet 5" w:semiHidden="1" w:unhideWhenUsed="1"/>
-    <w:lsdException w:name="List Number 2" w:semiHidden="1" w:unhideWhenUsed="1"/>
-    <w:lsdException w:name="List Number 3" w:semiHidden="1" w:unhideWhenUsed="1"/>
-    <w:lsdException w:name="List Number 4" w:semiHidden="1" w:unhideWhenUsed="1"/>
-    <w:lsdException w:name="List Number 5" w:semiHidden="1" w:unhideWhenUsed="1"/>
-    <w:lsdException w:name="Title" w:uiPriority="10" w:qFormat="1"/>
-    <w:lsdException w:name="Closing" w:semiHidden="1" w:unhideWhenUsed="1"/>
-    <w:lsdException w:name="Signature" w:semiHidden="1" w:unhideWhenUsed="1"/>
-    <w:lsdException w:name="Default Paragraph Font" w:semiHidden="1" w:uiPriority="1" w:unhideWhenUsed="1"/>
-    <w:lsdException w:name="Body Text" w:semiHidden="1" w:unhideWhenUsed="1"/>
-    <w:lsdException w:name="Body Text Indent" w:semiHidden="1" w:unhideWhenUsed="1"/>
-    <w:lsdException w:name="List Continue" w:semiHidden="1" w:unhideWhenUsed="1"/>
-    <w:lsdException w:name="List Continue 2" w:semiHidden="1" w:unhideWhenUsed="1"/>
-    <w:lsdException w:name="List Continue 3" w:semiHidden="1" w:unhideWhenUsed="1"/>
-    <w:lsdException w:name="List Continue 4" w:semiHidden="1" w:unhideWhenUsed="1"/>
-    <w:lsdException w:name="List Continue 5" w:semiHidden="1" w:unhideWhenUsed="1"/>
-    <w:lsdException w:name="Message Header" w:semiHidden="1" w:unhideWhenUsed="1"/>
-    <w:lsdException w:name="Subtitle" w:uiPriority="11" w:qFormat="1"/>
-    <w:lsdException w:name="Salutation" w:semiHidden="1" w:unhideWhenUsed="1"/>
-    <w:lsdException w:name="Date" w:semiHidden="1" w:unhideWhenUsed="1"/>
-    <w:lsdException w:name="Body Text First Indent" w:semiHidden="1" w:unhideWhenUsed="1"/>
-    <w:lsdException w:name="Body Text First Indent 2" w:semiHidden="1" w:unhideWhenUsed="1"/>
-    <w:lsdException w:name="Note Heading" w:semiHidden="1" w:unhideWhenUsed="1"/>
-    <w:lsdException w:name="Body Text 2" w:semiHidden="1" w:unhideWhenUsed="1"/>
-    <w:lsdException w:name="Body Text 3" w:semiHidden="1" w:unhideWhenUsed="1"/>
-    <w:lsdException w:name="Body Text Indent 2" w:semiHidden="1" w:unhideWhenUsed="1"/>
-    <w:lsdException w:name="Body Text Indent 3" w:semiHidden="1" w:unhideWhenUsed="1"/>
-    <w:lsdException w:name="Block Text" w:semiHidden="1" w:unhideWhenUsed="1"/>
-    <w:lsdException w:name="Hyperlink" w:semiHidden="1" w:unhideWhenUsed="1"/>
-    <w:lsdException w:name="FollowedHyperlink" w:semiHidden="1" w:unhideWhenUsed="1"/>
-    <w:lsdException w:name="Strong" w:uiPriority="22" w:qFormat="1"/>
-    <w:lsdException w:name="Emphasis" w:uiPriority="20" w:qFormat="1"/>
-    <w:lsdException w:name="Document Map" w:semiHidden="1" w:unhideWhenUsed="1"/>
-    <w:lsdException w:name="Plain Text" w:semiHidden="1" w:unhideWhenUsed="1"/>
-    <w:lsdException w:name="E-mail Signature" w:semiHidden="1" w:unhideWhenUsed="1"/>
-    <w:lsdException w:name="HTML Top of Form" w:semiHidden="1" w:unhideWhenUsed="1"/>
-    <w:lsdException w:name="HTML Bottom of Form" w:semiHidden="1" w:unhideWhenUsed="1"/>
-    <w:lsdException w:name="Normal (Web)" w:semiHidden="1" w:unhideWhenUsed="1"/>
-    <w:lsdException w:name="HTML Acronym" w:semiHidden="1" w:unhideWhenUsed="1"/>
-    <w:lsdException w:name="HTML Address" w:semiHidden="1" w:unhideWhenUsed="1"/>
-    <w:lsdException w:name="HTML Cite" w:semiHidden="1" w:unhideWhenUsed="1"/>
-    <w:lsdException w:name="HTML Code" w:semiHidden="1" w:unhideWhenUsed="1"/>
-    <w:lsdException w:name="HTML Definition" w:semiHidden="1" w:unhideWhenUsed="1"/>
-    <w:lsdException w:name="HTML Keyboard" w:semiHidden="1" w:unhideWhenUsed="1"/>
-    <w:lsdException w:name="HTML Preformatted" w:semiHidden="1" w:unhideWhenUsed="1"/>
-    <w:lsdException w:name="HTML Sample" w:semiHidden="1" w:unhideWhenUsed="1"/>
-    <w:lsdException w:name="HTML Typewriter" w:semiHidden="1" w:unhideWhenUsed="1"/>
-    <w:lsdException w:name="HTML Variable" w:semiHidden="1" w:unhideWhenUsed="1"/>
-    <w:lsdException w:name="annotation subject" w:semiHidden="1" w:unhideWhenUsed="1"/>
-    <w:lsdException w:name="No List" w:semiHidden="1" w:unhideWhenUsed="1"/>
-    <w:lsdException w:name="Outline List 1" w:semiHidden="1" w:unhideWhenUsed="1"/>
-    <w:lsdException w:name="Outline List 2" w:semiHidden="1" w:unhideWhenUsed="1"/>
-    <w:lsdException w:name="Outline List 3" w:semiHidden="1" w:unhideWhenUsed="1"/>
-    <w:lsdException w:name="Table Simple 1" w:semiHidden="1" w:unhideWhenUsed="1"/>
-    <w:lsdException w:name="Table Simple 2" w:semiHidden="1" w:unhideWhenUsed="1"/>
-    <w:lsdException w:name="Table Simple 3" w:semiHidden="1" w:unhideWhenUsed="1"/>
-    <w:lsdException w:name="Table Classic 1" w:semiHidden="1" w:unhideWhenUsed="1"/>
-    <w:lsdException w:name="Table Classic 2" w:semiHidden="1" w:unhideWhenUsed="1"/>
-    <w:lsdException w:name="Table Classic 3" w:semiHidden="1" w:unhideWhenUsed="1"/>
-    <w:lsdException w:name="Table Classic 4" w:semiHidden="1" w:unhideWhenUsed="1"/>
-    <w:lsdException w:name="Table Colorful 1" w:semiHidden="1" w:unhideWhenUsed="1"/>
-    <w:lsdException w:name="Table Colorful 2" w:semiHidden="1" w:unhideWhenUsed="1"/>
-    <w:lsdException w:name="Table Colorful 3" w:semiHidden="1" w:unhideWhenUsed="1"/>
-    <w:lsdException w:name="Table Columns 1" w:semiHidden="1" w:unhideWhenUsed="1"/>
-    <w:lsdException w:name="Table Columns 2" w:semiHidden="1" w:unhideWhenUsed="1"/>
-    <w:lsdException w:name="Table Columns 3" w:semiHidden="1" w:unhideWhenUsed="1"/>
-    <w:lsdException w:name="Table Columns 4" w:semiHidden="1" w:unhideWhenUsed="1"/>
-    <w:lsdException w:name="Table Columns 5" w:semiHidden="1" w:unhideWhenUsed="1"/>
-    <w:lsdException w:name="Table Grid 1" w:semiHidden="1" w:unhideWhenUsed="1"/>
-    <w:lsdException w:name="Table Grid 2" w:semiHidden="1" w:unhideWhenUsed="1"/>
-    <w:lsdException w:name="Table Grid 3" w:semiHidden="1" w:unhideWhenUsed="1"/>
-    <w:lsdException w:name="Table Grid 4" w:semiHidden="1" w:unhideWhenUsed="1"/>
-    <w:lsdException w:name="Table Grid 5" w:semiHidden="1" w:unhideWhenUsed="1"/>
-    <w:lsdException w:name="Table Grid 6" w:semiHidden="1" w:unhideWhenUsed="1"/>
-    <w:lsdException w:name="Table Grid 7" w:semiHidden="1" w:unhideWhenUsed="1"/>
-    <w:lsdException w:name="Table Grid 8" w:semiHidden="1" w:unhideWhenUsed="1"/>
-    <w:lsdException w:name="Table List 1" w:semiHidden="1" w:unhideWhenUsed="1"/>
-    <w:lsdException w:name="Table List 2" w:semiHidden="1" w:unhideWhenUsed="1"/>
-    <w:lsdException w:name="Table List 3" w:semiHidden="1" w:unhideWhenUsed="1"/>
-    <w:lsdException w:name="Table List 4" w:semiHidden="1" w:unhideWhenUsed="1"/>
-    <w:lsdException w:name="Table List 5" w:semiHidden="1" w:unhideWhenUsed="1"/>
-    <w:lsdException w:name="Table List 6" w:semiHidden="1" w:unhideWhenUsed="1"/>
-    <w:lsdException w:name="Table List 7" w:semiHidden="1" w:unhideWhenUsed="1"/>
-    <w:lsdException w:name="Table List 8" w:semiHidden="1" w:unhideWhenUsed="1"/>
-    <w:lsdException w:name="Table 3D effects 1" w:semiHidden="1" w:unhideWhenUsed="1"/>
-    <w:lsdException w:name="Table 3D effects 2" w:semiHidden="1" w:unhideWhenUsed="1"/>
-    <w:lsdException w:name="Table 3D effects 3" w:semiHidden="1" w:unhideWhenUsed="1"/>
-    <w:lsdException w:name="Table Contemporary" w:semiHidden="1" w:unhideWhenUsed="1"/>
-    <w:lsdException w:name="Table Elegant" w:semiHidden="1" w:unhideWhenUsed="1"/>
-    <w:lsdException w:name="Table Professional" w:semiHidden="1" w:unhideWhenUsed="1"/>
-    <w:lsdException w:name="Table Subtle 1" w:semiHidden="1" w:unhideWhenUsed="1"/>
-    <w:lsdException w:name="Table Subtle 2" w:semiHidden="1" w:unhideWhenUsed="1"/>
-    <w:lsdException w:name="Table Web 1" w:semiHidden="1" w:unhideWhenUsed="1"/>
-    <w:lsdException w:name="Table Web 2" w:semiHidden="1" w:unhideWhenUsed="1"/>
-    <w:lsdException w:name="Balloon Text" w:semiHidden="1" w:unhideWhenUsed="1"/>
-    <w:lsdException w:name="Table Grid" w:uiPriority="59"/>
-    <w:lsdException w:name="Placeholder Text" w:semiHidden="1"/>
-    <w:lsdException w:name="No Spacing" w:uiPriority="1" w:qFormat="1"/>
-    <w:lsdException w:name="Light Shading" w:uiPriority="60"/>
-    <w:lsdException w:name="Light List" w:uiPriority="61"/>
-    <w:lsdException w:name="Light Grid" w:uiPriority="62"/>
-    <w:lsdException w:name="Medium Shading 1" w:uiPriority="63"/>
-    <w:lsdException w:name="Medium Shading 2" w:uiPriority="64"/>
-    <w:lsdException w:name="Medium List 1" w:uiPriority="65"/>
-    <w:lsdException w:name="Medium List 2" w:uiPriority="66"/>
-    <w:lsdException w:name="Medium Grid 1" w:uiPriority="67"/>
-    <w:lsdException w:name="Medium Grid 2" w:uiPriority="68"/>
-    <w:lsdException w:name="Medium Grid 3" w:uiPriority="69"/>
-    <w:lsdException w:name="Dark List" w:uiPriority="70"/>
-    <w:lsdException w:name="Colorful Shading" w:uiPriority="71"/>
-    <w:lsdException w:name="Colorful List" w:uiPriority="72"/>
-    <w:lsdException w:name="Colorful Grid" w:uiPriority="73"/>
-    <w:lsdException w:name="Light Shading Accent 1" w:uiPriority="60"/>
-    <w:lsdException w:name="Light List Accent 1" w:uiPriority="61"/>
-    <w:lsdException w:name="Light Grid Accent 1" w:uiPriority="62"/>
-    <w:lsdException w:name="Medium Shading 1 Accent 1" w:uiPriority="63"/>
-    <w:lsdException w:name="Medium Shading 2 Accent 1" w:uiPriority="64"/>
-    <w:lsdException w:name="Medium List 1 Accent 1" w:uiPriority="65"/>
-    <w:lsdException w:name="Revision" w:semiHidden="1"/>
-    <w:lsdException w:name="List Paragraph" w:uiPriority="34" w:qFormat="1"/>
-    <w:lsdException w:name="Quote" w:uiPriority="29" w:qFormat="1"/>
-    <w:lsdException w:name="Intense Quote" w:uiPriority="30" w:qFormat="1"/>
-    <w:lsdException w:name="Medium List 2 Accent 1" w:uiPriority="66"/>
-    <w:lsdException w:name="Medium Grid 1 Accent 1" w:uiPriority="67"/>
-    <w:lsdException w:name="Medium Grid 2 Accent 1" w:uiPriority="68"/>
-    <w:lsdException w:name="Medium Grid 3 Accent 1" w:uiPriority="69"/>
-    <w:lsdException w:name="Dark List Accent 1" w:uiPriority="70"/>
-    <w:lsdException w:name="Colorful Shading Accent 1" w:uiPriority="71"/>
-    <w:lsdException w:name="Colorful List Accent 1" w:uiPriority="72"/>
-    <w:lsdException w:name="Colorful Grid Accent 1" w:uiPriority="73"/>
-    <w:lsdException w:name="Light Shading Accent 2" w:uiPriority="60"/>
-    <w:lsdException w:name="Light List Accent 2" w:uiPriority="61"/>
-    <w:lsdException w:name="Light Grid Accent 2" w:uiPriority="62"/>
-    <w:lsdException w:name="Medium Shading 1 Accent 2" w:uiPriority="63"/>
-    <w:lsdException w:name="Medium Shading 2 Accent 2" w:uiPriority="64"/>
-    <w:lsdException w:name="Medium List 1 Accent 2" w:uiPriority="65"/>
-    <w:lsdException w:name="Medium List 2 Accent 2" w:uiPriority="66"/>
-    <w:lsdException w:name="Medium Grid 1 Accent 2" w:uiPriority="67"/>
-    <w:lsdException w:name="Medium Grid 2 Accent 2" w:uiPriority="68"/>
-    <w:lsdException w:name="Medium Grid 3 Accent 2" w:uiPriority="69"/>
-    <w:lsdException w:name="Dark List Accent 2" w:uiPriority="70"/>
-    <w:lsdException w:name="Colorful Shading Accent 2" w:uiPriority="71"/>
-    <w:lsdException w:name="Colorful List Accent 2" w:uiPriority="72"/>
-    <w:lsdException w:name="Colorful Grid Accent 2" w:uiPriority="73"/>
-    <w:lsdException w:name="Light Shading Accent 3" w:uiPriority="60"/>
-    <w:lsdException w:name="Light List Accent 3" w:uiPriority="61"/>
-    <w:lsdException w:name="Light Grid Accent 3" w:uiPriority="62"/>
-    <w:lsdException w:name="Medium Shading 1 Accent 3" w:uiPriority="63"/>
-    <w:lsdException w:name="Medium Shading 2 Accent 3" w:uiPriority="64"/>
-    <w:lsdException w:name="Medium List 1 Accent 3" w:uiPriority="65"/>
-    <w:lsdException w:name="Medium List 2 Accent 3" w:uiPriority="66"/>
-    <w:lsdException w:name="Medium Grid 1 Accent 3" w:uiPriority="67"/>
-    <w:lsdException w:name="Medium Grid 2 Accent 3" w:uiPriority="68"/>
-    <w:lsdException w:name="Medium Grid 3 Accent 3" w:uiPriority="69"/>
-    <w:lsdException w:name="Dark List Accent 3" w:uiPriority="70"/>
-    <w:lsdException w:name="Colorful Shading Accent 3" w:uiPriority="71"/>
-    <w:lsdException w:name="Colorful List Accent 3" w:uiPriority="72"/>
-    <w:lsdException w:name="Colorful Grid Accent 3" w:uiPriority="73"/>
-    <w:lsdException w:name="Light Shading Accent 4" w:uiPriority="60"/>
-    <w:lsdException w:name="Light List Accent 4" w:uiPriority="61"/>
-    <w:lsdException w:name="Light Grid Accent 4" w:uiPriority="62"/>
-    <w:lsdException w:name="Medium Shading 1 Accent 4" w:uiPriority="63"/>
-    <w:lsdException w:name="Medium Shading 2 Accent 4" w:uiPriority="64"/>
-    <w:lsdException w:name="Medium List 1 Accent 4" w:uiPriority="65"/>
-    <w:lsdException w:name="Medium List 2 Accent 4" w:uiPriority="66"/>
-    <w:lsdException w:name="Medium Grid 1 Accent 4" w:uiPriority="67"/>
-    <w:lsdException w:name="Medium Grid 2 Accent 4" w:uiPriority="68"/>
-    <w:lsdException w:name="Medium Grid 3 Accent 4" w:uiPriority="69"/>
-    <w:lsdException w:name="Dark List Accent 4" w:uiPriority="70"/>
-    <w:lsdException w:name="Colorful Shading Accent 4" w:uiPriority="71"/>
-    <w:lsdException w:name="Colorful List Accent 4" w:uiPriority="72"/>
-    <w:lsdException w:name="Colorful Grid Accent 4" w:uiPriority="73"/>
-    <w:lsdException w:name="Light Shading Accent 5" w:uiPriority="60"/>
-    <w:lsdException w:name="Light List Accent 5" w:uiPriority="61"/>
-    <w:lsdException w:name="Light Grid Accent 5" w:uiPriority="62"/>
-    <w:lsdException w:name="Medium Shading 1 Accent 5" w:uiPriority="63"/>
-    <w:lsdException w:name="Medium Shading 2 Accent 5" w:uiPriority="64"/>
-    <w:lsdException w:name="Medium List 1 Accent 5" w:uiPriority="65"/>
-    <w:lsdException w:name="Medium List 2 Accent 5" w:uiPriority="66"/>
-    <w:lsdException w:name="Medium Grid 1 Accent 5" w:uiPriority="67"/>
-    <w:lsdException w:name="Medium Grid 2 Accent 5" w:uiPriority="68"/>
-    <w:lsdException w:name="Medium Grid 3 Accent 5" w:uiPriority="69"/>
-    <w:lsdException w:name="Dark List Accent 5" w:uiPriority="70"/>
-    <w:lsdException w:name="Colorful Shading Accent 5" w:uiPriority="71"/>
-    <w:lsdException w:name="Colorful List Accent 5" w:uiPriority="72"/>
-    <w:lsdException w:name="Colorful Grid Accent 5" w:uiPriority="73"/>
-    <w:lsdException w:name="Light Shading Accent 6" w:uiPriority="60"/>
-    <w:lsdException w:name="Light List Accent 6" w:uiPriority="61"/>
-    <w:lsdException w:name="Light Grid Accent 6" w:uiPriority="62"/>
-    <w:lsdException w:name="Medium Shading 1 Accent 6" w:uiPriority="63"/>
-    <w:lsdException w:name="Medium Shading 2 Accent 6" w:uiPriority="64"/>
-    <w:lsdException w:name="Medium List 1 Accent 6" w:uiPriority="65"/>
-    <w:lsdException w:name="Medium List 2 Accent 6" w:uiPriority="66"/>
-    <w:lsdException w:name="Medium Grid 1 Accent 6" w:uiPriority="67"/>
-    <w:lsdException w:name="Medium Grid 2 Accent 6" w:uiPriority="68"/>
-    <w:lsdException w:name="Medium Grid 3 Accent 6" w:uiPriority="69"/>
-    <w:lsdException w:name="Dark List Accent 6" w:uiPriority="70"/>
-    <w:lsdException w:name="Colorful Shading Accent 6" w:uiPriority="71"/>
-    <w:lsdException w:name="Colorful List Accent 6" w:uiPriority="72"/>
-    <w:lsdException w:name="Colorful Grid Accent 6" w:uiPriority="73"/>
-    <w:lsdException w:name="Subtle Emphasis" w:uiPriority="19" w:qFormat="1"/>
-    <w:lsdException w:name="Intense Emphasis" w:uiPriority="21" w:qFormat="1"/>
-    <w:lsdException w:name="Subtle Reference" w:uiPriority="31" w:qFormat="1"/>
-    <w:lsdException w:name="Intense Reference" w:uiPriority="32" w:qFormat="1"/>
-    <w:lsdException w:name="Book Title" w:uiPriority="33" w:qFormat="1"/>
-    <w:lsdException w:name="Bibliography" w:semiHidden="1" w:uiPriority="37" w:unhideWhenUsed="1"/>
-    <w:lsdException w:name="TOC Heading" w:semiHidden="1" w:uiPriority="39" w:unhideWhenUsed="1" w:qFormat="1"/>
-    <w:lsdException w:name="Plain Table 1" w:uiPriority="41"/>
-    <w:lsdException w:name="Plain Table 2" w:uiPriority="42"/>
-    <w:lsdException w:name="Plain Table 3" w:uiPriority="43"/>
-    <w:lsdException w:name="Plain Table 4" w:uiPriority="44"/>
-    <w:lsdException w:name="Plain Table 5" w:uiPriority="45"/>
-    <w:lsdException w:name="Grid Table Light" w:uiPriority="40"/>
-    <w:lsdException w:name="Grid Table 1 Light" w:uiPriority="46"/>
-    <w:lsdException w:name="Grid Table 2" w:uiPriority="47"/>
-    <w:lsdException w:name="Grid Table 3" w:uiPriority="48"/>
-    <w:lsdException w:name="Grid Table 4" w:uiPriority="49"/>
-    <w:lsdException w:name="Grid Table 5 Dark" w:uiPriority="50"/>
-    <w:lsdException w:name="Grid Table 6 Colorful" w:uiPriority="51"/>
-    <w:lsdException w:name="Grid Table 7 Colorful" w:uiPriority="52"/>
-    <w:lsdException w:name="Grid Table 1 Light Accent 1" w:uiPriority="46"/>
-    <w:lsdException w:name="Grid Table 2 Accent 1" w:uiPriority="47"/>
-    <w:lsdException w:name="Grid Table 3 Accent 1" w:uiPriority="48"/>
-    <w:lsdException w:name="Grid Table 4 Accent 1" w:uiPriority="49"/>
-    <w:lsdException w:name="Grid Table 5 Dark Accent 1" w:uiPriority="50"/>
-    <w:lsdException w:name="Grid Table 6 Colorful Accent 1" w:uiPriority="51"/>
-    <w:lsdException w:name="Grid Table 7 Colorful Accent 1" w:uiPriority="52"/>
-    <w:lsdException w:name="Grid Table 1 Light Accent 2" w:uiPriority="46"/>
-    <w:lsdException w:name="Grid Table 2 Accent 2" w:uiPriority="47"/>
-    <w:lsdException w:name="Grid Table 3 Accent 2" w:uiPriority="48"/>
-    <w:lsdException w:name="Grid Table 4 Accent 2" w:uiPriority="49"/>
-    <w:lsdException w:name="Grid Table 5 Dark Accent 2" w:uiPriority="50"/>
-    <w:lsdException w:name="Grid Table 6 Colorful Accent 2" w:uiPriority="51"/>
-    <w:lsdException w:name="Grid Table 7 Colorful Accent 2" w:uiPriority="52"/>
-    <w:lsdException w:name="Grid Table 1 Light Accent 3" w:uiPriority="46"/>
-    <w:lsdException w:name="Grid Table 2 Accent 3" w:uiPriority="47"/>
-    <w:lsdException w:name="Grid Table 3 Accent 3" w:uiPriority="48"/>
-    <w:lsdException w:name="Grid Table 4 Accent 3" w:uiPriority="49"/>
-    <w:lsdException w:name="Grid Table 5 Dark Accent 3" w:uiPriority="50"/>
-    <w:lsdException w:name="Grid Table 6 Colorful Accent 3" w:uiPriority="51"/>
-    <w:lsdException w:name="Grid Table 7 Colorful Accent 3" w:uiPriority="52"/>
-    <w:lsdException w:name="Grid Table 1 Light Accent 4" w:uiPriority="46"/>
-    <w:lsdException w:name="Grid Table 2 Accent 4" w:uiPriority="47"/>
-    <w:lsdException w:name="Grid Table 3 Accent 4" w:uiPriority="48"/>
-    <w:lsdException w:name="Grid Table 4 Accent 4" w:uiPriority="49"/>
-    <w:lsdException w:name="Grid Table 5 Dark Accent 4" w:uiPriority="50"/>
-    <w:lsdException w:name="Grid Table 6 Colorful Accent 4" w:uiPriority="51"/>
-    <w:lsdException w:name="Grid Table 7 Colorful Accent 4" w:uiPriority="52"/>
-    <w:lsdException w:name="Grid Table 1 Light Accent 5" w:uiPriority="46"/>
-    <w:lsdException w:name="Grid Table 2 Accent 5" w:uiPriority="47"/>
-    <w:lsdException w:name="Grid Table 3 Accent 5" w:uiPriority="48"/>
-    <w:lsdException w:name="Grid Table 4 Accent 5" w:uiPriority="49"/>
-    <w:lsdException w:name="Grid Table 5 Dark Accent 5" w:uiPriority="50"/>
-    <w:lsdException w:name="Grid Table 6 Colorful Accent 5" w:uiPriority="51"/>
-    <w:lsdException w:name="Grid Table 7 Colorful Accent 5" w:uiPriority="52"/>
-    <w:lsdException w:name="Grid Table 1 Light Accent 6" w:uiPriority="46"/>
-    <w:lsdException w:name="Grid Table 2 Accent 6" w:uiPriority="47"/>
-    <w:lsdException w:name="Grid Table 3 Accent 6" w:uiPriority="48"/>
-    <w:lsdException w:name="Grid Table 4 Accent 6" w:uiPriority="49"/>
-    <w:lsdException w:name="Grid Table 5 Dark Accent 6" w:uiPriority="50"/>
-    <w:lsdException w:name="Grid Table 6 Colorful Accent 6" w:uiPriority="51"/>
-    <w:lsdException w:name="Grid Table 7 Colorful Accent 6" w:uiPriority="52"/>
-    <w:lsdException w:name="List Table 1 Light" w:uiPriority="46"/>
-    <w:lsdException w:name="List Table 2" w:uiPriority="47"/>
-    <w:lsdException w:name="List Table 3" w:uiPriority="48"/>
-    <w:lsdException w:name="List Table 4" w:uiPriority="49"/>
-    <w:lsdException w:name="List Table 5 Dark" w:uiPriority="50"/>
-    <w:lsdException w:name="List Table 6 Colorful" w:uiPriority="51"/>
-    <w:lsdException w:name="List Table 7 Colorful" w:uiPriority="52"/>
-    <w:lsdException w:name="List Table 1 Light Accent 1" w:uiPriority="46"/>
-    <w:lsdException w:name="List Table 2 Accent 1" w:uiPriority="47"/>
-    <w:lsdException w:name="List Table 3 Accent 1" w:uiPriority="48"/>
-    <w:lsdException w:name="List Table 4 Accent 1" w:uiPriority="49"/>
-    <w:lsdException w:name="List Table 5 Dark Accent 1" w:uiPriority="50"/>
-    <w:lsdException w:name="List Table 6 Colorful Accent 1" w:uiPriority="51"/>
-    <w:lsdException w:name="List Table 7 Colorful Accent 1" w:uiPriority="52"/>
-    <w:lsdException w:name="List Table 1 Light Accent 2" w:uiPriority="46"/>
-    <w:lsdException w:name="List Table 2 Accent 2" w:uiPriority="47"/>
-    <w:lsdException w:name="List Table 3 Accent 2" w:uiPriority="48"/>
-    <w:lsdException w:name="List Table 4 Accent 2" w:uiPriority="49"/>
-    <w:lsdException w:name="List Table 5 Dark Accent 2" w:uiPriority="50"/>
-    <w:lsdException w:name="List Table 6 Colorful Accent 2" w:uiPriority="51"/>
-    <w:lsdException w:name="List Table 7 Colorful Accent 2" w:uiPriority="52"/>
-    <w:lsdException w:name="List Table 1 Light Accent 3" w:uiPriority="46"/>
-    <w:lsdException w:name="List Table 2 Accent 3" w:uiPriority="47"/>
-    <w:lsdException w:name="List Table 3 Accent 3" w:uiPriority="48"/>
-    <w:lsdException w:name="List Table 4 Accent 3" w:uiPriority="49"/>
-    <w:lsdException w:name="List Table 5 Dark Accent 3" w:uiPriority="50"/>
-    <w:lsdException w:name="List Table 6 Colorful Accent 3" w:uiPriority="51"/>
-    <w:lsdException w:name="List Table 7 Colorful Accent 3" w:uiPriority="52"/>
-    <w:lsdException w:name="List Table 1 Light Accent 4" w:uiPriority="46"/>
-    <w:lsdException w:name="List Table 2 Accent 4" w:uiPriority="47"/>
-    <w:lsdException w:name="List Table 3 Accent 4" w:uiPriority="48"/>
-    <w:lsdException w:name="List Table 4 Accent 4" w:uiPriority="49"/>
-    <w:lsdException w:name="List Table 5 Dark Accent 4" w:uiPriority="50"/>
-    <w:lsdException w:name="List Table 6 Colorful Accent 4" w:uiPriority="51"/>
-    <w:lsdException w:name="List Table 7 Colorful Accent 4" w:uiPriority="52"/>
-    <w:lsdException w:name="List Table 1 Light Accent 5" w:uiPriority="46"/>
-    <w:lsdException w:name="List Table 2 Accent 5" w:uiPriority="47"/>
-    <w:lsdException w:name="List Table 3 Accent 5" w:uiPriority="48"/>
-    <w:lsdException w:name="List Table 4 Accent 5" w:uiPriority="49"/>
-    <w:lsdException w:name="List Table 5 Dark Accent 5" w:uiPriority="50"/>
-    <w:lsdException w:name="List Table 6 Colorful Accent 5" w:uiPriority="51"/>
-    <w:lsdException w:name="List Table 7 Colorful Accent 5" w:uiPriority="52"/>
-    <w:lsdException w:name="List Table 1 Light Accent 6" w:uiPriority="46"/>
-    <w:lsdException w:name="List Table 2 Accent 6" w:uiPriority="47"/>
-    <w:lsdException w:name="List Table 3 Accent 6" w:uiPriority="48"/>
-    <w:lsdException w:name="List Table 4 Accent 6" w:uiPriority="49"/>
-    <w:lsdException w:name="List Table 5 Dark Accent 6" w:uiPriority="50"/>
-    <w:lsdException w:name="List Table 6 Colorful Accent 6" w:uiPriority="51"/>
-    <w:lsdException w:name="List Table 7 Colorful Accent 6" w:uiPriority="52"/>
-    <w:lsdException w:name="Mention" w:semiHidden="1" w:unhideWhenUsed="1"/>
-    <w:lsdException w:name="Smart Hyperlink" w:semiHidden="1" w:unhideWhenUsed="1"/>
-    <w:lsdException w:name="Hashtag" w:semiHidden="1" w:unhideWhenUsed="1"/>
-    <w:lsdException w:name="Unresolved Mention" w:semiHidden="1" w:unhideWhenUsed="1"/>
-    <w:lsdException w:name="Smart Link" w:semiHidden="1" w:unhideWhenUsed="1"/>
+  <w:latentStyles w:defLockedState="0" w:defUIPriority="99" w:defSemiHidden="1" w:defUnhideWhenUsed="1" w:defQFormat="0" w:count="267">
+    <w:lsdException w:name="Normal" w:semiHidden="0" w:uiPriority="0" w:unhideWhenUsed="0" w:qFormat="1"/>
+    <w:lsdException w:name="heading 1" w:semiHidden="0" w:uiPriority="0" w:unhideWhenUsed="0" w:qFormat="1"/>
+    <w:lsdException w:name="heading 2" w:semiHidden="0" w:uiPriority="9" w:unhideWhenUsed="0" w:qFormat="1"/>
+    <w:lsdException w:name="heading 3" w:semiHidden="0" w:uiPriority="9" w:unhideWhenUsed="0" w:qFormat="1"/>
+    <w:lsdException w:name="heading 4" w:semiHidden="0" w:uiPriority="9" w:unhideWhenUsed="0" w:qFormat="1"/>
+    <w:lsdException w:name="heading 5" w:semiHidden="0" w:uiPriority="9" w:unhideWhenUsed="0" w:qFormat="1"/>
+    <w:lsdException w:name="heading 6" w:semiHidden="0" w:uiPriority="9" w:unhideWhenUsed="0" w:qFormat="1"/>
+    <w:lsdException w:name="heading 7" w:semiHidden="0" w:uiPriority="9" w:unhideWhenUsed="0" w:qFormat="1"/>
+    <w:lsdException w:name="heading 8" w:semiHidden="0" w:uiPriority="9" w:unhideWhenUsed="0" w:qFormat="1"/>
+    <w:lsdException w:name="heading 9" w:semiHidden="0" w:uiPriority="9" w:unhideWhenUsed="0" w:qFormat="1"/>
+    <w:lsdException w:name="toc 1" w:uiPriority="39"/>
+    <w:lsdException w:name="toc 2" w:uiPriority="39"/>
+    <w:lsdException w:name="toc 3" w:uiPriority="39"/>
+    <w:lsdException w:name="toc 4" w:uiPriority="39"/>
+    <w:lsdException w:name="toc 5" w:uiPriority="39"/>
+    <w:lsdException w:name="toc 6" w:uiPriority="39"/>
+    <w:lsdException w:name="toc 7" w:uiPriority="39"/>
+    <w:lsdException w:name="toc 8" w:uiPriority="39"/>
+    <w:lsdException w:name="toc 9" w:uiPriority="39"/>
+    <w:lsdException w:name="footer" w:uiPriority="0"/>
+    <w:lsdException w:name="caption" w:uiPriority="35" w:qFormat="1"/>
+    <w:lsdException w:name="page number" w:uiPriority="0"/>
+    <w:lsdException w:name="Title" w:semiHidden="0" w:uiPriority="10" w:unhideWhenUsed="0" w:qFormat="1"/>
+    <w:lsdException w:name="Default Paragraph Font" w:uiPriority="1"/>
+    <w:lsdException w:name="Subtitle" w:semiHidden="0" w:uiPriority="11" w:unhideWhenUsed="0" w:qFormat="1"/>
+    <w:lsdException w:name="Strong" w:semiHidden="0" w:uiPriority="22" w:unhideWhenUsed="0" w:qFormat="1"/>
+    <w:lsdException w:name="Emphasis" w:semiHidden="0" w:uiPriority="20" w:unhideWhenUsed="0" w:qFormat="1"/>
+    <w:lsdException w:name="Normal Table" w:semiHidden="0" w:unhideWhenUsed="0"/>
+    <w:lsdException w:name="Table Web 3" w:semiHidden="0" w:unhideWhenUsed="0"/>
+    <w:lsdException w:name="Table Grid" w:semiHidden="0" w:uiPriority="59" w:unhideWhenUsed="0"/>
+    <w:lsdException w:name="Table Theme" w:semiHidden="0" w:unhideWhenUsed="0"/>
+    <w:lsdException w:name="Placeholder Text" w:unhideWhenUsed="0"/>
+    <w:lsdException w:name="No Spacing" w:semiHidden="0" w:uiPriority="1" w:unhideWhenUsed="0" w:qFormat="1"/>
+    <w:lsdException w:name="Light Shading" w:semiHidden="0" w:uiPriority="60" w:unhideWhenUsed="0"/>
+    <w:lsdException w:name="Light List" w:semiHidden="0" w:uiPriority="61" w:unhideWhenUsed="0"/>
+    <w:lsdException w:name="Light Grid" w:semiHidden="0" w:uiPriority="62" w:unhideWhenUsed="0"/>
+    <w:lsdException w:name="Medium Shading 1" w:semiHidden="0" w:uiPriority="63" w:unhideWhenUsed="0"/>
+    <w:lsdException w:name="Medium Shading 2" w:semiHidden="0" w:uiPriority="64" w:unhideWhenUsed="0"/>
+    <w:lsdException w:name="Medium List 1" w:semiHidden="0" w:uiPriority="65" w:unhideWhenUsed="0"/>
+    <w:lsdException w:name="Medium List 2" w:semiHidden="0" w:uiPriority="66" w:unhideWhenUsed="0"/>
+    <w:lsdException w:name="Medium Grid 1" w:semiHidden="0" w:uiPriority="67" w:unhideWhenUsed="0"/>
+    <w:lsdException w:name="Medium Grid 2" w:semiHidden="0" w:uiPriority="68" w:unhideWhenUsed="0"/>
+    <w:lsdException w:name="Medium Grid 3" w:semiHidden="0" w:uiPriority="69" w:unhideWhenUsed="0"/>
+    <w:lsdException w:name="Dark List" w:semiHidden="0" w:uiPriority="70" w:unhideWhenUsed="0"/>
+    <w:lsdException w:name="Colorful Shading" w:semiHidden="0" w:uiPriority="71" w:unhideWhenUsed="0"/>
+    <w:lsdException w:name="Colorful List" w:semiHidden="0" w:uiPriority="72" w:unhideWhenUsed="0"/>
+    <w:lsdException w:name="Colorful Grid" w:semiHidden="0" w:uiPriority="73" w:unhideWhenUsed="0"/>
+    <w:lsdException w:name="Light Shading Accent 1" w:semiHidden="0" w:uiPriority="60" w:unhideWhenUsed="0"/>
+    <w:lsdException w:name="Light List Accent 1" w:semiHidden="0" w:uiPriority="61" w:unhideWhenUsed="0"/>
+    <w:lsdException w:name="Light Grid Accent 1" w:semiHidden="0" w:uiPriority="62" w:unhideWhenUsed="0"/>
+    <w:lsdException w:name="Medium Shading 1 Accent 1" w:semiHidden="0" w:uiPriority="63" w:unhideWhenUsed="0"/>
+    <w:lsdException w:name="Medium Shading 2 Accent 1" w:semiHidden="0" w:uiPriority="64" w:unhideWhenUsed="0"/>
+    <w:lsdException w:name="Medium List 1 Accent 1" w:semiHidden="0" w:uiPriority="65" w:unhideWhenUsed="0"/>
+    <w:lsdException w:name="Revision" w:unhideWhenUsed="0"/>
+    <w:lsdException w:name="List Paragraph" w:semiHidden="0" w:uiPriority="34" w:unhideWhenUsed="0" w:qFormat="1"/>
+    <w:lsdException w:name="Quote" w:semiHidden="0" w:uiPriority="29" w:unhideWhenUsed="0" w:qFormat="1"/>
+    <w:lsdException w:name="Intense Quote" w:semiHidden="0" w:uiPriority="30" w:unhideWhenUsed="0" w:qFormat="1"/>
+    <w:lsdException w:name="Medium List 2 Accent 1" w:semiHidden="0" w:uiPriority="66" w:unhideWhenUsed="0"/>
+    <w:lsdException w:name="Medium Grid 1 Accent 1" w:semiHidden="0" w:uiPriority="67" w:unhideWhenUsed="0"/>
+    <w:lsdException w:name="Medium Grid 2 Accent 1" w:semiHidden="0" w:uiPriority="68" w:unhideWhenUsed="0"/>
+    <w:lsdException w:name="Medium Grid 3 Accent 1" w:semiHidden="0" w:uiPriority="69" w:unhideWhenUsed="0"/>
+    <w:lsdException w:name="Dark List Accent 1" w:semiHidden="0" w:uiPriority="70" w:unhideWhenUsed="0"/>
+    <w:lsdException w:name="Colorful Shading Accent 1" w:semiHidden="0" w:uiPriority="71" w:unhideWhenUsed="0"/>
+    <w:lsdException w:name="Colorful List Accent 1" w:semiHidden="0" w:uiPriority="72" w:unhideWhenUsed="0"/>
+    <w:lsdException w:name="Colorful Grid Accent 1" w:semiHidden="0" w:uiPriority="73" w:unhideWhenUsed="0"/>
+    <w:lsdException w:name="Light Shading Accent 2" w:semiHidden="0" w:uiPriority="60" w:unhideWhenUsed="0"/>
+    <w:lsdException w:name="Light List Accent 2" w:semiHidden="0" w:uiPriority="61" w:unhideWhenUsed="0"/>
+    <w:lsdException w:name="Light Grid Accent 2" w:semiHidden="0" w:uiPriority="62" w:unhideWhenUsed="0"/>
+    <w:lsdException w:name="Medium Shading 1 Accent 2" w:semiHidden="0" w:uiPriority="63" w:unhideWhenUsed="0"/>
+    <w:lsdException w:name="Medium Shading 2 Accent 2" w:semiHidden="0" w:uiPriority="64" w:unhideWhenUsed="0"/>
+    <w:lsdException w:name="Medium List 1 Accent 2" w:semiHidden="0" w:uiPriority="65" w:unhideWhenUsed="0"/>
+    <w:lsdException w:name="Medium List 2 Accent 2" w:semiHidden="0" w:uiPriority="66" w:unhideWhenUsed="0"/>
+    <w:lsdException w:name="Medium Grid 1 Accent 2" w:semiHidden="0" w:uiPriority="67" w:unhideWhenUsed="0"/>
+    <w:lsdException w:name="Medium Grid 2 Accent 2" w:semiHidden="0" w:uiPriority="68" w:unhideWhenUsed="0"/>
+    <w:lsdException w:name="Medium Grid 3 Accent 2" w:semiHidden="0" w:uiPriority="69" w:unhideWhenUsed="0"/>
+    <w:lsdException w:name="Dark List Accent 2" w:semiHidden="0" w:uiPriority="70" w:unhideWhenUsed="0"/>
+    <w:lsdException w:name="Colorful Shading Accent 2" w:semiHidden="0" w:uiPriority="71" w:unhideWhenUsed="0"/>
+    <w:lsdException w:name="Colorful List Accent 2" w:semiHidden="0" w:uiPriority="72" w:unhideWhenUsed="0"/>
+    <w:lsdException w:name="Colorful Grid Accent 2" w:semiHidden="0" w:uiPriority="73" w:unhideWhenUsed="0"/>
+    <w:lsdException w:name="Light Shading Accent 3" w:semiHidden="0" w:uiPriority="60" w:unhideWhenUsed="0"/>
+    <w:lsdException w:name="Light List Accent 3" w:semiHidden="0" w:uiPriority="61" w:unhideWhenUsed="0"/>
+    <w:lsdException w:name="Light Grid Accent 3" w:semiHidden="0" w:uiPriority="62" w:unhideWhenUsed="0"/>
+    <w:lsdException w:name="Medium Shading 1 Accent 3" w:semiHidden="0" w:uiPriority="63" w:unhideWhenUsed="0"/>
+    <w:lsdException w:name="Medium Shading 2 Accent 3" w:semiHidden="0" w:uiPriority="64" w:unhideWhenUsed="0"/>
+    <w:lsdException w:name="Medium List 1 Accent 3" w:semiHidden="0" w:uiPriority="65" w:unhideWhenUsed="0"/>
+    <w:lsdException w:name="Medium List 2 Accent 3" w:semiHidden="0" w:uiPriority="66" w:unhideWhenUsed="0"/>
+    <w:lsdException w:name="Medium Grid 1 Accent 3" w:semiHidden="0" w:uiPriority="67" w:unhideWhenUsed="0"/>
+    <w:lsdException w:name="Medium Grid 2 Accent 3" w:semiHidden="0" w:uiPriority="68" w:unhideWhenUsed="0"/>
+    <w:lsdException w:name="Medium Grid 3 Accent 3" w:semiHidden="0" w:uiPriority="69" w:unhideWhenUsed="0"/>
+    <w:lsdException w:name="Dark List Accent 3" w:semiHidden="0" w:uiPriority="70" w:unhideWhenUsed="0"/>
+    <w:lsdException w:name="Colorful Shading Accent 3" w:semiHidden="0" w:uiPriority="71" w:unhideWhenUsed="0"/>
+    <w:lsdException w:name="Colorful List Accent 3" w:semiHidden="0" w:uiPriority="72" w:unhideWhenUsed="0"/>
+    <w:lsdException w:name="Colorful Grid Accent 3" w:semiHidden="0" w:uiPriority="73" w:unhideWhenUsed="0"/>
+    <w:lsdException w:name="Light Shading Accent 4" w:semiHidden="0" w:uiPriority="60" w:unhideWhenUsed="0"/>
+    <w:lsdException w:name="Light List Accent 4" w:semiHidden="0" w:uiPriority="61" w:unhideWhenUsed="0"/>
+    <w:lsdException w:name="Light Grid Accent 4" w:semiHidden="0" w:uiPriority="62" w:unhideWhenUsed="0"/>
+    <w:lsdException w:name="Medium Shading 1 Accent 4" w:semiHidden="0" w:uiPriority="63" w:unhideWhenUsed="0"/>
+    <w:lsdException w:name="Medium Shading 2 Accent 4" w:semiHidden="0" w:uiPriority="64" w:unhideWhenUsed="0"/>
+    <w:lsdException w:name="Medium List 1 Accent 4" w:semiHidden="0" w:uiPriority="65" w:unhideWhenUsed="0"/>
+    <w:lsdException w:name="Medium List 2 Accent 4" w:semiHidden="0" w:uiPriority="66" w:unhideWhenUsed="0"/>
+    <w:lsdException w:name="Medium Grid 1 Accent 4" w:semiHidden="0" w:uiPriority="67" w:unhideWhenUsed="0"/>
+    <w:lsdException w:name="Medium Grid 2 Accent 4" w:semiHidden="0" w:uiPriority="68" w:unhideWhenUsed="0"/>
+    <w:lsdException w:name="Medium Grid 3 Accent 4" w:semiHidden="0" w:uiPriority="69" w:unhideWhenUsed="0"/>
+    <w:lsdException w:name="Dark List Accent 4" w:semiHidden="0" w:uiPriority="70" w:unhideWhenUsed="0"/>
+    <w:lsdException w:name="Colorful Shading Accent 4" w:semiHidden="0" w:uiPriority="71" w:unhideWhenUsed="0"/>
+    <w:lsdException w:name="Colorful List Accent 4" w:semiHidden="0" w:uiPriority="72" w:unhideWhenUsed="0"/>
+    <w:lsdException w:name="Colorful Grid Accent 4" w:semiHidden="0" w:uiPriority="73" w:unhideWhenUsed="0"/>
+    <w:lsdException w:name="Light Shading Accent 5" w:semiHidden="0" w:uiPriority="60" w:unhideWhenUsed="0"/>
+    <w:lsdException w:name="Light List Accent 5" w:semiHidden="0" w:uiPriority="61" w:unhideWhenUsed="0"/>
+    <w:lsdException w:name="Light Grid Accent 5" w:semiHidden="0" w:uiPriority="62" w:unhideWhenUsed="0"/>
+    <w:lsdException w:name="Medium Shading 1 Accent 5" w:semiHidden="0" w:uiPriority="63" w:unhideWhenUsed="0"/>
+    <w:lsdException w:name="Medium Shading 2 Accent 5" w:semiHidden="0" w:uiPriority="64" w:unhideWhenUsed="0"/>
+    <w:lsdException w:name="Medium List 1 Accent 5" w:semiHidden="0" w:uiPriority="65" w:unhideWhenUsed="0"/>
+    <w:lsdException w:name="Medium List 2 Accent 5" w:semiHidden="0" w:uiPriority="66" w:unhideWhenUsed="0"/>
+    <w:lsdException w:name="Medium Grid 1 Accent 5" w:semiHidden="0" w:uiPriority="67" w:unhideWhenUsed="0"/>
+    <w:lsdException w:name="Medium Grid 2 Accent 5" w:semiHidden="0" w:uiPriority="68" w:unhideWhenUsed="0"/>
+    <w:lsdException w:name="Medium Grid 3 Accent 5" w:semiHidden="0" w:uiPriority="69" w:unhideWhenUsed="0"/>
+    <w:lsdException w:name="Dark List Accent 5" w:semiHidden="0" w:uiPriority="70" w:unhideWhenUsed="0"/>
+    <w:lsdException w:name="Colorful Shading Accent 5" w:semiHidden="0" w:uiPriority="71" w:unhideWhenUsed="0"/>
+    <w:lsdException w:name="Colorful List Accent 5" w:semiHidden="0" w:uiPriority="72" w:unhideWhenUsed="0"/>
+    <w:lsdException w:name="Colorful Grid Accent 5" w:semiHidden="0" w:uiPriority="73" w:unhideWhenUsed="0"/>
+    <w:lsdException w:name="Light Shading Accent 6" w:semiHidden="0" w:uiPriority="60" w:unhideWhenUsed="0"/>
+    <w:lsdException w:name="Light List Accent 6" w:semiHidden="0" w:uiPriority="61" w:unhideWhenUsed="0"/>
+    <w:lsdException w:name="Light Grid Accent 6" w:semiHidden="0" w:uiPriority="62" w:unhideWhenUsed="0"/>
+    <w:lsdException w:name="Medium Shading 1 Accent 6" w:semiHidden="0" w:uiPriority="63" w:unhideWhenUsed="0"/>
+    <w:lsdException w:name="Medium Shading 2 Accent 6" w:semiHidden="0" w:uiPriority="64" w:unhideWhenUsed="0"/>
+    <w:lsdException w:name="Medium List 1 Accent 6" w:semiHidden="0" w:uiPriority="65" w:unhideWhenUsed="0"/>
+    <w:lsdException w:name="Medium List 2 Accent 6" w:semiHidden="0" w:uiPriority="66" w:unhideWhenUsed="0"/>
+    <w:lsdException w:name="Medium Grid 1 Accent 6" w:semiHidden="0" w:uiPriority="67" w:unhideWhenUsed="0"/>
+    <w:lsdException w:name="Medium Grid 2 Accent 6" w:semiHidden="0" w:uiPriority="68" w:unhideWhenUsed="0"/>
+    <w:lsdException w:name="Medium Grid 3 Accent 6" w:semiHidden="0" w:uiPriority="69" w:unhideWhenUsed="0"/>
+    <w:lsdException w:name="Dark List Accent 6" w:semiHidden="0" w:uiPriority="70" w:unhideWhenUsed="0"/>
+    <w:lsdException w:name="Colorful Shading Accent 6" w:semiHidden="0" w:uiPriority="71" w:unhideWhenUsed="0"/>
+    <w:lsdException w:name="Colorful List Accent 6" w:semiHidden="0" w:uiPriority="72" w:unhideWhenUsed="0"/>
+    <w:lsdException w:name="Colorful Grid Accent 6" w:semiHidden="0" w:uiPriority="73" w:unhideWhenUsed="0"/>
+    <w:lsdException w:name="Subtle Emphasis" w:semiHidden="0" w:uiPriority="19" w:unhideWhenUsed="0" w:qFormat="1"/>
+    <w:lsdException w:name="Intense Emphasis" w:semiHidden="0" w:uiPriority="21" w:unhideWhenUsed="0" w:qFormat="1"/>
+    <w:lsdException w:name="Subtle Reference" w:semiHidden="0" w:uiPriority="31" w:unhideWhenUsed="0" w:qFormat="1"/>
+    <w:lsdException w:name="Intense Reference" w:semiHidden="0" w:uiPriority="32" w:unhideWhenUsed="0" w:qFormat="1"/>
+    <w:lsdException w:name="Book Title" w:semiHidden="0" w:uiPriority="33" w:unhideWhenUsed="0" w:qFormat="1"/>
+    <w:lsdException w:name="Bibliography" w:uiPriority="37"/>
+    <w:lsdException w:name="TOC Heading" w:uiPriority="39" w:qFormat="1"/>
   </w:latentStyles>
   <w:style w:type="paragraph" w:default="1" w:styleId="Normalny">
     <w:name w:val="Normal"/>
@@ -6344,7 +7035,6 @@
         <w:numId w:val="5"/>
       </w:numPr>
       <w:spacing w:before="120"/>
-      <w:ind w:left="578" w:hanging="578"/>
       <w:outlineLvl w:val="1"/>
     </w:pPr>
     <w:rPr>
@@ -6382,6 +7072,7 @@
     <w:basedOn w:val="Normalny"/>
     <w:next w:val="Normalny"/>
     <w:qFormat/>
+    <w:rsid w:val="009B6371"/>
     <w:pPr>
       <w:keepNext/>
       <w:numPr>
@@ -6403,6 +7094,7 @@
     <w:basedOn w:val="Normalny"/>
     <w:next w:val="Normalny"/>
     <w:qFormat/>
+    <w:rsid w:val="009B6371"/>
     <w:pPr>
       <w:numPr>
         <w:ilvl w:val="4"/>
@@ -6425,6 +7117,7 @@
     <w:basedOn w:val="Normalny"/>
     <w:next w:val="Normalny"/>
     <w:qFormat/>
+    <w:rsid w:val="009B6371"/>
     <w:pPr>
       <w:numPr>
         <w:ilvl w:val="5"/>
@@ -6445,6 +7138,7 @@
     <w:basedOn w:val="Normalny"/>
     <w:next w:val="Normalny"/>
     <w:qFormat/>
+    <w:rsid w:val="009B6371"/>
     <w:pPr>
       <w:numPr>
         <w:ilvl w:val="6"/>
@@ -6462,6 +7156,7 @@
     <w:basedOn w:val="Normalny"/>
     <w:next w:val="Normalny"/>
     <w:qFormat/>
+    <w:rsid w:val="009B6371"/>
     <w:pPr>
       <w:numPr>
         <w:ilvl w:val="7"/>
@@ -6481,6 +7176,7 @@
     <w:basedOn w:val="Normalny"/>
     <w:next w:val="Normalny"/>
     <w:qFormat/>
+    <w:rsid w:val="009B6371"/>
     <w:pPr>
       <w:numPr>
         <w:ilvl w:val="8"/>
@@ -6506,6 +7202,7 @@
     <w:uiPriority w:val="99"/>
     <w:semiHidden/>
     <w:unhideWhenUsed/>
+    <w:qFormat/>
     <w:tblPr>
       <w:tblInd w:w="0" w:type="dxa"/>
       <w:tblCellMar>
@@ -6525,6 +7222,7 @@
   <w:style w:type="paragraph" w:styleId="Nagwek">
     <w:name w:val="header"/>
     <w:basedOn w:val="Normalny"/>
+    <w:rsid w:val="009B6371"/>
     <w:pPr>
       <w:tabs>
         <w:tab w:val="center" w:pos="4536"/>
@@ -6540,6 +7238,7 @@
     <w:name w:val="footer"/>
     <w:basedOn w:val="Normalny"/>
     <w:link w:val="StopkaZnak"/>
+    <w:rsid w:val="009B6371"/>
     <w:pPr>
       <w:tabs>
         <w:tab w:val="center" w:pos="4536"/>
@@ -6550,10 +7249,12 @@
   <w:style w:type="character" w:styleId="Numerstrony">
     <w:name w:val="page number"/>
     <w:basedOn w:val="Domylnaczcionkaakapitu"/>
+    <w:rsid w:val="009B6371"/>
   </w:style>
   <w:style w:type="paragraph" w:styleId="Tekstpodstawowy2">
     <w:name w:val="Body Text 2"/>
     <w:basedOn w:val="Normalny"/>
+    <w:rsid w:val="009B6371"/>
     <w:rPr>
       <w:rFonts w:ascii="Arial" w:hAnsi="Arial"/>
       <w:b/>
@@ -6574,6 +7275,7 @@
     <w:name w:val="Subtitle"/>
     <w:basedOn w:val="Normalny"/>
     <w:qFormat/>
+    <w:rsid w:val="009B6371"/>
     <w:pPr>
       <w:spacing w:after="60"/>
       <w:jc w:val="center"/>
@@ -6614,6 +7316,7 @@
   <w:style w:type="paragraph" w:customStyle="1" w:styleId="wpiswtabelicentr">
     <w:name w:val="wpis_w_tabeli_centr"/>
     <w:basedOn w:val="wpiswtabeli"/>
+    <w:rsid w:val="009B6371"/>
     <w:pPr>
       <w:jc w:val="center"/>
     </w:pPr>
@@ -6632,6 +7335,7 @@
   <w:style w:type="paragraph" w:customStyle="1" w:styleId="tekstwtabelicentr">
     <w:name w:val="tekst_w_tabeli_centr"/>
     <w:basedOn w:val="tekstwtabeli"/>
+    <w:rsid w:val="009B6371"/>
     <w:pPr>
       <w:jc w:val="center"/>
     </w:pPr>
@@ -6678,6 +7382,7 @@
   <w:style w:type="paragraph" w:styleId="Tekstpodstawowy3">
     <w:name w:val="Body Text 3"/>
     <w:basedOn w:val="Normalny"/>
+    <w:rsid w:val="009B6371"/>
     <w:rPr>
       <w:i/>
       <w:iCs/>
@@ -6686,6 +7391,7 @@
   <w:style w:type="paragraph" w:styleId="Tekstpodstawowywcity">
     <w:name w:val="Body Text Indent"/>
     <w:basedOn w:val="Normalny"/>
+    <w:rsid w:val="009B6371"/>
     <w:pPr>
       <w:spacing w:after="120"/>
       <w:ind w:left="283"/>
@@ -6694,6 +7400,7 @@
   <w:style w:type="paragraph" w:customStyle="1" w:styleId="wpiswtabeliBold">
     <w:name w:val="wpis_w_tabeli_Bold"/>
     <w:basedOn w:val="wpiswtabeli"/>
+    <w:rsid w:val="009B6371"/>
     <w:rPr>
       <w:b w:val="0"/>
       <w:bCs w:val="0"/>
@@ -6710,10 +7417,10 @@
       <w:sz w:val="16"/>
     </w:rPr>
   </w:style>
-  <w:style w:type="paragraph" w:styleId="Mapadokumentu">
+  <w:style w:type="paragraph" w:styleId="Plandokumentu">
     <w:name w:val="Document Map"/>
     <w:basedOn w:val="Normalny"/>
-    <w:link w:val="MapadokumentuZnak"/>
+    <w:link w:val="PlandokumentuZnak"/>
     <w:uiPriority w:val="99"/>
     <w:semiHidden/>
     <w:unhideWhenUsed/>
@@ -6724,9 +7431,9 @@
       <w:szCs w:val="16"/>
     </w:rPr>
   </w:style>
-  <w:style w:type="character" w:customStyle="1" w:styleId="MapadokumentuZnak">
-    <w:name w:val="Mapa dokumentu Znak"/>
-    <w:link w:val="Mapadokumentu"/>
+  <w:style w:type="character" w:customStyle="1" w:styleId="PlandokumentuZnak">
+    <w:name w:val="Plan dokumentu Znak"/>
+    <w:link w:val="Plandokumentu"/>
     <w:uiPriority w:val="99"/>
     <w:semiHidden/>
     <w:rsid w:val="001010C5"/>
@@ -6947,7 +7654,7 @@
     </a:clrScheme>
     <a:fontScheme name="Pakiet Office">
       <a:majorFont>
-        <a:latin typeface="Calibri Light" panose="020F0302020204030204"/>
+        <a:latin typeface="Calibri Light"/>
         <a:ea typeface=""/>
         <a:cs typeface=""/>
         <a:font script="Jpan" typeface="游ゴシック Light"/>
@@ -6999,7 +7706,7 @@
         <a:font script="Tfng" typeface="Ebrima"/>
       </a:majorFont>
       <a:minorFont>
-        <a:latin typeface="Calibri" panose="020F0502020204030204"/>
+        <a:latin typeface="Calibri"/>
         <a:ea typeface=""/>
         <a:cs typeface=""/>
         <a:font script="Jpan" typeface="游明朝"/>
@@ -7193,7 +7900,7 @@
   <a:extraClrSchemeLst/>
   <a:extLst>
     <a:ext uri="{05A4C25C-085E-4340-85A3-A5531E510DB2}">
-      <thm15:themeFamily xmlns:thm15="http://schemas.microsoft.com/office/thememl/2012/main" name="Office Theme" id="{62F939B6-93AF-4DB8-9C6B-D6C7DFDC589F}" vid="{4A3C46E8-61CC-4603-A589-7422A47A8E4A}"/>
+      <thm15:themeFamily xmlns:thm15="http://schemas.microsoft.com/office/thememl/2012/main" xmlns="" name="Office Theme" id="{62F939B6-93AF-4DB8-9C6B-D6C7DFDC589F}" vid="{4A3C46E8-61CC-4603-A589-7422A47A8E4A}"/>
     </a:ext>
   </a:extLst>
 </a:theme>

</xml_diff>

<commit_message>
added modification record in sws
</commit_message>
<xml_diff>
--- a/docs/sws.docx
+++ b/docs/sws.docx
@@ -554,7 +554,7 @@
               <w:pStyle w:val="komentarz"/>
             </w:pPr>
             <w:r>
-              <w:t>{wersja}</w:t>
+              <w:t>01</w:t>
             </w:r>
           </w:p>
         </w:tc>
@@ -574,7 +574,7 @@
               <w:pStyle w:val="komentarz"/>
             </w:pPr>
             <w:r>
-              <w:t>{opis, np. wstępna wersja}</w:t>
+              <w:t>Wstępne dane i częściowe wprowadzenie</w:t>
             </w:r>
           </w:p>
         </w:tc>
@@ -594,7 +594,7 @@
               <w:pStyle w:val="komentarz"/>
             </w:pPr>
             <w:r>
-              <w:t>{np. całość}</w:t>
+              <w:t>Dane, 1.1 / 1, 1.2 / 2</w:t>
             </w:r>
           </w:p>
         </w:tc>
@@ -615,7 +615,7 @@
               <w:pStyle w:val="komentarz"/>
             </w:pPr>
             <w:r>
-              <w:t>{nazwisko, imię}</w:t>
+              <w:t>Ciślak Cezary</w:t>
             </w:r>
           </w:p>
         </w:tc>
@@ -636,7 +636,7 @@
               <w:pStyle w:val="komentarz"/>
             </w:pPr>
             <w:r>
-              <w:t>{data zmiany}</w:t>
+              <w:t>2023-10-19</w:t>
             </w:r>
           </w:p>
         </w:tc>
@@ -7900,7 +7900,7 @@
   <a:extraClrSchemeLst/>
   <a:extLst>
     <a:ext uri="{05A4C25C-085E-4340-85A3-A5531E510DB2}">
-      <thm15:themeFamily xmlns:thm15="http://schemas.microsoft.com/office/thememl/2012/main" xmlns="" name="Office Theme" id="{62F939B6-93AF-4DB8-9C6B-D6C7DFDC589F}" vid="{4A3C46E8-61CC-4603-A589-7422A47A8E4A}"/>
+      <thm15:themeFamily xmlns="" xmlns:thm15="http://schemas.microsoft.com/office/thememl/2012/main" name="Office Theme" id="{62F939B6-93AF-4DB8-9C6B-D6C7DFDC589F}" vid="{4A3C46E8-61CC-4603-A589-7422A47A8E4A}"/>
     </a:ext>
   </a:extLst>
 </a:theme>

</xml_diff>

<commit_message>
slightly modified few minor incidents
</commit_message>
<xml_diff>
--- a/docs/sws.docx
+++ b/docs/sws.docx
@@ -1,6 +1,6 @@
 
 <file path=word/document.xml><?xml version="1.0" encoding="utf-8"?>
-<w:document xmlns:wpc="http://schemas.microsoft.com/office/word/2010/wordprocessingCanvas" xmlns:cx="http://schemas.microsoft.com/office/drawing/2014/chartex" xmlns:cx1="http://schemas.microsoft.com/office/drawing/2015/9/8/chartex" xmlns:cx2="http://schemas.microsoft.com/office/drawing/2015/10/21/chartex" xmlns:cx3="http://schemas.microsoft.com/office/drawing/2016/5/9/chartex" xmlns:cx4="http://schemas.microsoft.com/office/drawing/2016/5/10/chartex" xmlns:cx5="http://schemas.microsoft.com/office/drawing/2016/5/11/chartex" xmlns:cx6="http://schemas.microsoft.com/office/drawing/2016/5/12/chartex" xmlns:cx7="http://schemas.microsoft.com/office/drawing/2016/5/13/chartex" xmlns:cx8="http://schemas.microsoft.com/office/drawing/2016/5/14/chartex" xmlns:mc="http://schemas.openxmlformats.org/markup-compatibility/2006" xmlns:aink="http://schemas.microsoft.com/office/drawing/2016/ink" xmlns:am3d="http://schemas.microsoft.com/office/drawing/2017/model3d" xmlns:o="urn:schemas-microsoft-com:office:office" xmlns:oel="http://schemas.microsoft.com/office/2019/extlst" xmlns:r="http://schemas.openxmlformats.org/officeDocument/2006/relationships" xmlns:m="http://schemas.openxmlformats.org/officeDocument/2006/math" xmlns:v="urn:schemas-microsoft-com:vml" xmlns:wp14="http://schemas.microsoft.com/office/word/2010/wordprocessingDrawing" xmlns:wp="http://schemas.openxmlformats.org/drawingml/2006/wordprocessingDrawing" xmlns:w10="urn:schemas-microsoft-com:office:word" xmlns:w="http://schemas.openxmlformats.org/wordprocessingml/2006/main" xmlns:w14="http://schemas.microsoft.com/office/word/2010/wordml" xmlns:w15="http://schemas.microsoft.com/office/word/2012/wordml" xmlns:w16cex="http://schemas.microsoft.com/office/word/2018/wordml/cex" xmlns:w16cid="http://schemas.microsoft.com/office/word/2016/wordml/cid" xmlns:w16="http://schemas.microsoft.com/office/word/2018/wordml" xmlns:w16sdtdh="http://schemas.microsoft.com/office/word/2020/wordml/sdtdatahash" xmlns:w16se="http://schemas.microsoft.com/office/word/2015/wordml/symex" xmlns:wpg="http://schemas.microsoft.com/office/word/2010/wordprocessingGroup" xmlns:wpi="http://schemas.microsoft.com/office/word/2010/wordprocessingInk" xmlns:wne="http://schemas.microsoft.com/office/word/2006/wordml" xmlns:wps="http://schemas.microsoft.com/office/word/2010/wordprocessingShape" mc:Ignorable="w14 w15 w16se w16cid w16 w16cex w16sdtdh wp14">
+<w:document xmlns:ve="http://schemas.openxmlformats.org/markup-compatibility/2006" xmlns:o="urn:schemas-microsoft-com:office:office" xmlns:r="http://schemas.openxmlformats.org/officeDocument/2006/relationships" xmlns:m="http://schemas.openxmlformats.org/officeDocument/2006/math" xmlns:v="urn:schemas-microsoft-com:vml" xmlns:wp="http://schemas.openxmlformats.org/drawingml/2006/wordprocessingDrawing" xmlns:w10="urn:schemas-microsoft-com:office:word" xmlns:w="http://schemas.openxmlformats.org/wordprocessingml/2006/main" xmlns:wne="http://schemas.microsoft.com/office/word/2006/wordml">
   <w:body>
     <w:tbl>
       <w:tblPr>
@@ -11,7 +11,7 @@
           <w:left w:w="70" w:type="dxa"/>
           <w:right w:w="70" w:type="dxa"/>
         </w:tblCellMar>
-        <w:tblLook w:val="04A0" w:firstRow="1" w:lastRow="0" w:firstColumn="1" w:lastColumn="0" w:noHBand="0" w:noVBand="1"/>
+        <w:tblLook w:val="04A0"/>
       </w:tblPr>
       <w:tblGrid>
         <w:gridCol w:w="933"/>
@@ -52,19 +52,12 @@
             <w:pPr>
               <w:pStyle w:val="komentarz"/>
             </w:pPr>
-            <w:proofErr w:type="spellStart"/>
-            <w:r>
-              <w:t>Półkarzyk</w:t>
-            </w:r>
-            <w:proofErr w:type="spellEnd"/>
-            <w:r>
-              <w:t xml:space="preserve"> </w:t>
-            </w:r>
-            <w:proofErr w:type="spellStart"/>
+            <w:r>
+              <w:t xml:space="preserve">Półkarzyk </w:t>
+            </w:r>
             <w:r>
               <w:t>Pk</w:t>
             </w:r>
-            <w:proofErr w:type="spellEnd"/>
           </w:p>
         </w:tc>
         <w:tc>
@@ -197,13 +190,8 @@
               <w:pStyle w:val="komentarz"/>
             </w:pPr>
             <w:r>
-              <w:t xml:space="preserve">Cezary </w:t>
-            </w:r>
-            <w:proofErr w:type="spellStart"/>
-            <w:r>
-              <w:t>Ciślak</w:t>
-            </w:r>
-            <w:proofErr w:type="spellEnd"/>
+              <w:t>Cezary Ciślak</w:t>
+            </w:r>
           </w:p>
           <w:p>
             <w:pPr>
@@ -247,13 +235,8 @@
             <w:pPr>
               <w:pStyle w:val="komentarz"/>
             </w:pPr>
-            <w:proofErr w:type="spellStart"/>
-            <w:r>
-              <w:t>Ciślak</w:t>
-            </w:r>
-            <w:proofErr w:type="spellEnd"/>
-            <w:r>
-              <w:t xml:space="preserve"> Cezary</w:t>
+            <w:r>
+              <w:t>Ciślak Cezary</w:t>
             </w:r>
           </w:p>
         </w:tc>
@@ -635,13 +618,8 @@
             <w:pPr>
               <w:pStyle w:val="komentarz"/>
             </w:pPr>
-            <w:proofErr w:type="spellStart"/>
-            <w:r>
-              <w:t>Ciślak</w:t>
-            </w:r>
-            <w:proofErr w:type="spellEnd"/>
-            <w:r>
-              <w:t xml:space="preserve"> Cezary</w:t>
+            <w:r>
+              <w:t>Ciślak Cezary</w:t>
             </w:r>
           </w:p>
         </w:tc>
@@ -705,6 +683,9 @@
             </w:pPr>
             <w:r>
               <w:t>Spotkanie zespołu</w:t>
+            </w:r>
+            <w:r>
+              <w:t xml:space="preserve"> 1</w:t>
             </w:r>
           </w:p>
         </w:tc>
@@ -880,16 +861,7 @@
           <w:color w:val="404040"/>
           <w:sz w:val="20"/>
         </w:rPr>
-        <w:t xml:space="preserve"> wymagań </w:t>
-      </w:r>
-      <w:proofErr w:type="spellStart"/>
-      <w:r>
-        <w:rPr>
-          <w:b w:val="0"/>
-          <w:color w:val="404040"/>
-          <w:sz w:val="20"/>
-        </w:rPr>
-        <w:t>systemowych</w:t>
+        <w:t xml:space="preserve"> wymagań systemowych</w:t>
       </w:r>
       <w:r>
         <w:rPr>
@@ -898,17 +870,7 @@
           <w:color w:val="404040"/>
           <w:sz w:val="20"/>
         </w:rPr>
-        <w:t>w</w:t>
-      </w:r>
-      <w:proofErr w:type="spellEnd"/>
-      <w:r>
-        <w:rPr>
-          <w:b w:val="0"/>
-          <w:iCs/>
-          <w:color w:val="404040"/>
-          <w:sz w:val="20"/>
-        </w:rPr>
-        <w:t xml:space="preserve"> postaci dokumentu o strukturze według poniższego szablonu i nazewnictwie zgodnym ze składnią </w:t>
+        <w:t xml:space="preserve">w postaci dokumentu o strukturze według poniższego szablonu i nazewnictwie zgodnym ze składnią </w:t>
       </w:r>
       <w:r>
         <w:rPr>
@@ -916,17 +878,7 @@
           <w:color w:val="404040"/>
           <w:sz w:val="20"/>
         </w:rPr>
-        <w:t>SWS-</w:t>
-      </w:r>
-      <w:proofErr w:type="spellStart"/>
-      <w:proofErr w:type="gramStart"/>
-      <w:r>
-        <w:rPr>
-          <w:iCs/>
-          <w:color w:val="404040"/>
-          <w:sz w:val="20"/>
-        </w:rPr>
-        <w:t>Gr</w:t>
+        <w:t>SWS-Gr</w:t>
       </w:r>
       <w:r>
         <w:rPr>
@@ -937,7 +889,6 @@
         </w:rPr>
         <w:t>A</w:t>
       </w:r>
-      <w:proofErr w:type="spellEnd"/>
       <w:r>
         <w:rPr>
           <w:iCs/>
@@ -946,7 +897,6 @@
         </w:rPr>
         <w:t>(</w:t>
       </w:r>
-      <w:proofErr w:type="gramEnd"/>
       <w:r>
         <w:rPr>
           <w:i/>
@@ -1575,53 +1525,151 @@
         <w:t>pojęć i skrótów np. akronimy, nazwy skrótowe</w:t>
       </w:r>
       <w:r>
+        <w:t>, itp</w:t>
+      </w:r>
+      <w:r>
+        <w:t xml:space="preserve">; definicje są konieczne, aby wszyscy czytelnicy mogli zrozumieć treść dokumentu; ważne jest umieszczenie na tej liście pojęć o charakterze technicznym oraz pojęć dziedziny </w:t>
+      </w:r>
+      <w:r>
+        <w:t>merytorycznej zastosowania aplikacji</w:t>
+      </w:r>
+      <w:r>
+        <w:t>. Nie jest konieczne wyjaśnianie słów używanych powszechnie</w:t>
+      </w:r>
+      <w:r>
+        <w:t>}</w:t>
+      </w:r>
+    </w:p>
+    <w:p>
+      <w:r>
+        <w:t>Pk – akronim projektu.</w:t>
+      </w:r>
+    </w:p>
+    <w:p>
+      <w:r>
+        <w:t xml:space="preserve">Półkarzyk – nazwa końcowego projektu. </w:t>
+      </w:r>
+    </w:p>
+    <w:p/>
+    <w:p>
+      <w:pPr>
+        <w:pStyle w:val="Nagwek1"/>
+      </w:pPr>
+      <w:r>
+        <w:t>Projekt w kontekście</w:t>
+      </w:r>
+    </w:p>
+    <w:p>
+      <w:pPr>
+        <w:pStyle w:val="podpowiedzi"/>
+      </w:pPr>
+      <w:r>
+        <w:t>{</w:t>
+      </w:r>
+      <w:r>
+        <w:t xml:space="preserve">Opis systemu w </w:t>
+      </w:r>
+      <w:r>
+        <w:t xml:space="preserve">docelowym </w:t>
+      </w:r>
+      <w:r>
+        <w:t xml:space="preserve">środowisku </w:t>
+      </w:r>
+      <w:r>
+        <w:t xml:space="preserve">jego </w:t>
+      </w:r>
+      <w:r>
+        <w:t>zastosowania</w:t>
+      </w:r>
+      <w:r>
+        <w:t>}</w:t>
+      </w:r>
+    </w:p>
+    <w:p>
+      <w:pPr>
+        <w:pStyle w:val="Nagwek2"/>
+      </w:pPr>
+      <w:r>
+        <w:t>Kontekst biznesowy</w:t>
+      </w:r>
+    </w:p>
+    <w:p>
+      <w:pPr>
+        <w:pStyle w:val="podpowiedzi"/>
+      </w:pPr>
+      <w:r>
+        <w:t>{</w:t>
+      </w:r>
+      <w:r>
+        <w:t xml:space="preserve">Zalecane </w:t>
+      </w:r>
+      <w:r>
+        <w:t>popracie</w:t>
+      </w:r>
+      <w:r>
+        <w:t>ry</w:t>
+      </w:r>
+      <w:r>
+        <w:t>sunk</w:t>
+      </w:r>
+      <w:r>
+        <w:t>iem(np. ogólny diagram przypadków użycia)</w:t>
+      </w:r>
+      <w:r>
+        <w:t>przedstawia</w:t>
+      </w:r>
+      <w:r>
+        <w:t xml:space="preserve">jący system </w:t>
+      </w:r>
+      <w:r>
+        <w:t xml:space="preserve">w </w:t>
+      </w:r>
+      <w:r>
+        <w:t>docelowy</w:t>
+      </w:r>
+      <w:r>
+        <w:t>m środowisku organizacyjnym i operacyjnym</w:t>
+      </w:r>
+      <w:r>
         <w:t xml:space="preserve">, </w:t>
       </w:r>
-      <w:proofErr w:type="spellStart"/>
-      <w:r>
-        <w:t>itp</w:t>
-      </w:r>
-      <w:proofErr w:type="spellEnd"/>
-      <w:r>
-        <w:t xml:space="preserve">; definicje są konieczne, aby wszyscy czytelnicy mogli zrozumieć treść dokumentu; ważne jest umieszczenie na tej liście pojęć o charakterze technicznym oraz pojęć dziedziny </w:t>
-      </w:r>
-      <w:r>
-        <w:t>merytorycznej zastosowania aplikacji</w:t>
-      </w:r>
-      <w:r>
-        <w:t>. Nie jest konieczne wyjaśnianie słów używanych powszechnie</w:t>
-      </w:r>
-      <w:r>
-        <w:t>}</w:t>
-      </w:r>
-    </w:p>
-    <w:p>
-      <w:proofErr w:type="spellStart"/>
-      <w:r>
-        <w:t>Pk</w:t>
-      </w:r>
-      <w:proofErr w:type="spellEnd"/>
-      <w:r>
-        <w:t xml:space="preserve"> – akronim projektu.</w:t>
-      </w:r>
-    </w:p>
-    <w:p>
-      <w:proofErr w:type="spellStart"/>
-      <w:r>
-        <w:t>Półkarzyk</w:t>
-      </w:r>
-      <w:proofErr w:type="spellEnd"/>
-      <w:r>
-        <w:t xml:space="preserve"> – nazwa końcowego projektu. </w:t>
-      </w:r>
-    </w:p>
-    <w:p/>
-    <w:p>
-      <w:pPr>
-        <w:pStyle w:val="Nagwek1"/>
-      </w:pPr>
-      <w:r>
-        <w:t>Projekt w kontekście</w:t>
+      <w:r>
+        <w:t>zakres, integracje</w:t>
+      </w:r>
+      <w:r>
+        <w:t xml:space="preserve"> z innymi systemami, współdzielone bazy danych</w:t>
+      </w:r>
+      <w:r>
+        <w:t>,</w:t>
+      </w:r>
+      <w:r>
+        <w:t>konieczność wykorzystania szablonów, wzorców</w:t>
+      </w:r>
+      <w:r>
+        <w:t xml:space="preserve"> lub</w:t>
+      </w:r>
+      <w:r>
+        <w:t xml:space="preserve"> standardów wewnątrzorganizacyjnych</w:t>
+      </w:r>
+      <w:r>
+        <w:t>;</w:t>
+      </w:r>
+      <w:r>
+        <w:t xml:space="preserve">głównych udziałowców i </w:t>
+      </w:r>
+      <w:r>
+        <w:t xml:space="preserve">ilustrujący </w:t>
+      </w:r>
+      <w:r>
+        <w:t>relacje między nimi}</w:t>
+      </w:r>
+    </w:p>
+    <w:p>
+      <w:pPr>
+        <w:pStyle w:val="Nagwek2"/>
+      </w:pPr>
+      <w:r>
+        <w:t xml:space="preserve">Udziałowcy </w:t>
       </w:r>
     </w:p>
     <w:p>
@@ -1632,154 +1680,7 @@
         <w:t>{</w:t>
       </w:r>
       <w:r>
-        <w:t xml:space="preserve">Opis systemu w </w:t>
-      </w:r>
-      <w:r>
-        <w:t xml:space="preserve">docelowym </w:t>
-      </w:r>
-      <w:r>
-        <w:t xml:space="preserve">środowisku </w:t>
-      </w:r>
-      <w:r>
-        <w:t xml:space="preserve">jego </w:t>
-      </w:r>
-      <w:r>
-        <w:t>zastosowania</w:t>
-      </w:r>
-      <w:r>
-        <w:t>}</w:t>
-      </w:r>
-    </w:p>
-    <w:p>
-      <w:pPr>
-        <w:pStyle w:val="Nagwek2"/>
-      </w:pPr>
-      <w:r>
-        <w:t>Kontekst biznesowy</w:t>
-      </w:r>
-    </w:p>
-    <w:p>
-      <w:pPr>
-        <w:pStyle w:val="podpowiedzi"/>
-      </w:pPr>
-      <w:r>
-        <w:t>{</w:t>
-      </w:r>
-      <w:r>
-        <w:t xml:space="preserve">Zalecane </w:t>
-      </w:r>
-      <w:proofErr w:type="spellStart"/>
-      <w:r>
-        <w:t>popracie</w:t>
-      </w:r>
-      <w:proofErr w:type="spellEnd"/>
-      <w:r>
-        <w:t xml:space="preserve"> </w:t>
-      </w:r>
-      <w:proofErr w:type="gramStart"/>
-      <w:r>
-        <w:t>ry</w:t>
-      </w:r>
-      <w:r>
-        <w:t>sunk</w:t>
-      </w:r>
-      <w:r>
-        <w:t>iem(</w:t>
-      </w:r>
-      <w:proofErr w:type="gramEnd"/>
-      <w:r>
-        <w:t>np. ogólny diagram przypadków użycia)</w:t>
-      </w:r>
-      <w:r>
-        <w:t>przedstawia</w:t>
-      </w:r>
-      <w:r>
-        <w:t xml:space="preserve">jący system </w:t>
-      </w:r>
-      <w:r>
-        <w:t xml:space="preserve">w </w:t>
-      </w:r>
-      <w:r>
-        <w:t>docelowy</w:t>
-      </w:r>
-      <w:r>
-        <w:t>m środowisku organizacyjnym i operacyjnym</w:t>
-      </w:r>
-      <w:r>
-        <w:t xml:space="preserve">, </w:t>
-      </w:r>
-      <w:r>
-        <w:t>zakres, integracje</w:t>
-      </w:r>
-      <w:r>
-        <w:t xml:space="preserve"> z innymi systemami, współdzielone bazy </w:t>
-      </w:r>
-      <w:proofErr w:type="spellStart"/>
-      <w:r>
-        <w:t>danych</w:t>
-      </w:r>
-      <w:r>
-        <w:t>,</w:t>
-      </w:r>
-      <w:r>
-        <w:t>konieczność</w:t>
-      </w:r>
-      <w:proofErr w:type="spellEnd"/>
-      <w:r>
-        <w:t xml:space="preserve"> wykorzystania szablonów, wzorców</w:t>
-      </w:r>
-      <w:r>
-        <w:t xml:space="preserve"> lub</w:t>
-      </w:r>
-      <w:r>
-        <w:t xml:space="preserve"> standardów </w:t>
-      </w:r>
-      <w:proofErr w:type="spellStart"/>
-      <w:r>
-        <w:t>wewnątrzorganizacyjnych</w:t>
-      </w:r>
-      <w:r>
-        <w:t>;</w:t>
-      </w:r>
-      <w:r>
-        <w:t>głównych</w:t>
-      </w:r>
-      <w:proofErr w:type="spellEnd"/>
-      <w:r>
-        <w:t xml:space="preserve"> udziałowców i </w:t>
-      </w:r>
-      <w:r>
-        <w:t xml:space="preserve">ilustrujący </w:t>
-      </w:r>
-      <w:r>
-        <w:t>relacje między nimi}</w:t>
-      </w:r>
-    </w:p>
-    <w:p>
-      <w:pPr>
-        <w:pStyle w:val="Nagwek2"/>
-      </w:pPr>
-      <w:r>
-        <w:t xml:space="preserve">Udziałowcy </w:t>
-      </w:r>
-    </w:p>
-    <w:p>
-      <w:pPr>
-        <w:pStyle w:val="podpowiedzi"/>
-      </w:pPr>
-      <w:r>
-        <w:t>{</w:t>
-      </w:r>
-      <w:r>
-        <w:t xml:space="preserve">Udziałowiec to każdy podmiot, ożywiony bądź nie (osoba, system, urządzenie, regulacje prawne, społeczeństwo </w:t>
-      </w:r>
-      <w:proofErr w:type="spellStart"/>
-      <w:r>
-        <w:t>itp</w:t>
-      </w:r>
-      <w:proofErr w:type="spellEnd"/>
-      <w:r>
-        <w:t>), który bierze udział w projekcie, lub na którego projekt może wpływać.</w:t>
+        <w:t>Udziałowiec to każdy podmiot, ożywiony bądź nie (osoba, system, urządzenie, regulacje prawne, społeczeństwo itp), który bierze udział w projekcie, lub na którego projekt może wpływać.</w:t>
       </w:r>
     </w:p>
     <w:p>
@@ -1825,7 +1726,7 @@
           <w:left w:w="70" w:type="dxa"/>
           <w:right w:w="70" w:type="dxa"/>
         </w:tblCellMar>
-        <w:tblLook w:val="0000" w:firstRow="0" w:lastRow="0" w:firstColumn="0" w:lastColumn="0" w:noHBand="0" w:noVBand="0"/>
+        <w:tblLook w:val="0000"/>
       </w:tblPr>
       <w:tblGrid>
         <w:gridCol w:w="1701"/>
@@ -2172,13 +2073,6 @@
         </w:rPr>
         <w:t>Klienci sklepów jako użytkownicy aplikacji:</w:t>
       </w:r>
-      <w:r>
-        <w:rPr>
-          <w:b/>
-          <w:bCs/>
-        </w:rPr>
-        <w:t xml:space="preserve"> </w:t>
-      </w:r>
     </w:p>
     <w:p>
       <w:r>
@@ -2235,48 +2129,34 @@
         </w:rPr>
         <w:t>Właściciele sklepów:</w:t>
       </w:r>
+    </w:p>
+    <w:p>
+      <w:r>
+        <w:t>- możliwość dodania konkretnego sklepu,</w:t>
+      </w:r>
+    </w:p>
+    <w:p>
+      <w:r>
+        <w:t>- stworzenie mapki sklepów,</w:t>
+      </w:r>
+    </w:p>
+    <w:p>
+      <w:r>
+        <w:t>- umiejscowienie konkretnych kategorii produktów na mapie sklepu,</w:t>
+      </w:r>
+    </w:p>
+    <w:p>
+      <w:r>
+        <w:t>- umiejscowienie artykułów w konkretnym miejscu na półce.</w:t>
+      </w:r>
+    </w:p>
+    <w:p>
       <w:r>
         <w:rPr>
           <w:b/>
           <w:bCs/>
         </w:rPr>
-        <w:t xml:space="preserve"> </w:t>
-      </w:r>
-    </w:p>
-    <w:p>
-      <w:r>
-        <w:t>- możliwość dodania konkretnego sklepu,</w:t>
-      </w:r>
-    </w:p>
-    <w:p>
-      <w:r>
-        <w:t>- stworzenie mapki sklepów,</w:t>
-      </w:r>
-    </w:p>
-    <w:p>
-      <w:r>
-        <w:t>- umiejscowienie konkretnych kategorii produktów na mapie sklepu,</w:t>
-      </w:r>
-    </w:p>
-    <w:p>
-      <w:r>
-        <w:t>- umiejscowienie artykułów w konkretnym miejscu na półce.</w:t>
-      </w:r>
-    </w:p>
-    <w:p>
-      <w:r>
-        <w:rPr>
-          <w:b/>
-          <w:bCs/>
-        </w:rPr>
-        <w:t>(</w:t>
-      </w:r>
-      <w:r>
-        <w:rPr>
-          <w:b/>
-          <w:bCs/>
-        </w:rPr>
-        <w:t>zakładana liczebność ~x)</w:t>
+        <w:t>(zakładana liczebność ~x)</w:t>
       </w:r>
     </w:p>
     <w:p>
@@ -2315,16 +2195,11 @@
       <w:r>
         <w:t xml:space="preserve">funkcjonalne, </w:t>
       </w:r>
-      <w:proofErr w:type="spellStart"/>
       <w:r>
         <w:t>poza</w:t>
       </w:r>
       <w:r>
-        <w:t>funkcjonalne</w:t>
-      </w:r>
-      <w:proofErr w:type="spellEnd"/>
-      <w:r>
-        <w:t xml:space="preserve">; </w:t>
+        <w:t xml:space="preserve">funkcjonalne; </w:t>
       </w:r>
       <w:r>
         <w:t xml:space="preserve">na środowisko docelowe oraz dotyczące procesu wytwarzania - odpowiednio w punktach </w:t>
@@ -2354,32 +2229,11 @@
       <w:r>
         <w:t>{</w:t>
       </w:r>
-      <w:proofErr w:type="spellStart"/>
-      <w:r>
-        <w:t>Doprecyzoiwanie</w:t>
-      </w:r>
-      <w:proofErr w:type="spellEnd"/>
-      <w:r>
-        <w:t xml:space="preserve"> </w:t>
-      </w:r>
-      <w:proofErr w:type="spellStart"/>
-      <w:r>
-        <w:t>cełów</w:t>
-      </w:r>
-      <w:proofErr w:type="spellEnd"/>
-      <w:r>
-        <w:t xml:space="preserve"> projektu / przedsięwzięcia zdefiniowanych na etapie zlecenia projektu / założeń wstępnych (KP, DZW). Wymagania ogólne / biznesowe </w:t>
-      </w:r>
-      <w:r>
-        <w:t xml:space="preserve">/ </w:t>
-      </w:r>
-      <w:proofErr w:type="gramStart"/>
-      <w:r>
-        <w:t>dziedzinowe  pokazują</w:t>
-      </w:r>
-      <w:proofErr w:type="gramEnd"/>
-      <w:r>
-        <w:t xml:space="preserve"> </w:t>
+      <w:r>
+        <w:t xml:space="preserve">Doprecyzoiwaniecełów projektu / przedsięwzięcia zdefiniowanych na etapie zlecenia projektu / założeń wstępnych (KP, DZW). Wymagania ogólne / biznesowe </w:t>
+      </w:r>
+      <w:r>
+        <w:t>/ dziedzinowe  pokazują</w:t>
       </w:r>
       <w:r>
         <w:t>system w kontekście</w:t>
@@ -2397,29 +2251,13 @@
         <w:t xml:space="preserve">, </w:t>
       </w:r>
       <w:r>
-        <w:t xml:space="preserve">np. edukacja, finanse </w:t>
-      </w:r>
-      <w:proofErr w:type="spellStart"/>
-      <w:r>
-        <w:t>itp</w:t>
-      </w:r>
-      <w:proofErr w:type="spellEnd"/>
-      <w:r>
-        <w:t xml:space="preserve"> </w:t>
+        <w:t>np. edukacja, finanse itp</w:t>
       </w:r>
       <w:r>
         <w:t>(</w:t>
       </w:r>
       <w:r>
-        <w:t xml:space="preserve">mogą wymagać uwzględnienie specyficznych </w:t>
-      </w:r>
-      <w:proofErr w:type="spellStart"/>
-      <w:r>
-        <w:t>przepisówi</w:t>
-      </w:r>
-      <w:proofErr w:type="spellEnd"/>
-      <w:r>
-        <w:t xml:space="preserve"> zasad)</w:t>
+        <w:t>mogą wymagać uwzględnienie specyficznych przepisówi zasad)</w:t>
       </w:r>
       <w:r>
         <w:t>}</w:t>
@@ -2442,7 +2280,7 @@
           <w:left w:w="70" w:type="dxa"/>
           <w:right w:w="70" w:type="dxa"/>
         </w:tblCellMar>
-        <w:tblLook w:val="0000" w:firstRow="0" w:lastRow="0" w:firstColumn="0" w:lastColumn="0" w:noHBand="0" w:noVBand="0"/>
+        <w:tblLook w:val="0000"/>
       </w:tblPr>
       <w:tblGrid>
         <w:gridCol w:w="1977"/>
@@ -2509,15 +2347,7 @@
               <w:t xml:space="preserve"> WO</w:t>
             </w:r>
             <w:r>
-              <w:t>2</w:t>
-            </w:r>
-            <w:proofErr w:type="gramStart"/>
-            <w:r>
-              <w:t xml:space="preserve"> ..</w:t>
-            </w:r>
-            <w:proofErr w:type="gramEnd"/>
-            <w:r>
-              <w:t>}</w:t>
+              <w:t>2 ..}</w:t>
             </w:r>
           </w:p>
         </w:tc>
@@ -2549,15 +2379,7 @@
               <w:pStyle w:val="podpowiedzi"/>
             </w:pPr>
             <w:r>
-              <w:t xml:space="preserve">{ważność wymagania, np. wg skali </w:t>
-            </w:r>
-            <w:proofErr w:type="spellStart"/>
-            <w:r>
-              <w:t>MoSCoW</w:t>
-            </w:r>
-            <w:proofErr w:type="spellEnd"/>
-            <w:r>
-              <w:t>:</w:t>
+              <w:t>{ważność wymagania, np. wg skali MoSCoW:</w:t>
             </w:r>
           </w:p>
           <w:p>
@@ -2571,15 +2393,7 @@
               <w:t>M</w:t>
             </w:r>
             <w:r>
-              <w:t xml:space="preserve"> – </w:t>
-            </w:r>
-            <w:proofErr w:type="spellStart"/>
-            <w:r>
-              <w:t>must</w:t>
-            </w:r>
-            <w:proofErr w:type="spellEnd"/>
-            <w:r>
-              <w:t xml:space="preserve"> (musi być)</w:t>
+              <w:t xml:space="preserve"> – must (musi być)</w:t>
             </w:r>
           </w:p>
           <w:p>
@@ -2596,15 +2410,7 @@
               <w:t>–</w:t>
             </w:r>
             <w:r>
-              <w:t xml:space="preserve"> </w:t>
-            </w:r>
-            <w:proofErr w:type="spellStart"/>
-            <w:r>
-              <w:t>should</w:t>
-            </w:r>
-            <w:proofErr w:type="spellEnd"/>
-            <w:r>
-              <w:t xml:space="preserve"> (powinno być)</w:t>
+              <w:t>should (powinno być)</w:t>
             </w:r>
           </w:p>
           <w:p>
@@ -2618,15 +2424,7 @@
               <w:t>C</w:t>
             </w:r>
             <w:r>
-              <w:t xml:space="preserve"> – </w:t>
-            </w:r>
-            <w:proofErr w:type="spellStart"/>
-            <w:r>
-              <w:t>could</w:t>
-            </w:r>
-            <w:proofErr w:type="spellEnd"/>
-            <w:r>
-              <w:t xml:space="preserve"> (może być)</w:t>
+              <w:t xml:space="preserve"> – could (może być)</w:t>
             </w:r>
           </w:p>
           <w:p>
@@ -2640,15 +2438,7 @@
               <w:t>W</w:t>
             </w:r>
             <w:r>
-              <w:t xml:space="preserve"> – </w:t>
-            </w:r>
-            <w:proofErr w:type="spellStart"/>
-            <w:r>
-              <w:t>won’t</w:t>
-            </w:r>
-            <w:proofErr w:type="spellEnd"/>
-            <w:r>
-              <w:t xml:space="preserve"> (nie będzie – nie będzie implementowane w danym wydaniu, ale może być rozpatrzone w przyszłości )</w:t>
+              <w:t xml:space="preserve"> – won’t (nie będzie – nie będzie implementowane w danym wydaniu, ale może być rozpatrzone w przyszłości )</w:t>
             </w:r>
             <w:r>
               <w:t>}</w:t>
@@ -2876,7 +2666,7 @@
           <w:left w:w="70" w:type="dxa"/>
           <w:right w:w="70" w:type="dxa"/>
         </w:tblCellMar>
-        <w:tblLook w:val="0000" w:firstRow="0" w:lastRow="0" w:firstColumn="0" w:lastColumn="0" w:noHBand="0" w:noVBand="0"/>
+        <w:tblLook w:val="0000"/>
       </w:tblPr>
       <w:tblGrid>
         <w:gridCol w:w="1977"/>
@@ -2975,13 +2765,8 @@
               <w:t>{ważność wymagania, np. wg skali</w:t>
             </w:r>
             <w:r>
-              <w:t xml:space="preserve"> </w:t>
-            </w:r>
-            <w:proofErr w:type="spellStart"/>
-            <w:r>
               <w:t>MoSCoW</w:t>
             </w:r>
-            <w:proofErr w:type="spellEnd"/>
             <w:r>
               <w:t>:</w:t>
             </w:r>
@@ -2997,15 +2782,7 @@
               <w:t>M</w:t>
             </w:r>
             <w:r>
-              <w:t xml:space="preserve"> – </w:t>
-            </w:r>
-            <w:proofErr w:type="spellStart"/>
-            <w:r>
-              <w:t>must</w:t>
-            </w:r>
-            <w:proofErr w:type="spellEnd"/>
-            <w:r>
-              <w:t xml:space="preserve"> (musi być)</w:t>
+              <w:t xml:space="preserve"> – must (musi być)</w:t>
             </w:r>
           </w:p>
           <w:p>
@@ -3022,20 +2799,7 @@
               <w:t>–</w:t>
             </w:r>
             <w:r>
-              <w:t xml:space="preserve"> </w:t>
-            </w:r>
-            <w:proofErr w:type="spellStart"/>
-            <w:proofErr w:type="gramStart"/>
-            <w:r>
-              <w:t>should</w:t>
-            </w:r>
-            <w:proofErr w:type="spellEnd"/>
-            <w:r>
-              <w:t>(</w:t>
-            </w:r>
-            <w:proofErr w:type="gramEnd"/>
-            <w:r>
-              <w:t>powinno być)</w:t>
+              <w:t>should(powinno być)</w:t>
             </w:r>
           </w:p>
           <w:p>
@@ -3049,15 +2813,7 @@
               <w:t>C</w:t>
             </w:r>
             <w:r>
-              <w:t xml:space="preserve"> – </w:t>
-            </w:r>
-            <w:proofErr w:type="spellStart"/>
-            <w:r>
-              <w:t>could</w:t>
-            </w:r>
-            <w:proofErr w:type="spellEnd"/>
-            <w:r>
-              <w:t xml:space="preserve"> (może być)</w:t>
+              <w:t xml:space="preserve"> – could (może być)</w:t>
             </w:r>
           </w:p>
           <w:p>
@@ -3071,15 +2827,7 @@
               <w:t>W</w:t>
             </w:r>
             <w:r>
-              <w:t xml:space="preserve"> – </w:t>
-            </w:r>
-            <w:proofErr w:type="spellStart"/>
-            <w:r>
-              <w:t>won’t</w:t>
-            </w:r>
-            <w:proofErr w:type="spellEnd"/>
-            <w:r>
-              <w:t xml:space="preserve"> (nie będzie – nie będzie implementowane w danym wydaniu, ale może </w:t>
+              <w:t xml:space="preserve"> – won’t (nie będzie – nie będzie implementowane w danym wydaniu, ale może </w:t>
             </w:r>
             <w:r>
               <w:t>być rozpatrzone w przyszłości</w:t>
@@ -3258,18 +3006,10 @@
               <w:t xml:space="preserve">Warunki Satysfakcji (Szczegóły dodane </w:t>
             </w:r>
             <w:r>
-              <w:t xml:space="preserve">na </w:t>
-            </w:r>
-            <w:proofErr w:type="gramStart"/>
-            <w:r>
-              <w:t xml:space="preserve">potrzeby </w:t>
-            </w:r>
-            <w:r>
-              <w:t xml:space="preserve"> testów</w:t>
-            </w:r>
-            <w:proofErr w:type="gramEnd"/>
-            <w:r>
-              <w:t xml:space="preserve"> akceptacyjnych)</w:t>
+              <w:t xml:space="preserve">na potrzeby </w:t>
+            </w:r>
+            <w:r>
+              <w:t xml:space="preserve"> testów akceptacyjnych)</w:t>
             </w:r>
           </w:p>
         </w:tc>
@@ -3344,30 +3084,17 @@
             <w:pPr>
               <w:pStyle w:val="komentarz"/>
             </w:pPr>
-            <w:proofErr w:type="gramStart"/>
             <w:r>
               <w:t>{</w:t>
             </w:r>
             <w:r>
-              <w:t xml:space="preserve"> uzupełniane</w:t>
-            </w:r>
-            <w:proofErr w:type="gramEnd"/>
-            <w:r>
-              <w:t xml:space="preserve"> w trakcie sprintu – </w:t>
+              <w:t xml:space="preserve"> uzupełniane w trakcie sprintu – </w:t>
             </w:r>
             <w:r>
               <w:t>warunk</w:t>
             </w:r>
             <w:r>
-              <w:t xml:space="preserve">i, </w:t>
-            </w:r>
-            <w:proofErr w:type="spellStart"/>
-            <w:r>
-              <w:t>któremuszą</w:t>
-            </w:r>
-            <w:proofErr w:type="spellEnd"/>
-            <w:r>
-              <w:t xml:space="preserve"> być prawdziwe</w:t>
+              <w:t>i, któremuszą być prawdziwe</w:t>
             </w:r>
             <w:r>
               <w:t xml:space="preserve"> przed wywołaniem </w:t>
@@ -3410,44 +3137,18 @@
             <w:pPr>
               <w:pStyle w:val="komentarz"/>
             </w:pPr>
-            <w:proofErr w:type="gramStart"/>
             <w:r>
               <w:t>{</w:t>
             </w:r>
             <w:r>
-              <w:t xml:space="preserve"> uzupełniane</w:t>
-            </w:r>
-            <w:proofErr w:type="gramEnd"/>
-            <w:r>
-              <w:t xml:space="preserve"> w trakcie sprintu – </w:t>
+              <w:t xml:space="preserve"> uzupełniane w trakcie sprintu – </w:t>
             </w:r>
             <w:r>
               <w:t>warunk</w:t>
             </w:r>
             <w:r>
-              <w:t xml:space="preserve">i, </w:t>
-            </w:r>
-            <w:proofErr w:type="spellStart"/>
-            <w:r>
-              <w:t>któremuszą</w:t>
-            </w:r>
-            <w:proofErr w:type="spellEnd"/>
-            <w:r>
-              <w:t xml:space="preserve"> być </w:t>
-            </w:r>
-            <w:proofErr w:type="spellStart"/>
-            <w:r>
-              <w:t>prawdziwepo</w:t>
-            </w:r>
-            <w:proofErr w:type="spellEnd"/>
-            <w:r>
-              <w:t xml:space="preserve"> </w:t>
-            </w:r>
-            <w:proofErr w:type="spellStart"/>
-            <w:r>
-              <w:t>wywołaniuoperacji</w:t>
-            </w:r>
-            <w:proofErr w:type="spellEnd"/>
+              <w:t>i, któremuszą być prawdziwepowywołaniuoperacji</w:t>
+            </w:r>
             <w:r>
               <w:t>}</w:t>
             </w:r>
@@ -3483,16 +3184,11 @@
             <w:pPr>
               <w:pStyle w:val="komentarz"/>
             </w:pPr>
-            <w:proofErr w:type="gramStart"/>
             <w:r>
               <w:t>{</w:t>
             </w:r>
             <w:r>
-              <w:t xml:space="preserve"> uzupełniane</w:t>
-            </w:r>
-            <w:proofErr w:type="gramEnd"/>
-            <w:r>
-              <w:t xml:space="preserve"> w trakcie sprintu – </w:t>
+              <w:t xml:space="preserve"> uzupełniane w trakcie sprintu – </w:t>
             </w:r>
             <w:r>
               <w:t>niepożądane sytuacje i sposoby ich obsługi}</w:t>
@@ -3529,16 +3225,11 @@
             <w:pPr>
               <w:pStyle w:val="podpowiedzi"/>
             </w:pPr>
-            <w:proofErr w:type="gramStart"/>
             <w:r>
               <w:t>{</w:t>
             </w:r>
             <w:r>
-              <w:t xml:space="preserve"> uzupełniane</w:t>
-            </w:r>
-            <w:proofErr w:type="gramEnd"/>
-            <w:r>
-              <w:t xml:space="preserve"> w trakcie sprintu – </w:t>
+              <w:t xml:space="preserve"> uzupełniane w trakcie sprintu – </w:t>
             </w:r>
             <w:r>
               <w:t>opis sposobu realizacji}</w:t>
@@ -3661,7 +3352,7 @@
           <w:left w:w="70" w:type="dxa"/>
           <w:right w:w="70" w:type="dxa"/>
         </w:tblCellMar>
-        <w:tblLook w:val="0000" w:firstRow="0" w:lastRow="0" w:firstColumn="0" w:lastColumn="0" w:noHBand="0" w:noVBand="0"/>
+        <w:tblLook w:val="0000"/>
       </w:tblPr>
       <w:tblGrid>
         <w:gridCol w:w="1977"/>
@@ -3720,15 +3411,7 @@
               <w:pStyle w:val="podpowiedzi"/>
             </w:pPr>
             <w:r>
-              <w:t>{jednoznaczny symbol np. I01, I02 ... lub WI</w:t>
-            </w:r>
-            <w:proofErr w:type="gramStart"/>
-            <w:r>
-              <w:t>01..</w:t>
-            </w:r>
-            <w:proofErr w:type="gramEnd"/>
-            <w:r>
-              <w:t>}</w:t>
+              <w:t>{jednoznaczny symbol np. I01, I02 ... lub WI01..}</w:t>
             </w:r>
           </w:p>
         </w:tc>
@@ -3760,15 +3443,7 @@
               <w:pStyle w:val="podpowiedzi"/>
             </w:pPr>
             <w:r>
-              <w:t xml:space="preserve">{ważność wymagania, np. wg skali </w:t>
-            </w:r>
-            <w:proofErr w:type="spellStart"/>
-            <w:r>
-              <w:t>MoSCoW</w:t>
-            </w:r>
-            <w:proofErr w:type="spellEnd"/>
-            <w:r>
-              <w:t>:</w:t>
+              <w:t>{ważność wymagania, np. wg skali MoSCoW:</w:t>
             </w:r>
           </w:p>
           <w:p>
@@ -3782,15 +3457,7 @@
               <w:t>M</w:t>
             </w:r>
             <w:r>
-              <w:t xml:space="preserve"> – </w:t>
-            </w:r>
-            <w:proofErr w:type="spellStart"/>
-            <w:r>
-              <w:t>must</w:t>
-            </w:r>
-            <w:proofErr w:type="spellEnd"/>
-            <w:r>
-              <w:t xml:space="preserve"> (musi być)</w:t>
+              <w:t xml:space="preserve"> – must (musi być)</w:t>
             </w:r>
           </w:p>
           <w:p>
@@ -3807,15 +3474,7 @@
               <w:t>–</w:t>
             </w:r>
             <w:r>
-              <w:t xml:space="preserve"> </w:t>
-            </w:r>
-            <w:proofErr w:type="spellStart"/>
-            <w:r>
-              <w:t>should</w:t>
-            </w:r>
-            <w:proofErr w:type="spellEnd"/>
-            <w:r>
-              <w:t xml:space="preserve"> (powinno być)</w:t>
+              <w:t>should (powinno być)</w:t>
             </w:r>
           </w:p>
           <w:p>
@@ -3829,15 +3488,7 @@
               <w:t>C</w:t>
             </w:r>
             <w:r>
-              <w:t xml:space="preserve"> – </w:t>
-            </w:r>
-            <w:proofErr w:type="spellStart"/>
-            <w:r>
-              <w:t>could</w:t>
-            </w:r>
-            <w:proofErr w:type="spellEnd"/>
-            <w:r>
-              <w:t xml:space="preserve"> (może być)</w:t>
+              <w:t xml:space="preserve"> – could (może być)</w:t>
             </w:r>
           </w:p>
           <w:p>
@@ -3851,15 +3502,7 @@
               <w:t>W</w:t>
             </w:r>
             <w:r>
-              <w:t xml:space="preserve"> – </w:t>
-            </w:r>
-            <w:proofErr w:type="spellStart"/>
-            <w:r>
-              <w:t>won’t</w:t>
-            </w:r>
-            <w:proofErr w:type="spellEnd"/>
-            <w:r>
-              <w:t xml:space="preserve"> (nie będzie – nie będzie implementowane w danym wydaniu, ale może być rozpatrzone w przyszłości )</w:t>
+              <w:t xml:space="preserve"> – won’t (nie będzie – nie będzie implementowane w danym wydaniu, ale może być rozpatrzone w przyszłości )</w:t>
             </w:r>
             <w:r>
               <w:t>}</w:t>
@@ -3970,18 +3613,10 @@
               <w:t xml:space="preserve">Warunki Satysfakcji (Szczegóły dodane </w:t>
             </w:r>
             <w:r>
-              <w:t xml:space="preserve">na </w:t>
-            </w:r>
-            <w:proofErr w:type="gramStart"/>
-            <w:r>
-              <w:t xml:space="preserve">potrzeby </w:t>
-            </w:r>
-            <w:r>
-              <w:t xml:space="preserve"> testów</w:t>
-            </w:r>
-            <w:proofErr w:type="gramEnd"/>
-            <w:r>
-              <w:t xml:space="preserve"> akceptacyjnych)</w:t>
+              <w:t xml:space="preserve">na potrzeby </w:t>
+            </w:r>
+            <w:r>
+              <w:t xml:space="preserve"> testów akceptacyjnych)</w:t>
             </w:r>
           </w:p>
         </w:tc>
@@ -4050,30 +3685,17 @@
             <w:pPr>
               <w:pStyle w:val="komentarz"/>
             </w:pPr>
-            <w:proofErr w:type="gramStart"/>
             <w:r>
               <w:t>{</w:t>
             </w:r>
             <w:r>
-              <w:t xml:space="preserve"> uzupełniane</w:t>
-            </w:r>
-            <w:proofErr w:type="gramEnd"/>
-            <w:r>
-              <w:t xml:space="preserve"> w trakcie sprintu – </w:t>
+              <w:t xml:space="preserve"> uzupełniane w trakcie sprintu – </w:t>
             </w:r>
             <w:r>
               <w:t>warunk</w:t>
             </w:r>
             <w:r>
-              <w:t xml:space="preserve">i, </w:t>
-            </w:r>
-            <w:proofErr w:type="spellStart"/>
-            <w:r>
-              <w:t>któremuszą</w:t>
-            </w:r>
-            <w:proofErr w:type="spellEnd"/>
-            <w:r>
-              <w:t xml:space="preserve"> być prawdziwe</w:t>
+              <w:t>i, któremuszą być prawdziwe</w:t>
             </w:r>
             <w:r>
               <w:t xml:space="preserve"> przed wywołaniem </w:t>
@@ -4116,44 +3738,18 @@
             <w:pPr>
               <w:pStyle w:val="komentarz"/>
             </w:pPr>
-            <w:proofErr w:type="gramStart"/>
             <w:r>
               <w:t>{</w:t>
             </w:r>
             <w:r>
-              <w:t xml:space="preserve"> uzupełniane</w:t>
-            </w:r>
-            <w:proofErr w:type="gramEnd"/>
-            <w:r>
-              <w:t xml:space="preserve"> w trakcie sprintu – </w:t>
+              <w:t xml:space="preserve"> uzupełniane w trakcie sprintu – </w:t>
             </w:r>
             <w:r>
               <w:t>warunk</w:t>
             </w:r>
             <w:r>
-              <w:t xml:space="preserve">i, </w:t>
-            </w:r>
-            <w:proofErr w:type="spellStart"/>
-            <w:r>
-              <w:t>któremuszą</w:t>
-            </w:r>
-            <w:proofErr w:type="spellEnd"/>
-            <w:r>
-              <w:t xml:space="preserve"> być </w:t>
-            </w:r>
-            <w:proofErr w:type="spellStart"/>
-            <w:r>
-              <w:t>prawdziwepo</w:t>
-            </w:r>
-            <w:proofErr w:type="spellEnd"/>
-            <w:r>
-              <w:t xml:space="preserve"> </w:t>
-            </w:r>
-            <w:proofErr w:type="spellStart"/>
-            <w:r>
-              <w:t>wywołaniuoperacji</w:t>
-            </w:r>
-            <w:proofErr w:type="spellEnd"/>
+              <w:t>i, któremuszą być prawdziwepowywołaniuoperacji</w:t>
+            </w:r>
             <w:r>
               <w:t>}</w:t>
             </w:r>
@@ -4189,13 +3785,8 @@
             <w:pPr>
               <w:pStyle w:val="komentarz"/>
             </w:pPr>
-            <w:proofErr w:type="gramStart"/>
-            <w:r>
-              <w:t>{ uzupełniane</w:t>
-            </w:r>
-            <w:proofErr w:type="gramEnd"/>
-            <w:r>
-              <w:t xml:space="preserve"> w trakcie sprintu – niepożądane sytuacje i sposoby ich obsługi}</w:t>
+            <w:r>
+              <w:t>{ uzupełniane w trakcie sprintu – niepożądane sytuacje i sposoby ich obsługi}</w:t>
             </w:r>
           </w:p>
         </w:tc>
@@ -4229,13 +3820,8 @@
             <w:pPr>
               <w:pStyle w:val="podpowiedzi"/>
             </w:pPr>
-            <w:proofErr w:type="gramStart"/>
-            <w:r>
-              <w:t>{ uzupełniane</w:t>
-            </w:r>
-            <w:proofErr w:type="gramEnd"/>
-            <w:r>
-              <w:t xml:space="preserve"> w trakcie sprintu – opis sposobu realizacji}</w:t>
+            <w:r>
+              <w:t>{ uzupełniane w trakcie sprintu – opis sposobu realizacji}</w:t>
             </w:r>
           </w:p>
         </w:tc>
@@ -4318,14 +3904,12 @@
       <w:r>
         <w:t xml:space="preserve">Wymagania </w:t>
       </w:r>
-      <w:proofErr w:type="spellStart"/>
       <w:r>
         <w:t>pozaf</w:t>
       </w:r>
       <w:r>
         <w:t>unkcjonalne</w:t>
       </w:r>
-      <w:proofErr w:type="spellEnd"/>
     </w:p>
     <w:p>
       <w:pPr>
@@ -4334,16 +3918,11 @@
       <w:r>
         <w:t xml:space="preserve">{Wymagania </w:t>
       </w:r>
-      <w:proofErr w:type="spellStart"/>
       <w:r>
         <w:t>pozaf</w:t>
       </w:r>
       <w:r>
-        <w:t>unkcjonalne</w:t>
-      </w:r>
-      <w:proofErr w:type="spellEnd"/>
-      <w:r>
-        <w:t xml:space="preserve"> odpowiadają na pytanie: jak system ma działać? Obejmują one wymagania jakościowe: niezawodność, wiarygodność, wydajność, kategorie ergonomiczne: łatwość użycia, intuicyjność, modyfikowalność, adaptowalność itp. Wymagania te powinny być wyrażone w mierzalnej formie. Przykładowo,</w:t>
+        <w:t>unkcjonalne odpowiadają na pytanie: jak system ma działać? Obejmują one wymagania jakościowe: niezawodność, wiarygodność, wydajność, kategorie ergonomiczne: łatwość użycia, intuicyjność, modyfikowalność, adaptowalność itp. Wymagania te powinny być wyrażone w mierzalnej formie. Przykładowo,</w:t>
       </w:r>
     </w:p>
     <w:p>
@@ -4434,16 +4013,11 @@
       <w:r>
         <w:t xml:space="preserve"> użycia </w:t>
       </w:r>
-      <w:proofErr w:type="spellStart"/>
       <w:r>
         <w:t>przez</w:t>
       </w:r>
       <w:r>
-        <w:t>niedoświadczonego</w:t>
-      </w:r>
-      <w:proofErr w:type="spellEnd"/>
-      <w:r>
-        <w:t xml:space="preserve"> użytkownika. Powinien być zaopatrzony w instrukcję, pliki pomocy i objaśnienia pozycj</w:t>
+        <w:t>niedoświadczonego użytkownika. Powinien być zaopatrzony w instrukcję, pliki pomocy i objaśnienia pozycj</w:t>
       </w:r>
       <w:r>
         <w:t>i menu i klawiszy funkcyjnych.”</w:t>
@@ -4469,7 +4043,7 @@
           <w:left w:w="70" w:type="dxa"/>
           <w:right w:w="70" w:type="dxa"/>
         </w:tblCellMar>
-        <w:tblLook w:val="0000" w:firstRow="0" w:lastRow="0" w:firstColumn="0" w:lastColumn="0" w:noHBand="0" w:noVBand="0"/>
+        <w:tblLook w:val="0000"/>
       </w:tblPr>
       <w:tblGrid>
         <w:gridCol w:w="1977"/>
@@ -4571,15 +4145,7 @@
               <w:pStyle w:val="podpowiedzi"/>
             </w:pPr>
             <w:r>
-              <w:t xml:space="preserve">{ważność wymagania, np. wg skali </w:t>
-            </w:r>
-            <w:proofErr w:type="spellStart"/>
-            <w:r>
-              <w:t>MoSCoW</w:t>
-            </w:r>
-            <w:proofErr w:type="spellEnd"/>
-            <w:r>
-              <w:t>:</w:t>
+              <w:t>{ważność wymagania, np. wg skali MoSCoW:</w:t>
             </w:r>
           </w:p>
           <w:p>
@@ -4593,15 +4159,7 @@
               <w:t>M</w:t>
             </w:r>
             <w:r>
-              <w:t xml:space="preserve"> – </w:t>
-            </w:r>
-            <w:proofErr w:type="spellStart"/>
-            <w:r>
-              <w:t>must</w:t>
-            </w:r>
-            <w:proofErr w:type="spellEnd"/>
-            <w:r>
-              <w:t xml:space="preserve"> (musi być)</w:t>
+              <w:t xml:space="preserve"> – must (musi być)</w:t>
             </w:r>
           </w:p>
           <w:p>
@@ -4618,15 +4176,7 @@
               <w:t>–</w:t>
             </w:r>
             <w:r>
-              <w:t xml:space="preserve"> </w:t>
-            </w:r>
-            <w:proofErr w:type="spellStart"/>
-            <w:r>
-              <w:t>should</w:t>
-            </w:r>
-            <w:proofErr w:type="spellEnd"/>
-            <w:r>
-              <w:t xml:space="preserve"> (powinno być)</w:t>
+              <w:t>should (powinno być)</w:t>
             </w:r>
           </w:p>
           <w:p>
@@ -4640,15 +4190,7 @@
               <w:t>C</w:t>
             </w:r>
             <w:r>
-              <w:t xml:space="preserve"> – </w:t>
-            </w:r>
-            <w:proofErr w:type="spellStart"/>
-            <w:r>
-              <w:t>could</w:t>
-            </w:r>
-            <w:proofErr w:type="spellEnd"/>
-            <w:r>
-              <w:t xml:space="preserve"> (może być)</w:t>
+              <w:t xml:space="preserve"> – could (może być)</w:t>
             </w:r>
           </w:p>
           <w:p>
@@ -4662,15 +4204,7 @@
               <w:t>W</w:t>
             </w:r>
             <w:r>
-              <w:t xml:space="preserve"> – </w:t>
-            </w:r>
-            <w:proofErr w:type="spellStart"/>
-            <w:r>
-              <w:t>won’t</w:t>
-            </w:r>
-            <w:proofErr w:type="spellEnd"/>
-            <w:r>
-              <w:t xml:space="preserve"> (nie będzie – nie będzie implementowane w danym wydaniu, ale może być rozpatrzone w przyszłości )</w:t>
+              <w:t xml:space="preserve"> – won’t (nie będzie – nie będzie implementowane w danym wydaniu, ale może być rozpatrzone w przyszłości )</w:t>
             </w:r>
             <w:r>
               <w:t>}</w:t>
@@ -4743,13 +4277,8 @@
               <w:pStyle w:val="podpowiedzi"/>
             </w:pPr>
             <w:r>
-              <w:t xml:space="preserve">{opis szczegółowy, należy dążyć do tego, żeby wszystkie znane na ten moment szczegóły wymagania zostały wydobyte i </w:t>
-            </w:r>
-            <w:proofErr w:type="gramStart"/>
-            <w:r>
-              <w:t>wyspecyfikowane }</w:t>
-            </w:r>
-            <w:proofErr w:type="gramEnd"/>
+              <w:t>{opis szczegółowy, należy dążyć do tego, żeby wszystkie znane na ten moment szczegóły wymagania zostały wydobyte i wyspecyfikowane }</w:t>
+            </w:r>
           </w:p>
         </w:tc>
       </w:tr>
@@ -4786,18 +4315,10 @@
               <w:t xml:space="preserve">Warunki Satysfakcji (Szczegóły dodane </w:t>
             </w:r>
             <w:r>
-              <w:t xml:space="preserve">na </w:t>
-            </w:r>
-            <w:proofErr w:type="gramStart"/>
-            <w:r>
-              <w:t xml:space="preserve">potrzeby </w:t>
-            </w:r>
-            <w:r>
-              <w:t xml:space="preserve"> testów</w:t>
-            </w:r>
-            <w:proofErr w:type="gramEnd"/>
-            <w:r>
-              <w:t xml:space="preserve"> akceptacyjnych)</w:t>
+              <w:t xml:space="preserve">na potrzeby </w:t>
+            </w:r>
+            <w:r>
+              <w:t xml:space="preserve"> testów akceptacyjnych)</w:t>
             </w:r>
           </w:p>
         </w:tc>
@@ -4902,7 +4423,7 @@
           <w:left w:w="70" w:type="dxa"/>
           <w:right w:w="70" w:type="dxa"/>
         </w:tblCellMar>
-        <w:tblLook w:val="0000" w:firstRow="0" w:lastRow="0" w:firstColumn="0" w:lastColumn="0" w:noHBand="0" w:noVBand="0"/>
+        <w:tblLook w:val="0000"/>
       </w:tblPr>
       <w:tblGrid>
         <w:gridCol w:w="1977"/>
@@ -5080,23 +4601,7 @@
             </w:r>
             <w:r>
               <w:br/>
-              <w:t xml:space="preserve">- Mozilla </w:t>
-            </w:r>
-            <w:proofErr w:type="spellStart"/>
-            <w:r>
-              <w:t>Firefox</w:t>
-            </w:r>
-            <w:proofErr w:type="spellEnd"/>
-            <w:r>
-              <w:t xml:space="preserve"> (</w:t>
-            </w:r>
-            <w:proofErr w:type="spellStart"/>
-            <w:r>
-              <w:t>furryfox</w:t>
-            </w:r>
-            <w:proofErr w:type="spellEnd"/>
-            <w:r>
-              <w:t>),</w:t>
+              <w:t>- Mozilla Firefox (furryfox),</w:t>
             </w:r>
             <w:r>
               <w:br/>
@@ -5106,19 +4611,34 @@
           <w:p>
             <w:pPr>
               <w:pStyle w:val="podpowiedzi"/>
-            </w:pPr>
-            <w:r>
+              <w:rPr>
+                <w:lang w:val="en-GB"/>
+              </w:rPr>
+            </w:pPr>
+            <w:r>
+              <w:rPr>
+                <w:lang w:val="en-GB"/>
+              </w:rPr>
               <w:t>- Microsoft Edge,</w:t>
             </w:r>
           </w:p>
           <w:p>
             <w:pPr>
               <w:pStyle w:val="podpowiedzi"/>
-            </w:pPr>
-            <w:r>
+              <w:rPr>
+                <w:lang w:val="en-GB"/>
+              </w:rPr>
+            </w:pPr>
+            <w:r>
+              <w:rPr>
+                <w:lang w:val="en-GB"/>
+              </w:rPr>
               <w:t>- Opera GX,</w:t>
             </w:r>
             <w:r>
+              <w:rPr>
+                <w:lang w:val="en-GB"/>
+              </w:rPr>
               <w:br/>
               <w:t>- Safari.</w:t>
             </w:r>
@@ -5257,7 +4777,7 @@
           <w:left w:w="70" w:type="dxa"/>
           <w:right w:w="70" w:type="dxa"/>
         </w:tblCellMar>
-        <w:tblLook w:val="0000" w:firstRow="0" w:lastRow="0" w:firstColumn="0" w:lastColumn="0" w:noHBand="0" w:noVBand="0"/>
+        <w:tblLook w:val="0000"/>
       </w:tblPr>
       <w:tblGrid>
         <w:gridCol w:w="1977"/>
@@ -5315,10 +4835,7 @@
               <w:pStyle w:val="podpowiedzi"/>
             </w:pPr>
             <w:r>
-              <w:t>ŚD0</w:t>
-            </w:r>
-            <w:r>
-              <w:t>2</w:t>
+              <w:t>ŚD02</w:t>
             </w:r>
           </w:p>
         </w:tc>
@@ -5437,10 +4954,7 @@
               <w:pStyle w:val="podpowiedzi"/>
             </w:pPr>
             <w:r>
-              <w:t xml:space="preserve">Aplikacja ma być wspierana przez wymienione </w:t>
-            </w:r>
-            <w:r>
-              <w:t xml:space="preserve">systemy </w:t>
+              <w:t xml:space="preserve">Aplikacja ma być wspierana przez wymienione systemy </w:t>
             </w:r>
             <w:r>
               <w:t>mobilne:</w:t>
@@ -5467,15 +4981,7 @@
             </w:r>
             <w:r>
               <w:br/>
-              <w:t xml:space="preserve">- </w:t>
-            </w:r>
-            <w:proofErr w:type="spellStart"/>
-            <w:r>
-              <w:t>AppStore</w:t>
-            </w:r>
-            <w:proofErr w:type="spellEnd"/>
-            <w:r>
-              <w:t>.</w:t>
+              <w:t>- AppStore.</w:t>
             </w:r>
           </w:p>
         </w:tc>
@@ -5606,7 +5112,7 @@
           <w:left w:w="70" w:type="dxa"/>
           <w:right w:w="70" w:type="dxa"/>
         </w:tblCellMar>
-        <w:tblLook w:val="0000" w:firstRow="0" w:lastRow="0" w:firstColumn="0" w:lastColumn="0" w:noHBand="0" w:noVBand="0"/>
+        <w:tblLook w:val="0000"/>
       </w:tblPr>
       <w:tblGrid>
         <w:gridCol w:w="1977"/>
@@ -5664,10 +5170,7 @@
               <w:pStyle w:val="podpowiedzi"/>
             </w:pPr>
             <w:r>
-              <w:t>ŚD0</w:t>
-            </w:r>
-            <w:r>
-              <w:t>3</w:t>
+              <w:t>ŚD03</w:t>
             </w:r>
           </w:p>
         </w:tc>
@@ -5748,10 +5251,7 @@
               <w:pStyle w:val="podpowiedzi"/>
             </w:pPr>
             <w:r>
-              <w:t xml:space="preserve">Systemy </w:t>
-            </w:r>
-            <w:r>
-              <w:t>PC</w:t>
+              <w:t>Systemy PC</w:t>
             </w:r>
           </w:p>
         </w:tc>
@@ -5786,10 +5286,7 @@
               <w:pStyle w:val="podpowiedzi"/>
             </w:pPr>
             <w:r>
-              <w:t>Aplikacja ma być wspierana przez wymienione systemy</w:t>
-            </w:r>
-            <w:r>
-              <w:t xml:space="preserve"> PC:</w:t>
+              <w:t>Aplikacja ma być wspierana przez wymienione systemy PC:</w:t>
             </w:r>
             <w:r>
               <w:br/>
@@ -5807,15 +5304,7 @@
             </w:r>
             <w:r>
               <w:br/>
-              <w:t xml:space="preserve">- </w:t>
-            </w:r>
-            <w:proofErr w:type="spellStart"/>
-            <w:r>
-              <w:t>MacOS</w:t>
-            </w:r>
-            <w:proofErr w:type="spellEnd"/>
-            <w:r>
-              <w:t xml:space="preserve"> 10.12 Sierra i wyżej.</w:t>
+              <w:t>- MacOS 10.12 Sierra i wyżej.</w:t>
             </w:r>
           </w:p>
         </w:tc>
@@ -5850,10 +5339,7 @@
               <w:pStyle w:val="podpowiedzi"/>
             </w:pPr>
             <w:r>
-              <w:t xml:space="preserve">Aplikacja działa bezproblemowo na </w:t>
-            </w:r>
-            <w:r>
-              <w:t>PC.</w:t>
+              <w:t>Aplikacja działa bezproblemowo na PC.</w:t>
             </w:r>
           </w:p>
         </w:tc>
@@ -5947,15 +5433,7 @@
         <w:pStyle w:val="podpowiedzi"/>
       </w:pPr>
       <w:r>
-        <w:t xml:space="preserve">{Lista przywoływanych pozycji literowych, ponumerowanych lub z przydzielonymi identyfikatorami; w treści właściwej dokumentu posługujemy się wyłącznie numerami/ identyfikatorami do wskazania źródła treści. </w:t>
-      </w:r>
-      <w:proofErr w:type="gramStart"/>
-      <w:r>
-        <w:t>Usunąć</w:t>
-      </w:r>
-      <w:proofErr w:type="gramEnd"/>
-      <w:r>
-        <w:t xml:space="preserve"> jeśli nie dotyczy.}</w:t>
+        <w:t>{Lista przywoływanych pozycji literowych, ponumerowanych lub z przydzielonymi identyfikatorami; w treści właściwej dokumentu posługujemy się wyłącznie numerami/ identyfikatorami do wskazania źródła treści. Usunąć jeśli nie dotyczy.}</w:t>
       </w:r>
     </w:p>
     <w:p>
@@ -5980,15 +5458,15 @@
 </file>
 
 <file path=word/endnotes.xml><?xml version="1.0" encoding="utf-8"?>
-<w:endnotes xmlns:wpc="http://schemas.microsoft.com/office/word/2010/wordprocessingCanvas" xmlns:cx="http://schemas.microsoft.com/office/drawing/2014/chartex" xmlns:cx1="http://schemas.microsoft.com/office/drawing/2015/9/8/chartex" xmlns:cx2="http://schemas.microsoft.com/office/drawing/2015/10/21/chartex" xmlns:cx3="http://schemas.microsoft.com/office/drawing/2016/5/9/chartex" xmlns:cx4="http://schemas.microsoft.com/office/drawing/2016/5/10/chartex" xmlns:cx5="http://schemas.microsoft.com/office/drawing/2016/5/11/chartex" xmlns:cx6="http://schemas.microsoft.com/office/drawing/2016/5/12/chartex" xmlns:cx7="http://schemas.microsoft.com/office/drawing/2016/5/13/chartex" xmlns:cx8="http://schemas.microsoft.com/office/drawing/2016/5/14/chartex" xmlns:mc="http://schemas.openxmlformats.org/markup-compatibility/2006" xmlns:aink="http://schemas.microsoft.com/office/drawing/2016/ink" xmlns:am3d="http://schemas.microsoft.com/office/drawing/2017/model3d" xmlns:o="urn:schemas-microsoft-com:office:office" xmlns:oel="http://schemas.microsoft.com/office/2019/extlst" xmlns:r="http://schemas.openxmlformats.org/officeDocument/2006/relationships" xmlns:m="http://schemas.openxmlformats.org/officeDocument/2006/math" xmlns:v="urn:schemas-microsoft-com:vml" xmlns:wp14="http://schemas.microsoft.com/office/word/2010/wordprocessingDrawing" xmlns:wp="http://schemas.openxmlformats.org/drawingml/2006/wordprocessingDrawing" xmlns:w10="urn:schemas-microsoft-com:office:word" xmlns:w="http://schemas.openxmlformats.org/wordprocessingml/2006/main" xmlns:w14="http://schemas.microsoft.com/office/word/2010/wordml" xmlns:w15="http://schemas.microsoft.com/office/word/2012/wordml" xmlns:w16cex="http://schemas.microsoft.com/office/word/2018/wordml/cex" xmlns:w16cid="http://schemas.microsoft.com/office/word/2016/wordml/cid" xmlns:w16="http://schemas.microsoft.com/office/word/2018/wordml" xmlns:w16sdtdh="http://schemas.microsoft.com/office/word/2020/wordml/sdtdatahash" xmlns:w16se="http://schemas.microsoft.com/office/word/2015/wordml/symex" xmlns:wpg="http://schemas.microsoft.com/office/word/2010/wordprocessingGroup" xmlns:wpi="http://schemas.microsoft.com/office/word/2010/wordprocessingInk" xmlns:wne="http://schemas.microsoft.com/office/word/2006/wordml" xmlns:wps="http://schemas.microsoft.com/office/word/2010/wordprocessingShape" mc:Ignorable="w14 w15 w16se w16cid w16 w16cex w16sdtdh wp14">
-  <w:endnote w:type="separator" w:id="-1">
+<w:endnotes xmlns:ve="http://schemas.openxmlformats.org/markup-compatibility/2006" xmlns:o="urn:schemas-microsoft-com:office:office" xmlns:r="http://schemas.openxmlformats.org/officeDocument/2006/relationships" xmlns:m="http://schemas.openxmlformats.org/officeDocument/2006/math" xmlns:v="urn:schemas-microsoft-com:vml" xmlns:wp="http://schemas.openxmlformats.org/drawingml/2006/wordprocessingDrawing" xmlns:w10="urn:schemas-microsoft-com:office:word" xmlns:w="http://schemas.openxmlformats.org/wordprocessingml/2006/main" xmlns:wne="http://schemas.microsoft.com/office/word/2006/wordml">
+  <w:endnote w:type="separator" w:id="0">
     <w:p>
       <w:r>
         <w:separator/>
       </w:r>
     </w:p>
   </w:endnote>
-  <w:endnote w:type="continuationSeparator" w:id="0">
+  <w:endnote w:type="continuationSeparator" w:id="1">
     <w:p>
       <w:r>
         <w:continuationSeparator/>
@@ -5999,7 +5477,7 @@
 </file>
 
 <file path=word/footer1.xml><?xml version="1.0" encoding="utf-8"?>
-<w:ftr xmlns:wpc="http://schemas.microsoft.com/office/word/2010/wordprocessingCanvas" xmlns:cx="http://schemas.microsoft.com/office/drawing/2014/chartex" xmlns:cx1="http://schemas.microsoft.com/office/drawing/2015/9/8/chartex" xmlns:cx2="http://schemas.microsoft.com/office/drawing/2015/10/21/chartex" xmlns:cx3="http://schemas.microsoft.com/office/drawing/2016/5/9/chartex" xmlns:cx4="http://schemas.microsoft.com/office/drawing/2016/5/10/chartex" xmlns:cx5="http://schemas.microsoft.com/office/drawing/2016/5/11/chartex" xmlns:cx6="http://schemas.microsoft.com/office/drawing/2016/5/12/chartex" xmlns:cx7="http://schemas.microsoft.com/office/drawing/2016/5/13/chartex" xmlns:cx8="http://schemas.microsoft.com/office/drawing/2016/5/14/chartex" xmlns:mc="http://schemas.openxmlformats.org/markup-compatibility/2006" xmlns:aink="http://schemas.microsoft.com/office/drawing/2016/ink" xmlns:am3d="http://schemas.microsoft.com/office/drawing/2017/model3d" xmlns:o="urn:schemas-microsoft-com:office:office" xmlns:oel="http://schemas.microsoft.com/office/2019/extlst" xmlns:r="http://schemas.openxmlformats.org/officeDocument/2006/relationships" xmlns:m="http://schemas.openxmlformats.org/officeDocument/2006/math" xmlns:v="urn:schemas-microsoft-com:vml" xmlns:wp14="http://schemas.microsoft.com/office/word/2010/wordprocessingDrawing" xmlns:wp="http://schemas.openxmlformats.org/drawingml/2006/wordprocessingDrawing" xmlns:w10="urn:schemas-microsoft-com:office:word" xmlns:w="http://schemas.openxmlformats.org/wordprocessingml/2006/main" xmlns:w14="http://schemas.microsoft.com/office/word/2010/wordml" xmlns:w15="http://schemas.microsoft.com/office/word/2012/wordml" xmlns:w16cex="http://schemas.microsoft.com/office/word/2018/wordml/cex" xmlns:w16cid="http://schemas.microsoft.com/office/word/2016/wordml/cid" xmlns:w16="http://schemas.microsoft.com/office/word/2018/wordml" xmlns:w16sdtdh="http://schemas.microsoft.com/office/word/2020/wordml/sdtdatahash" xmlns:w16se="http://schemas.microsoft.com/office/word/2015/wordml/symex" xmlns:wpg="http://schemas.microsoft.com/office/word/2010/wordprocessingGroup" xmlns:wpi="http://schemas.microsoft.com/office/word/2010/wordprocessingInk" xmlns:wne="http://schemas.microsoft.com/office/word/2006/wordml" xmlns:wps="http://schemas.microsoft.com/office/word/2010/wordprocessingShape" mc:Ignorable="w14 w15 w16se w16cid w16 w16cex w16sdtdh wp14">
+<w:ftr xmlns:ve="http://schemas.openxmlformats.org/markup-compatibility/2006" xmlns:o="urn:schemas-microsoft-com:office:office" xmlns:r="http://schemas.openxmlformats.org/officeDocument/2006/relationships" xmlns:m="http://schemas.openxmlformats.org/officeDocument/2006/math" xmlns:v="urn:schemas-microsoft-com:vml" xmlns:wp="http://schemas.openxmlformats.org/drawingml/2006/wordprocessingDrawing" xmlns:w10="urn:schemas-microsoft-com:office:word" xmlns:w="http://schemas.openxmlformats.org/wordprocessingml/2006/main" xmlns:wne="http://schemas.microsoft.com/office/word/2006/wordml">
   <w:p>
     <w:pPr>
       <w:pStyle w:val="Stopka"/>
@@ -6140,7 +5618,7 @@
         <w:noProof/>
         <w:sz w:val="16"/>
       </w:rPr>
-      <w:t>5</w:t>
+      <w:t>6</w:t>
     </w:r>
     <w:r>
       <w:rPr>
@@ -6205,15 +5683,15 @@
 </file>
 
 <file path=word/footnotes.xml><?xml version="1.0" encoding="utf-8"?>
-<w:footnotes xmlns:wpc="http://schemas.microsoft.com/office/word/2010/wordprocessingCanvas" xmlns:cx="http://schemas.microsoft.com/office/drawing/2014/chartex" xmlns:cx1="http://schemas.microsoft.com/office/drawing/2015/9/8/chartex" xmlns:cx2="http://schemas.microsoft.com/office/drawing/2015/10/21/chartex" xmlns:cx3="http://schemas.microsoft.com/office/drawing/2016/5/9/chartex" xmlns:cx4="http://schemas.microsoft.com/office/drawing/2016/5/10/chartex" xmlns:cx5="http://schemas.microsoft.com/office/drawing/2016/5/11/chartex" xmlns:cx6="http://schemas.microsoft.com/office/drawing/2016/5/12/chartex" xmlns:cx7="http://schemas.microsoft.com/office/drawing/2016/5/13/chartex" xmlns:cx8="http://schemas.microsoft.com/office/drawing/2016/5/14/chartex" xmlns:mc="http://schemas.openxmlformats.org/markup-compatibility/2006" xmlns:aink="http://schemas.microsoft.com/office/drawing/2016/ink" xmlns:am3d="http://schemas.microsoft.com/office/drawing/2017/model3d" xmlns:o="urn:schemas-microsoft-com:office:office" xmlns:oel="http://schemas.microsoft.com/office/2019/extlst" xmlns:r="http://schemas.openxmlformats.org/officeDocument/2006/relationships" xmlns:m="http://schemas.openxmlformats.org/officeDocument/2006/math" xmlns:v="urn:schemas-microsoft-com:vml" xmlns:wp14="http://schemas.microsoft.com/office/word/2010/wordprocessingDrawing" xmlns:wp="http://schemas.openxmlformats.org/drawingml/2006/wordprocessingDrawing" xmlns:w10="urn:schemas-microsoft-com:office:word" xmlns:w="http://schemas.openxmlformats.org/wordprocessingml/2006/main" xmlns:w14="http://schemas.microsoft.com/office/word/2010/wordml" xmlns:w15="http://schemas.microsoft.com/office/word/2012/wordml" xmlns:w16cex="http://schemas.microsoft.com/office/word/2018/wordml/cex" xmlns:w16cid="http://schemas.microsoft.com/office/word/2016/wordml/cid" xmlns:w16="http://schemas.microsoft.com/office/word/2018/wordml" xmlns:w16sdtdh="http://schemas.microsoft.com/office/word/2020/wordml/sdtdatahash" xmlns:w16se="http://schemas.microsoft.com/office/word/2015/wordml/symex" xmlns:wpg="http://schemas.microsoft.com/office/word/2010/wordprocessingGroup" xmlns:wpi="http://schemas.microsoft.com/office/word/2010/wordprocessingInk" xmlns:wne="http://schemas.microsoft.com/office/word/2006/wordml" xmlns:wps="http://schemas.microsoft.com/office/word/2010/wordprocessingShape" mc:Ignorable="w14 w15 w16se w16cid w16 w16cex w16sdtdh wp14">
-  <w:footnote w:type="separator" w:id="-1">
+<w:footnotes xmlns:ve="http://schemas.openxmlformats.org/markup-compatibility/2006" xmlns:o="urn:schemas-microsoft-com:office:office" xmlns:r="http://schemas.openxmlformats.org/officeDocument/2006/relationships" xmlns:m="http://schemas.openxmlformats.org/officeDocument/2006/math" xmlns:v="urn:schemas-microsoft-com:vml" xmlns:wp="http://schemas.openxmlformats.org/drawingml/2006/wordprocessingDrawing" xmlns:w10="urn:schemas-microsoft-com:office:word" xmlns:w="http://schemas.openxmlformats.org/wordprocessingml/2006/main" xmlns:wne="http://schemas.microsoft.com/office/word/2006/wordml">
+  <w:footnote w:type="separator" w:id="0">
     <w:p>
       <w:r>
         <w:separator/>
       </w:r>
     </w:p>
   </w:footnote>
-  <w:footnote w:type="continuationSeparator" w:id="0">
+  <w:footnote w:type="continuationSeparator" w:id="1">
     <w:p>
       <w:r>
         <w:continuationSeparator/>
@@ -6224,7 +5702,7 @@
 </file>
 
 <file path=word/header1.xml><?xml version="1.0" encoding="utf-8"?>
-<w:hdr xmlns:wpc="http://schemas.microsoft.com/office/word/2010/wordprocessingCanvas" xmlns:cx="http://schemas.microsoft.com/office/drawing/2014/chartex" xmlns:cx1="http://schemas.microsoft.com/office/drawing/2015/9/8/chartex" xmlns:cx2="http://schemas.microsoft.com/office/drawing/2015/10/21/chartex" xmlns:cx3="http://schemas.microsoft.com/office/drawing/2016/5/9/chartex" xmlns:cx4="http://schemas.microsoft.com/office/drawing/2016/5/10/chartex" xmlns:cx5="http://schemas.microsoft.com/office/drawing/2016/5/11/chartex" xmlns:cx6="http://schemas.microsoft.com/office/drawing/2016/5/12/chartex" xmlns:cx7="http://schemas.microsoft.com/office/drawing/2016/5/13/chartex" xmlns:cx8="http://schemas.microsoft.com/office/drawing/2016/5/14/chartex" xmlns:mc="http://schemas.openxmlformats.org/markup-compatibility/2006" xmlns:aink="http://schemas.microsoft.com/office/drawing/2016/ink" xmlns:am3d="http://schemas.microsoft.com/office/drawing/2017/model3d" xmlns:o="urn:schemas-microsoft-com:office:office" xmlns:oel="http://schemas.microsoft.com/office/2019/extlst" xmlns:r="http://schemas.openxmlformats.org/officeDocument/2006/relationships" xmlns:m="http://schemas.openxmlformats.org/officeDocument/2006/math" xmlns:v="urn:schemas-microsoft-com:vml" xmlns:wp14="http://schemas.microsoft.com/office/word/2010/wordprocessingDrawing" xmlns:wp="http://schemas.openxmlformats.org/drawingml/2006/wordprocessingDrawing" xmlns:w10="urn:schemas-microsoft-com:office:word" xmlns:w="http://schemas.openxmlformats.org/wordprocessingml/2006/main" xmlns:w14="http://schemas.microsoft.com/office/word/2010/wordml" xmlns:w15="http://schemas.microsoft.com/office/word/2012/wordml" xmlns:w16cex="http://schemas.microsoft.com/office/word/2018/wordml/cex" xmlns:w16cid="http://schemas.microsoft.com/office/word/2016/wordml/cid" xmlns:w16="http://schemas.microsoft.com/office/word/2018/wordml" xmlns:w16sdtdh="http://schemas.microsoft.com/office/word/2020/wordml/sdtdatahash" xmlns:w16se="http://schemas.microsoft.com/office/word/2015/wordml/symex" xmlns:wpg="http://schemas.microsoft.com/office/word/2010/wordprocessingGroup" xmlns:wpi="http://schemas.microsoft.com/office/word/2010/wordprocessingInk" xmlns:wne="http://schemas.microsoft.com/office/word/2006/wordml" xmlns:wps="http://schemas.microsoft.com/office/word/2010/wordprocessingShape" mc:Ignorable="w14 w15 w16se w16cid w16 w16cex w16sdtdh wp14">
+<w:hdr xmlns:ve="http://schemas.openxmlformats.org/markup-compatibility/2006" xmlns:o="urn:schemas-microsoft-com:office:office" xmlns:r="http://schemas.openxmlformats.org/officeDocument/2006/relationships" xmlns:m="http://schemas.openxmlformats.org/officeDocument/2006/math" xmlns:v="urn:schemas-microsoft-com:vml" xmlns:wp="http://schemas.openxmlformats.org/drawingml/2006/wordprocessingDrawing" xmlns:w10="urn:schemas-microsoft-com:office:word" xmlns:w="http://schemas.openxmlformats.org/wordprocessingml/2006/main" xmlns:wne="http://schemas.microsoft.com/office/word/2006/wordml">
   <w:p>
     <w:pPr>
       <w:pStyle w:val="Nagwek"/>
@@ -6235,7 +5713,7 @@
 </file>
 
 <file path=word/header2.xml><?xml version="1.0" encoding="utf-8"?>
-<w:hdr xmlns:wpc="http://schemas.microsoft.com/office/word/2010/wordprocessingCanvas" xmlns:cx="http://schemas.microsoft.com/office/drawing/2014/chartex" xmlns:cx1="http://schemas.microsoft.com/office/drawing/2015/9/8/chartex" xmlns:cx2="http://schemas.microsoft.com/office/drawing/2015/10/21/chartex" xmlns:cx3="http://schemas.microsoft.com/office/drawing/2016/5/9/chartex" xmlns:cx4="http://schemas.microsoft.com/office/drawing/2016/5/10/chartex" xmlns:cx5="http://schemas.microsoft.com/office/drawing/2016/5/11/chartex" xmlns:cx6="http://schemas.microsoft.com/office/drawing/2016/5/12/chartex" xmlns:cx7="http://schemas.microsoft.com/office/drawing/2016/5/13/chartex" xmlns:cx8="http://schemas.microsoft.com/office/drawing/2016/5/14/chartex" xmlns:mc="http://schemas.openxmlformats.org/markup-compatibility/2006" xmlns:aink="http://schemas.microsoft.com/office/drawing/2016/ink" xmlns:am3d="http://schemas.microsoft.com/office/drawing/2017/model3d" xmlns:o="urn:schemas-microsoft-com:office:office" xmlns:oel="http://schemas.microsoft.com/office/2019/extlst" xmlns:r="http://schemas.openxmlformats.org/officeDocument/2006/relationships" xmlns:m="http://schemas.openxmlformats.org/officeDocument/2006/math" xmlns:v="urn:schemas-microsoft-com:vml" xmlns:wp14="http://schemas.microsoft.com/office/word/2010/wordprocessingDrawing" xmlns:wp="http://schemas.openxmlformats.org/drawingml/2006/wordprocessingDrawing" xmlns:w10="urn:schemas-microsoft-com:office:word" xmlns:w="http://schemas.openxmlformats.org/wordprocessingml/2006/main" xmlns:w14="http://schemas.microsoft.com/office/word/2010/wordml" xmlns:w15="http://schemas.microsoft.com/office/word/2012/wordml" xmlns:w16cex="http://schemas.microsoft.com/office/word/2018/wordml/cex" xmlns:w16cid="http://schemas.microsoft.com/office/word/2016/wordml/cid" xmlns:w16="http://schemas.microsoft.com/office/word/2018/wordml" xmlns:w16sdtdh="http://schemas.microsoft.com/office/word/2020/wordml/sdtdatahash" xmlns:w16se="http://schemas.microsoft.com/office/word/2015/wordml/symex" xmlns:wpg="http://schemas.microsoft.com/office/word/2010/wordprocessingGroup" xmlns:wpi="http://schemas.microsoft.com/office/word/2010/wordprocessingInk" xmlns:wne="http://schemas.microsoft.com/office/word/2006/wordml" xmlns:wps="http://schemas.microsoft.com/office/word/2010/wordprocessingShape" mc:Ignorable="w14 w15 w16se w16cid w16 w16cex w16sdtdh wp14">
+<w:hdr xmlns:ve="http://schemas.openxmlformats.org/markup-compatibility/2006" xmlns:o="urn:schemas-microsoft-com:office:office" xmlns:r="http://schemas.openxmlformats.org/officeDocument/2006/relationships" xmlns:m="http://schemas.openxmlformats.org/officeDocument/2006/math" xmlns:v="urn:schemas-microsoft-com:vml" xmlns:wp="http://schemas.openxmlformats.org/drawingml/2006/wordprocessingDrawing" xmlns:w10="urn:schemas-microsoft-com:office:word" xmlns:w="http://schemas.openxmlformats.org/wordprocessingml/2006/main" xmlns:wne="http://schemas.microsoft.com/office/word/2006/wordml">
   <w:p>
     <w:pPr>
       <w:pStyle w:val="Tekstpodstawowy2"/>
@@ -6250,8 +5728,8 @@
 </file>
 
 <file path=word/numbering.xml><?xml version="1.0" encoding="utf-8"?>
-<w:numbering xmlns:wpc="http://schemas.microsoft.com/office/word/2010/wordprocessingCanvas" xmlns:cx="http://schemas.microsoft.com/office/drawing/2014/chartex" xmlns:cx1="http://schemas.microsoft.com/office/drawing/2015/9/8/chartex" xmlns:cx2="http://schemas.microsoft.com/office/drawing/2015/10/21/chartex" xmlns:cx3="http://schemas.microsoft.com/office/drawing/2016/5/9/chartex" xmlns:cx4="http://schemas.microsoft.com/office/drawing/2016/5/10/chartex" xmlns:cx5="http://schemas.microsoft.com/office/drawing/2016/5/11/chartex" xmlns:cx6="http://schemas.microsoft.com/office/drawing/2016/5/12/chartex" xmlns:cx7="http://schemas.microsoft.com/office/drawing/2016/5/13/chartex" xmlns:cx8="http://schemas.microsoft.com/office/drawing/2016/5/14/chartex" xmlns:mc="http://schemas.openxmlformats.org/markup-compatibility/2006" xmlns:aink="http://schemas.microsoft.com/office/drawing/2016/ink" xmlns:am3d="http://schemas.microsoft.com/office/drawing/2017/model3d" xmlns:o="urn:schemas-microsoft-com:office:office" xmlns:oel="http://schemas.microsoft.com/office/2019/extlst" xmlns:r="http://schemas.openxmlformats.org/officeDocument/2006/relationships" xmlns:m="http://schemas.openxmlformats.org/officeDocument/2006/math" xmlns:v="urn:schemas-microsoft-com:vml" xmlns:wp14="http://schemas.microsoft.com/office/word/2010/wordprocessingDrawing" xmlns:wp="http://schemas.openxmlformats.org/drawingml/2006/wordprocessingDrawing" xmlns:w10="urn:schemas-microsoft-com:office:word" xmlns:w="http://schemas.openxmlformats.org/wordprocessingml/2006/main" xmlns:w14="http://schemas.microsoft.com/office/word/2010/wordml" xmlns:w15="http://schemas.microsoft.com/office/word/2012/wordml" xmlns:w16cex="http://schemas.microsoft.com/office/word/2018/wordml/cex" xmlns:w16cid="http://schemas.microsoft.com/office/word/2016/wordml/cid" xmlns:w16="http://schemas.microsoft.com/office/word/2018/wordml" xmlns:w16sdtdh="http://schemas.microsoft.com/office/word/2020/wordml/sdtdatahash" xmlns:w16se="http://schemas.microsoft.com/office/word/2015/wordml/symex" xmlns:wpg="http://schemas.microsoft.com/office/word/2010/wordprocessingGroup" xmlns:wpi="http://schemas.microsoft.com/office/word/2010/wordprocessingInk" xmlns:wne="http://schemas.microsoft.com/office/word/2006/wordml" xmlns:wps="http://schemas.microsoft.com/office/word/2010/wordprocessingShape" mc:Ignorable="w14 w15 w16se w16cid w16 w16cex w16sdtdh wp14">
-  <w:abstractNum w:abstractNumId="0" w15:restartNumberingAfterBreak="0">
+<w:numbering xmlns:ve="http://schemas.openxmlformats.org/markup-compatibility/2006" xmlns:o="urn:schemas-microsoft-com:office:office" xmlns:r="http://schemas.openxmlformats.org/officeDocument/2006/relationships" xmlns:m="http://schemas.openxmlformats.org/officeDocument/2006/math" xmlns:v="urn:schemas-microsoft-com:vml" xmlns:wp="http://schemas.openxmlformats.org/drawingml/2006/wordprocessingDrawing" xmlns:w10="urn:schemas-microsoft-com:office:word" xmlns:w="http://schemas.openxmlformats.org/wordprocessingml/2006/main" xmlns:wne="http://schemas.microsoft.com/office/word/2006/wordml">
+  <w:abstractNum w:abstractNumId="0">
     <w:nsid w:val="01654121"/>
     <w:multiLevelType w:val="multilevel"/>
     <w:tmpl w:val="819A5086"/>
@@ -6373,7 +5851,7 @@
       </w:pPr>
     </w:lvl>
   </w:abstractNum>
-  <w:abstractNum w:abstractNumId="1" w15:restartNumberingAfterBreak="0">
+  <w:abstractNum w:abstractNumId="1">
     <w:nsid w:val="052C082D"/>
     <w:multiLevelType w:val="multilevel"/>
     <w:tmpl w:val="0415001F"/>
@@ -6459,7 +5937,7 @@
       </w:pPr>
     </w:lvl>
   </w:abstractNum>
-  <w:abstractNum w:abstractNumId="2" w15:restartNumberingAfterBreak="0">
+  <w:abstractNum w:abstractNumId="2">
     <w:nsid w:val="0B4F16E4"/>
     <w:multiLevelType w:val="hybridMultilevel"/>
     <w:tmpl w:val="21A8782A"/>
@@ -6575,7 +6053,7 @@
       </w:pPr>
     </w:lvl>
   </w:abstractNum>
-  <w:abstractNum w:abstractNumId="3" w15:restartNumberingAfterBreak="0">
+  <w:abstractNum w:abstractNumId="3">
     <w:nsid w:val="14117FEA"/>
     <w:multiLevelType w:val="multilevel"/>
     <w:tmpl w:val="33C09FA8"/>
@@ -6724,7 +6202,7 @@
       </w:rPr>
     </w:lvl>
   </w:abstractNum>
-  <w:abstractNum w:abstractNumId="4" w15:restartNumberingAfterBreak="0">
+  <w:abstractNum w:abstractNumId="4">
     <w:nsid w:val="2E8D150E"/>
     <w:multiLevelType w:val="hybridMultilevel"/>
     <w:tmpl w:val="DB0CD4D6"/>
@@ -6837,7 +6315,7 @@
       </w:rPr>
     </w:lvl>
   </w:abstractNum>
-  <w:abstractNum w:abstractNumId="5" w15:restartNumberingAfterBreak="0">
+  <w:abstractNum w:abstractNumId="5">
     <w:nsid w:val="33910162"/>
     <w:multiLevelType w:val="singleLevel"/>
     <w:tmpl w:val="04150001"/>
@@ -6857,7 +6335,7 @@
       </w:rPr>
     </w:lvl>
   </w:abstractNum>
-  <w:abstractNum w:abstractNumId="6" w15:restartNumberingAfterBreak="0">
+  <w:abstractNum w:abstractNumId="6">
     <w:nsid w:val="36383AE9"/>
     <w:multiLevelType w:val="hybridMultilevel"/>
     <w:tmpl w:val="8CF2C75C"/>
@@ -6970,7 +6448,7 @@
       </w:rPr>
     </w:lvl>
   </w:abstractNum>
-  <w:abstractNum w:abstractNumId="7" w15:restartNumberingAfterBreak="0">
+  <w:abstractNum w:abstractNumId="7">
     <w:nsid w:val="3AAA46C9"/>
     <w:multiLevelType w:val="hybridMultilevel"/>
     <w:tmpl w:val="C48EFE1E"/>
@@ -7056,7 +6534,7 @@
       </w:pPr>
     </w:lvl>
   </w:abstractNum>
-  <w:abstractNum w:abstractNumId="8" w15:restartNumberingAfterBreak="0">
+  <w:abstractNum w:abstractNumId="8">
     <w:nsid w:val="3D2042B1"/>
     <w:multiLevelType w:val="hybridMultilevel"/>
     <w:tmpl w:val="B2A62594"/>
@@ -7172,7 +6650,7 @@
       </w:pPr>
     </w:lvl>
   </w:abstractNum>
-  <w:abstractNum w:abstractNumId="9" w15:restartNumberingAfterBreak="0">
+  <w:abstractNum w:abstractNumId="9">
     <w:nsid w:val="3D2B63BC"/>
     <w:multiLevelType w:val="hybridMultilevel"/>
     <w:tmpl w:val="DCCAB54C"/>
@@ -7285,7 +6763,7 @@
       </w:rPr>
     </w:lvl>
   </w:abstractNum>
-  <w:abstractNum w:abstractNumId="10" w15:restartNumberingAfterBreak="0">
+  <w:abstractNum w:abstractNumId="10">
     <w:nsid w:val="411210D9"/>
     <w:multiLevelType w:val="hybridMultilevel"/>
     <w:tmpl w:val="C99C04CC"/>
@@ -7398,7 +6876,7 @@
       </w:pPr>
     </w:lvl>
   </w:abstractNum>
-  <w:abstractNum w:abstractNumId="11" w15:restartNumberingAfterBreak="0">
+  <w:abstractNum w:abstractNumId="11">
     <w:nsid w:val="4D4105BE"/>
     <w:multiLevelType w:val="hybridMultilevel"/>
     <w:tmpl w:val="015CA1A8"/>
@@ -7511,7 +6989,7 @@
       </w:rPr>
     </w:lvl>
   </w:abstractNum>
-  <w:abstractNum w:abstractNumId="12" w15:restartNumberingAfterBreak="0">
+  <w:abstractNum w:abstractNumId="12">
     <w:nsid w:val="5CB145CF"/>
     <w:multiLevelType w:val="multilevel"/>
     <w:tmpl w:val="0415001F"/>
@@ -7624,7 +7102,7 @@
       </w:pPr>
     </w:lvl>
   </w:abstractNum>
-  <w:abstractNum w:abstractNumId="13" w15:restartNumberingAfterBreak="0">
+  <w:abstractNum w:abstractNumId="13">
     <w:nsid w:val="5ECD3542"/>
     <w:multiLevelType w:val="hybridMultilevel"/>
     <w:tmpl w:val="E1FC0C26"/>
@@ -7737,7 +7215,7 @@
       </w:rPr>
     </w:lvl>
   </w:abstractNum>
-  <w:abstractNum w:abstractNumId="14" w15:restartNumberingAfterBreak="0">
+  <w:abstractNum w:abstractNumId="14">
     <w:nsid w:val="62A108C1"/>
     <w:multiLevelType w:val="multilevel"/>
     <w:tmpl w:val="4F782C7C"/>
@@ -7850,7 +7328,7 @@
       </w:pPr>
     </w:lvl>
   </w:abstractNum>
-  <w:abstractNum w:abstractNumId="15" w15:restartNumberingAfterBreak="0">
+  <w:abstractNum w:abstractNumId="15">
     <w:nsid w:val="653B4904"/>
     <w:multiLevelType w:val="hybridMultilevel"/>
     <w:tmpl w:val="D67290C0"/>
@@ -7963,7 +7441,7 @@
       </w:rPr>
     </w:lvl>
   </w:abstractNum>
-  <w:abstractNum w:abstractNumId="16" w15:restartNumberingAfterBreak="0">
+  <w:abstractNum w:abstractNumId="16">
     <w:nsid w:val="7813555F"/>
     <w:multiLevelType w:val="hybridMultilevel"/>
     <w:tmpl w:val="BE2AD59E"/>
@@ -8052,7 +7530,7 @@
       </w:pPr>
     </w:lvl>
   </w:abstractNum>
-  <w:abstractNum w:abstractNumId="17" w15:restartNumberingAfterBreak="0">
+  <w:abstractNum w:abstractNumId="17">
     <w:nsid w:val="7AB07DB7"/>
     <w:multiLevelType w:val="singleLevel"/>
     <w:tmpl w:val="50A432E2"/>
@@ -8071,149 +7549,149 @@
       </w:rPr>
     </w:lvl>
   </w:abstractNum>
-  <w:num w:numId="1" w16cid:durableId="732125685">
+  <w:num w:numId="1">
     <w:abstractNumId w:val="5"/>
   </w:num>
-  <w:num w:numId="2" w16cid:durableId="336076016">
+  <w:num w:numId="2">
     <w:abstractNumId w:val="17"/>
   </w:num>
-  <w:num w:numId="3" w16cid:durableId="920482067">
+  <w:num w:numId="3">
     <w:abstractNumId w:val="8"/>
   </w:num>
-  <w:num w:numId="4" w16cid:durableId="1272325840">
+  <w:num w:numId="4">
     <w:abstractNumId w:val="2"/>
   </w:num>
-  <w:num w:numId="5" w16cid:durableId="1992252116">
+  <w:num w:numId="5">
     <w:abstractNumId w:val="0"/>
   </w:num>
-  <w:num w:numId="6" w16cid:durableId="173544847">
+  <w:num w:numId="6">
     <w:abstractNumId w:val="0"/>
   </w:num>
-  <w:num w:numId="7" w16cid:durableId="396904843">
+  <w:num w:numId="7">
     <w:abstractNumId w:val="12"/>
   </w:num>
-  <w:num w:numId="8" w16cid:durableId="924798354">
+  <w:num w:numId="8">
     <w:abstractNumId w:val="14"/>
   </w:num>
-  <w:num w:numId="9" w16cid:durableId="90391706">
+  <w:num w:numId="9">
     <w:abstractNumId w:val="14"/>
   </w:num>
-  <w:num w:numId="10" w16cid:durableId="478806498">
+  <w:num w:numId="10">
     <w:abstractNumId w:val="14"/>
   </w:num>
-  <w:num w:numId="11" w16cid:durableId="600992128">
+  <w:num w:numId="11">
     <w:abstractNumId w:val="0"/>
   </w:num>
-  <w:num w:numId="12" w16cid:durableId="1614248768">
+  <w:num w:numId="12">
     <w:abstractNumId w:val="10"/>
   </w:num>
-  <w:num w:numId="13" w16cid:durableId="1710257227">
+  <w:num w:numId="13">
     <w:abstractNumId w:val="0"/>
   </w:num>
-  <w:num w:numId="14" w16cid:durableId="1464690934">
+  <w:num w:numId="14">
     <w:abstractNumId w:val="0"/>
   </w:num>
-  <w:num w:numId="15" w16cid:durableId="1253004977">
+  <w:num w:numId="15">
     <w:abstractNumId w:val="0"/>
   </w:num>
-  <w:num w:numId="16" w16cid:durableId="966281134">
+  <w:num w:numId="16">
     <w:abstractNumId w:val="0"/>
   </w:num>
-  <w:num w:numId="17" w16cid:durableId="1431005198">
+  <w:num w:numId="17">
     <w:abstractNumId w:val="0"/>
   </w:num>
-  <w:num w:numId="18" w16cid:durableId="1697199042">
+  <w:num w:numId="18">
     <w:abstractNumId w:val="0"/>
   </w:num>
-  <w:num w:numId="19" w16cid:durableId="605239330">
+  <w:num w:numId="19">
     <w:abstractNumId w:val="0"/>
   </w:num>
-  <w:num w:numId="20" w16cid:durableId="495923431">
+  <w:num w:numId="20">
     <w:abstractNumId w:val="0"/>
   </w:num>
-  <w:num w:numId="21" w16cid:durableId="2056926933">
+  <w:num w:numId="21">
     <w:abstractNumId w:val="0"/>
   </w:num>
-  <w:num w:numId="22" w16cid:durableId="1085690980">
+  <w:num w:numId="22">
     <w:abstractNumId w:val="0"/>
   </w:num>
-  <w:num w:numId="23" w16cid:durableId="94861203">
+  <w:num w:numId="23">
     <w:abstractNumId w:val="0"/>
   </w:num>
-  <w:num w:numId="24" w16cid:durableId="575632334">
+  <w:num w:numId="24">
     <w:abstractNumId w:val="0"/>
   </w:num>
-  <w:num w:numId="25" w16cid:durableId="1650206843">
+  <w:num w:numId="25">
     <w:abstractNumId w:val="0"/>
   </w:num>
-  <w:num w:numId="26" w16cid:durableId="1888836384">
+  <w:num w:numId="26">
     <w:abstractNumId w:val="0"/>
   </w:num>
-  <w:num w:numId="27" w16cid:durableId="1884249290">
+  <w:num w:numId="27">
     <w:abstractNumId w:val="0"/>
   </w:num>
-  <w:num w:numId="28" w16cid:durableId="1488008499">
+  <w:num w:numId="28">
     <w:abstractNumId w:val="0"/>
   </w:num>
-  <w:num w:numId="29" w16cid:durableId="463961659">
+  <w:num w:numId="29">
     <w:abstractNumId w:val="0"/>
   </w:num>
-  <w:num w:numId="30" w16cid:durableId="1101143266">
+  <w:num w:numId="30">
     <w:abstractNumId w:val="0"/>
   </w:num>
-  <w:num w:numId="31" w16cid:durableId="1437291090">
+  <w:num w:numId="31">
     <w:abstractNumId w:val="0"/>
   </w:num>
-  <w:num w:numId="32" w16cid:durableId="1686130866">
+  <w:num w:numId="32">
     <w:abstractNumId w:val="0"/>
   </w:num>
-  <w:num w:numId="33" w16cid:durableId="1450664387">
+  <w:num w:numId="33">
     <w:abstractNumId w:val="0"/>
   </w:num>
-  <w:num w:numId="34" w16cid:durableId="1592741833">
+  <w:num w:numId="34">
     <w:abstractNumId w:val="0"/>
   </w:num>
-  <w:num w:numId="35" w16cid:durableId="74132738">
+  <w:num w:numId="35">
     <w:abstractNumId w:val="0"/>
   </w:num>
-  <w:num w:numId="36" w16cid:durableId="1337616177">
+  <w:num w:numId="36">
     <w:abstractNumId w:val="3"/>
   </w:num>
-  <w:num w:numId="37" w16cid:durableId="1889487395">
+  <w:num w:numId="37">
     <w:abstractNumId w:val="9"/>
   </w:num>
-  <w:num w:numId="38" w16cid:durableId="222059015">
+  <w:num w:numId="38">
     <w:abstractNumId w:val="0"/>
   </w:num>
-  <w:num w:numId="39" w16cid:durableId="1521972252">
+  <w:num w:numId="39">
     <w:abstractNumId w:val="6"/>
   </w:num>
-  <w:num w:numId="40" w16cid:durableId="1565792207">
+  <w:num w:numId="40">
     <w:abstractNumId w:val="7"/>
   </w:num>
-  <w:num w:numId="41" w16cid:durableId="795834081">
+  <w:num w:numId="41">
     <w:abstractNumId w:val="1"/>
   </w:num>
-  <w:num w:numId="42" w16cid:durableId="1556235758">
+  <w:num w:numId="42">
     <w:abstractNumId w:val="15"/>
   </w:num>
-  <w:num w:numId="43" w16cid:durableId="1717655791">
+  <w:num w:numId="43">
     <w:abstractNumId w:val="11"/>
   </w:num>
-  <w:num w:numId="44" w16cid:durableId="830876966">
+  <w:num w:numId="44">
     <w:abstractNumId w:val="13"/>
   </w:num>
-  <w:num w:numId="45" w16cid:durableId="1425882477">
+  <w:num w:numId="45">
     <w:abstractNumId w:val="4"/>
   </w:num>
-  <w:num w:numId="46" w16cid:durableId="777021311">
+  <w:num w:numId="46">
     <w:abstractNumId w:val="16"/>
   </w:num>
 </w:numbering>
 </file>
 
 <file path=word/styles.xml><?xml version="1.0" encoding="utf-8"?>
-<w:styles xmlns:mc="http://schemas.openxmlformats.org/markup-compatibility/2006" xmlns:r="http://schemas.openxmlformats.org/officeDocument/2006/relationships" xmlns:w="http://schemas.openxmlformats.org/wordprocessingml/2006/main" xmlns:w14="http://schemas.microsoft.com/office/word/2010/wordml" xmlns:w15="http://schemas.microsoft.com/office/word/2012/wordml" xmlns:w16cex="http://schemas.microsoft.com/office/word/2018/wordml/cex" xmlns:w16cid="http://schemas.microsoft.com/office/word/2016/wordml/cid" xmlns:w16="http://schemas.microsoft.com/office/word/2018/wordml" xmlns:w16sdtdh="http://schemas.microsoft.com/office/word/2020/wordml/sdtdatahash" xmlns:w16se="http://schemas.microsoft.com/office/word/2015/wordml/symex" mc:Ignorable="w14 w15 w16se w16cid w16 w16cex w16sdtdh">
+<w:styles xmlns:r="http://schemas.openxmlformats.org/officeDocument/2006/relationships" xmlns:w="http://schemas.openxmlformats.org/wordprocessingml/2006/main">
   <w:docDefaults>
     <w:rPrDefault>
       <w:rPr>
@@ -8223,383 +7701,146 @@
     </w:rPrDefault>
     <w:pPrDefault/>
   </w:docDefaults>
-  <w:latentStyles w:defLockedState="0" w:defUIPriority="99" w:defSemiHidden="0" w:defUnhideWhenUsed="0" w:defQFormat="0" w:count="376">
-    <w:lsdException w:name="Normal" w:uiPriority="0" w:qFormat="1"/>
-    <w:lsdException w:name="heading 1" w:uiPriority="0" w:qFormat="1"/>
-    <w:lsdException w:name="heading 2" w:uiPriority="9" w:qFormat="1"/>
-    <w:lsdException w:name="heading 3" w:uiPriority="9" w:qFormat="1"/>
-    <w:lsdException w:name="heading 4" w:uiPriority="9" w:qFormat="1"/>
-    <w:lsdException w:name="heading 5" w:uiPriority="9" w:qFormat="1"/>
-    <w:lsdException w:name="heading 6" w:uiPriority="9" w:qFormat="1"/>
-    <w:lsdException w:name="heading 7" w:uiPriority="9" w:qFormat="1"/>
-    <w:lsdException w:name="heading 8" w:uiPriority="9" w:qFormat="1"/>
-    <w:lsdException w:name="heading 9" w:uiPriority="9" w:qFormat="1"/>
-    <w:lsdException w:name="index 1" w:semiHidden="1" w:unhideWhenUsed="1"/>
-    <w:lsdException w:name="index 2" w:semiHidden="1" w:unhideWhenUsed="1"/>
-    <w:lsdException w:name="index 3" w:semiHidden="1" w:unhideWhenUsed="1"/>
-    <w:lsdException w:name="index 4" w:semiHidden="1" w:unhideWhenUsed="1"/>
-    <w:lsdException w:name="index 5" w:semiHidden="1" w:unhideWhenUsed="1"/>
-    <w:lsdException w:name="index 6" w:semiHidden="1" w:unhideWhenUsed="1"/>
-    <w:lsdException w:name="index 7" w:semiHidden="1" w:unhideWhenUsed="1"/>
-    <w:lsdException w:name="index 8" w:semiHidden="1" w:unhideWhenUsed="1"/>
-    <w:lsdException w:name="index 9" w:semiHidden="1" w:unhideWhenUsed="1"/>
-    <w:lsdException w:name="toc 1" w:semiHidden="1" w:uiPriority="39" w:unhideWhenUsed="1"/>
-    <w:lsdException w:name="toc 2" w:semiHidden="1" w:uiPriority="39" w:unhideWhenUsed="1"/>
-    <w:lsdException w:name="toc 3" w:semiHidden="1" w:uiPriority="39" w:unhideWhenUsed="1"/>
-    <w:lsdException w:name="toc 4" w:semiHidden="1" w:uiPriority="39" w:unhideWhenUsed="1"/>
-    <w:lsdException w:name="toc 5" w:semiHidden="1" w:uiPriority="39" w:unhideWhenUsed="1"/>
-    <w:lsdException w:name="toc 6" w:semiHidden="1" w:uiPriority="39" w:unhideWhenUsed="1"/>
-    <w:lsdException w:name="toc 7" w:semiHidden="1" w:uiPriority="39" w:unhideWhenUsed="1"/>
-    <w:lsdException w:name="toc 8" w:semiHidden="1" w:uiPriority="39" w:unhideWhenUsed="1"/>
-    <w:lsdException w:name="toc 9" w:semiHidden="1" w:uiPriority="39" w:unhideWhenUsed="1"/>
-    <w:lsdException w:name="Normal Indent" w:semiHidden="1" w:unhideWhenUsed="1"/>
-    <w:lsdException w:name="footnote text" w:semiHidden="1" w:unhideWhenUsed="1"/>
-    <w:lsdException w:name="annotation text" w:semiHidden="1" w:unhideWhenUsed="1"/>
-    <w:lsdException w:name="header" w:semiHidden="1" w:unhideWhenUsed="1"/>
-    <w:lsdException w:name="footer" w:semiHidden="1" w:uiPriority="0" w:unhideWhenUsed="1"/>
-    <w:lsdException w:name="index heading" w:semiHidden="1" w:unhideWhenUsed="1"/>
-    <w:lsdException w:name="caption" w:semiHidden="1" w:uiPriority="35" w:unhideWhenUsed="1" w:qFormat="1"/>
-    <w:lsdException w:name="table of figures" w:semiHidden="1" w:unhideWhenUsed="1"/>
-    <w:lsdException w:name="envelope address" w:semiHidden="1" w:unhideWhenUsed="1"/>
-    <w:lsdException w:name="envelope return" w:semiHidden="1" w:unhideWhenUsed="1"/>
-    <w:lsdException w:name="footnote reference" w:semiHidden="1" w:unhideWhenUsed="1"/>
-    <w:lsdException w:name="annotation reference" w:semiHidden="1" w:unhideWhenUsed="1"/>
-    <w:lsdException w:name="line number" w:semiHidden="1" w:unhideWhenUsed="1"/>
-    <w:lsdException w:name="page number" w:semiHidden="1" w:uiPriority="0" w:unhideWhenUsed="1"/>
-    <w:lsdException w:name="endnote reference" w:semiHidden="1" w:unhideWhenUsed="1"/>
-    <w:lsdException w:name="endnote text" w:semiHidden="1" w:unhideWhenUsed="1"/>
-    <w:lsdException w:name="table of authorities" w:semiHidden="1" w:unhideWhenUsed="1"/>
-    <w:lsdException w:name="macro" w:semiHidden="1" w:unhideWhenUsed="1"/>
-    <w:lsdException w:name="toa heading" w:semiHidden="1" w:unhideWhenUsed="1"/>
-    <w:lsdException w:name="List" w:semiHidden="1" w:unhideWhenUsed="1"/>
-    <w:lsdException w:name="List Bullet" w:semiHidden="1" w:unhideWhenUsed="1"/>
-    <w:lsdException w:name="List Number" w:semiHidden="1" w:unhideWhenUsed="1"/>
-    <w:lsdException w:name="List 2" w:semiHidden="1" w:unhideWhenUsed="1"/>
-    <w:lsdException w:name="List 3" w:semiHidden="1" w:unhideWhenUsed="1"/>
-    <w:lsdException w:name="List 4" w:semiHidden="1" w:unhideWhenUsed="1"/>
-    <w:lsdException w:name="List 5" w:semiHidden="1" w:unhideWhenUsed="1"/>
-    <w:lsdException w:name="List Bullet 2" w:semiHidden="1" w:unhideWhenUsed="1"/>
-    <w:lsdException w:name="List Bullet 3" w:semiHidden="1" w:unhideWhenUsed="1"/>
-    <w:lsdException w:name="List Bullet 4" w:semiHidden="1" w:unhideWhenUsed="1"/>
-    <w:lsdException w:name="List Bullet 5" w:semiHidden="1" w:unhideWhenUsed="1"/>
-    <w:lsdException w:name="List Number 2" w:semiHidden="1" w:unhideWhenUsed="1"/>
-    <w:lsdException w:name="List Number 3" w:semiHidden="1" w:unhideWhenUsed="1"/>
-    <w:lsdException w:name="List Number 4" w:semiHidden="1" w:unhideWhenUsed="1"/>
-    <w:lsdException w:name="List Number 5" w:semiHidden="1" w:unhideWhenUsed="1"/>
-    <w:lsdException w:name="Title" w:uiPriority="10" w:qFormat="1"/>
-    <w:lsdException w:name="Closing" w:semiHidden="1" w:unhideWhenUsed="1"/>
-    <w:lsdException w:name="Signature" w:semiHidden="1" w:unhideWhenUsed="1"/>
-    <w:lsdException w:name="Default Paragraph Font" w:semiHidden="1" w:uiPriority="1" w:unhideWhenUsed="1"/>
-    <w:lsdException w:name="Body Text" w:semiHidden="1" w:unhideWhenUsed="1"/>
-    <w:lsdException w:name="Body Text Indent" w:semiHidden="1" w:unhideWhenUsed="1"/>
-    <w:lsdException w:name="List Continue" w:semiHidden="1" w:unhideWhenUsed="1"/>
-    <w:lsdException w:name="List Continue 2" w:semiHidden="1" w:unhideWhenUsed="1"/>
-    <w:lsdException w:name="List Continue 3" w:semiHidden="1" w:unhideWhenUsed="1"/>
-    <w:lsdException w:name="List Continue 4" w:semiHidden="1" w:unhideWhenUsed="1"/>
-    <w:lsdException w:name="List Continue 5" w:semiHidden="1" w:unhideWhenUsed="1"/>
-    <w:lsdException w:name="Message Header" w:semiHidden="1" w:unhideWhenUsed="1"/>
-    <w:lsdException w:name="Subtitle" w:uiPriority="11" w:qFormat="1"/>
-    <w:lsdException w:name="Salutation" w:semiHidden="1" w:unhideWhenUsed="1"/>
-    <w:lsdException w:name="Date" w:semiHidden="1" w:unhideWhenUsed="1"/>
-    <w:lsdException w:name="Body Text First Indent" w:semiHidden="1" w:unhideWhenUsed="1"/>
-    <w:lsdException w:name="Body Text First Indent 2" w:semiHidden="1" w:unhideWhenUsed="1"/>
-    <w:lsdException w:name="Note Heading" w:semiHidden="1" w:unhideWhenUsed="1"/>
-    <w:lsdException w:name="Body Text 2" w:semiHidden="1" w:unhideWhenUsed="1"/>
-    <w:lsdException w:name="Body Text 3" w:semiHidden="1" w:unhideWhenUsed="1"/>
-    <w:lsdException w:name="Body Text Indent 2" w:semiHidden="1" w:unhideWhenUsed="1"/>
-    <w:lsdException w:name="Body Text Indent 3" w:semiHidden="1" w:unhideWhenUsed="1"/>
-    <w:lsdException w:name="Block Text" w:semiHidden="1" w:unhideWhenUsed="1"/>
-    <w:lsdException w:name="Hyperlink" w:semiHidden="1" w:unhideWhenUsed="1"/>
-    <w:lsdException w:name="FollowedHyperlink" w:semiHidden="1" w:unhideWhenUsed="1"/>
-    <w:lsdException w:name="Strong" w:uiPriority="22" w:qFormat="1"/>
-    <w:lsdException w:name="Emphasis" w:uiPriority="20" w:qFormat="1"/>
-    <w:lsdException w:name="Document Map" w:semiHidden="1" w:unhideWhenUsed="1"/>
-    <w:lsdException w:name="Plain Text" w:semiHidden="1" w:unhideWhenUsed="1"/>
-    <w:lsdException w:name="E-mail Signature" w:semiHidden="1" w:unhideWhenUsed="1"/>
-    <w:lsdException w:name="HTML Top of Form" w:semiHidden="1" w:unhideWhenUsed="1"/>
-    <w:lsdException w:name="HTML Bottom of Form" w:semiHidden="1" w:unhideWhenUsed="1"/>
-    <w:lsdException w:name="Normal (Web)" w:semiHidden="1" w:unhideWhenUsed="1"/>
-    <w:lsdException w:name="HTML Acronym" w:semiHidden="1" w:unhideWhenUsed="1"/>
-    <w:lsdException w:name="HTML Address" w:semiHidden="1" w:unhideWhenUsed="1"/>
-    <w:lsdException w:name="HTML Cite" w:semiHidden="1" w:unhideWhenUsed="1"/>
-    <w:lsdException w:name="HTML Code" w:semiHidden="1" w:unhideWhenUsed="1"/>
-    <w:lsdException w:name="HTML Definition" w:semiHidden="1" w:unhideWhenUsed="1"/>
-    <w:lsdException w:name="HTML Keyboard" w:semiHidden="1" w:unhideWhenUsed="1"/>
-    <w:lsdException w:name="HTML Preformatted" w:semiHidden="1" w:unhideWhenUsed="1"/>
-    <w:lsdException w:name="HTML Sample" w:semiHidden="1" w:unhideWhenUsed="1"/>
-    <w:lsdException w:name="HTML Typewriter" w:semiHidden="1" w:unhideWhenUsed="1"/>
-    <w:lsdException w:name="HTML Variable" w:semiHidden="1" w:unhideWhenUsed="1"/>
-    <w:lsdException w:name="Normal Table" w:semiHidden="1" w:unhideWhenUsed="1"/>
-    <w:lsdException w:name="annotation subject" w:semiHidden="1" w:unhideWhenUsed="1"/>
-    <w:lsdException w:name="No List" w:semiHidden="1" w:unhideWhenUsed="1"/>
-    <w:lsdException w:name="Outline List 1" w:semiHidden="1" w:unhideWhenUsed="1"/>
-    <w:lsdException w:name="Outline List 2" w:semiHidden="1" w:unhideWhenUsed="1"/>
-    <w:lsdException w:name="Outline List 3" w:semiHidden="1" w:unhideWhenUsed="1"/>
-    <w:lsdException w:name="Table Simple 1" w:semiHidden="1" w:unhideWhenUsed="1"/>
-    <w:lsdException w:name="Table Simple 2" w:semiHidden="1" w:unhideWhenUsed="1"/>
-    <w:lsdException w:name="Table Simple 3" w:semiHidden="1" w:unhideWhenUsed="1"/>
-    <w:lsdException w:name="Table Classic 1" w:semiHidden="1" w:unhideWhenUsed="1"/>
-    <w:lsdException w:name="Table Classic 2" w:semiHidden="1" w:unhideWhenUsed="1"/>
-    <w:lsdException w:name="Table Classic 3" w:semiHidden="1" w:unhideWhenUsed="1"/>
-    <w:lsdException w:name="Table Classic 4" w:semiHidden="1" w:unhideWhenUsed="1"/>
-    <w:lsdException w:name="Table Colorful 1" w:semiHidden="1" w:unhideWhenUsed="1"/>
-    <w:lsdException w:name="Table Colorful 2" w:semiHidden="1" w:unhideWhenUsed="1"/>
-    <w:lsdException w:name="Table Colorful 3" w:semiHidden="1" w:unhideWhenUsed="1"/>
-    <w:lsdException w:name="Table Columns 1" w:semiHidden="1" w:unhideWhenUsed="1"/>
-    <w:lsdException w:name="Table Columns 2" w:semiHidden="1" w:unhideWhenUsed="1"/>
-    <w:lsdException w:name="Table Columns 3" w:semiHidden="1" w:unhideWhenUsed="1"/>
-    <w:lsdException w:name="Table Columns 4" w:semiHidden="1" w:unhideWhenUsed="1"/>
-    <w:lsdException w:name="Table Columns 5" w:semiHidden="1" w:unhideWhenUsed="1"/>
-    <w:lsdException w:name="Table Grid 1" w:semiHidden="1" w:unhideWhenUsed="1"/>
-    <w:lsdException w:name="Table Grid 2" w:semiHidden="1" w:unhideWhenUsed="1"/>
-    <w:lsdException w:name="Table Grid 3" w:semiHidden="1" w:unhideWhenUsed="1"/>
-    <w:lsdException w:name="Table Grid 4" w:semiHidden="1" w:unhideWhenUsed="1"/>
-    <w:lsdException w:name="Table Grid 5" w:semiHidden="1" w:unhideWhenUsed="1"/>
-    <w:lsdException w:name="Table Grid 6" w:semiHidden="1" w:unhideWhenUsed="1"/>
-    <w:lsdException w:name="Table Grid 7" w:semiHidden="1" w:unhideWhenUsed="1"/>
-    <w:lsdException w:name="Table Grid 8" w:semiHidden="1" w:unhideWhenUsed="1"/>
-    <w:lsdException w:name="Table List 1" w:semiHidden="1" w:unhideWhenUsed="1"/>
-    <w:lsdException w:name="Table List 2" w:semiHidden="1" w:unhideWhenUsed="1"/>
-    <w:lsdException w:name="Table List 3" w:semiHidden="1" w:unhideWhenUsed="1"/>
-    <w:lsdException w:name="Table List 4" w:semiHidden="1" w:unhideWhenUsed="1"/>
-    <w:lsdException w:name="Table List 5" w:semiHidden="1" w:unhideWhenUsed="1"/>
-    <w:lsdException w:name="Table List 6" w:semiHidden="1" w:unhideWhenUsed="1"/>
-    <w:lsdException w:name="Table List 7" w:semiHidden="1" w:unhideWhenUsed="1"/>
-    <w:lsdException w:name="Table List 8" w:semiHidden="1" w:unhideWhenUsed="1"/>
-    <w:lsdException w:name="Table 3D effects 1" w:semiHidden="1" w:unhideWhenUsed="1"/>
-    <w:lsdException w:name="Table 3D effects 2" w:semiHidden="1" w:unhideWhenUsed="1"/>
-    <w:lsdException w:name="Table 3D effects 3" w:semiHidden="1" w:unhideWhenUsed="1"/>
-    <w:lsdException w:name="Table Contemporary" w:semiHidden="1" w:unhideWhenUsed="1"/>
-    <w:lsdException w:name="Table Elegant" w:semiHidden="1" w:unhideWhenUsed="1"/>
-    <w:lsdException w:name="Table Professional" w:semiHidden="1" w:unhideWhenUsed="1"/>
-    <w:lsdException w:name="Table Subtle 1" w:semiHidden="1" w:unhideWhenUsed="1"/>
-    <w:lsdException w:name="Table Subtle 2" w:semiHidden="1" w:unhideWhenUsed="1"/>
-    <w:lsdException w:name="Table Web 1" w:semiHidden="1" w:unhideWhenUsed="1"/>
-    <w:lsdException w:name="Table Web 2" w:semiHidden="1" w:unhideWhenUsed="1"/>
-    <w:lsdException w:name="Table Web 3" w:semiHidden="1" w:unhideWhenUsed="1"/>
-    <w:lsdException w:name="Balloon Text" w:semiHidden="1" w:unhideWhenUsed="1"/>
-    <w:lsdException w:name="Table Grid" w:uiPriority="59"/>
-    <w:lsdException w:name="Table Theme" w:semiHidden="1" w:unhideWhenUsed="1"/>
-    <w:lsdException w:name="Placeholder Text" w:semiHidden="1"/>
-    <w:lsdException w:name="No Spacing" w:uiPriority="1" w:qFormat="1"/>
-    <w:lsdException w:name="Light Shading" w:uiPriority="60"/>
-    <w:lsdException w:name="Light List" w:uiPriority="61"/>
-    <w:lsdException w:name="Light Grid" w:uiPriority="62"/>
-    <w:lsdException w:name="Medium Shading 1" w:uiPriority="63"/>
-    <w:lsdException w:name="Medium Shading 2" w:uiPriority="64"/>
-    <w:lsdException w:name="Medium List 1" w:uiPriority="65"/>
-    <w:lsdException w:name="Medium List 2" w:uiPriority="66"/>
-    <w:lsdException w:name="Medium Grid 1" w:uiPriority="67"/>
-    <w:lsdException w:name="Medium Grid 2" w:uiPriority="68"/>
-    <w:lsdException w:name="Medium Grid 3" w:uiPriority="69"/>
-    <w:lsdException w:name="Dark List" w:uiPriority="70"/>
-    <w:lsdException w:name="Colorful Shading" w:uiPriority="71"/>
-    <w:lsdException w:name="Colorful List" w:uiPriority="72"/>
-    <w:lsdException w:name="Colorful Grid" w:uiPriority="73"/>
-    <w:lsdException w:name="Light Shading Accent 1" w:uiPriority="60"/>
-    <w:lsdException w:name="Light List Accent 1" w:uiPriority="61"/>
-    <w:lsdException w:name="Light Grid Accent 1" w:uiPriority="62"/>
-    <w:lsdException w:name="Medium Shading 1 Accent 1" w:uiPriority="63"/>
-    <w:lsdException w:name="Medium Shading 2 Accent 1" w:uiPriority="64"/>
-    <w:lsdException w:name="Medium List 1 Accent 1" w:uiPriority="65"/>
-    <w:lsdException w:name="Revision" w:semiHidden="1"/>
-    <w:lsdException w:name="List Paragraph" w:uiPriority="34" w:qFormat="1"/>
-    <w:lsdException w:name="Quote" w:uiPriority="29" w:qFormat="1"/>
-    <w:lsdException w:name="Intense Quote" w:uiPriority="30" w:qFormat="1"/>
-    <w:lsdException w:name="Medium List 2 Accent 1" w:uiPriority="66"/>
-    <w:lsdException w:name="Medium Grid 1 Accent 1" w:uiPriority="67"/>
-    <w:lsdException w:name="Medium Grid 2 Accent 1" w:uiPriority="68"/>
-    <w:lsdException w:name="Medium Grid 3 Accent 1" w:uiPriority="69"/>
-    <w:lsdException w:name="Dark List Accent 1" w:uiPriority="70"/>
-    <w:lsdException w:name="Colorful Shading Accent 1" w:uiPriority="71"/>
-    <w:lsdException w:name="Colorful List Accent 1" w:uiPriority="72"/>
-    <w:lsdException w:name="Colorful Grid Accent 1" w:uiPriority="73"/>
-    <w:lsdException w:name="Light Shading Accent 2" w:uiPriority="60"/>
-    <w:lsdException w:name="Light List Accent 2" w:uiPriority="61"/>
-    <w:lsdException w:name="Light Grid Accent 2" w:uiPriority="62"/>
-    <w:lsdException w:name="Medium Shading 1 Accent 2" w:uiPriority="63"/>
-    <w:lsdException w:name="Medium Shading 2 Accent 2" w:uiPriority="64"/>
-    <w:lsdException w:name="Medium List 1 Accent 2" w:uiPriority="65"/>
-    <w:lsdException w:name="Medium List 2 Accent 2" w:uiPriority="66"/>
-    <w:lsdException w:name="Medium Grid 1 Accent 2" w:uiPriority="67"/>
-    <w:lsdException w:name="Medium Grid 2 Accent 2" w:uiPriority="68"/>
-    <w:lsdException w:name="Medium Grid 3 Accent 2" w:uiPriority="69"/>
-    <w:lsdException w:name="Dark List Accent 2" w:uiPriority="70"/>
-    <w:lsdException w:name="Colorful Shading Accent 2" w:uiPriority="71"/>
-    <w:lsdException w:name="Colorful List Accent 2" w:uiPriority="72"/>
-    <w:lsdException w:name="Colorful Grid Accent 2" w:uiPriority="73"/>
-    <w:lsdException w:name="Light Shading Accent 3" w:uiPriority="60"/>
-    <w:lsdException w:name="Light List Accent 3" w:uiPriority="61"/>
-    <w:lsdException w:name="Light Grid Accent 3" w:uiPriority="62"/>
-    <w:lsdException w:name="Medium Shading 1 Accent 3" w:uiPriority="63"/>
-    <w:lsdException w:name="Medium Shading 2 Accent 3" w:uiPriority="64"/>
-    <w:lsdException w:name="Medium List 1 Accent 3" w:uiPriority="65"/>
-    <w:lsdException w:name="Medium List 2 Accent 3" w:uiPriority="66"/>
-    <w:lsdException w:name="Medium Grid 1 Accent 3" w:uiPriority="67"/>
-    <w:lsdException w:name="Medium Grid 2 Accent 3" w:uiPriority="68"/>
-    <w:lsdException w:name="Medium Grid 3 Accent 3" w:uiPriority="69"/>
-    <w:lsdException w:name="Dark List Accent 3" w:uiPriority="70"/>
-    <w:lsdException w:name="Colorful Shading Accent 3" w:uiPriority="71"/>
-    <w:lsdException w:name="Colorful List Accent 3" w:uiPriority="72"/>
-    <w:lsdException w:name="Colorful Grid Accent 3" w:uiPriority="73"/>
-    <w:lsdException w:name="Light Shading Accent 4" w:uiPriority="60"/>
-    <w:lsdException w:name="Light List Accent 4" w:uiPriority="61"/>
-    <w:lsdException w:name="Light Grid Accent 4" w:uiPriority="62"/>
-    <w:lsdException w:name="Medium Shading 1 Accent 4" w:uiPriority="63"/>
-    <w:lsdException w:name="Medium Shading 2 Accent 4" w:uiPriority="64"/>
-    <w:lsdException w:name="Medium List 1 Accent 4" w:uiPriority="65"/>
-    <w:lsdException w:name="Medium List 2 Accent 4" w:uiPriority="66"/>
-    <w:lsdException w:name="Medium Grid 1 Accent 4" w:uiPriority="67"/>
-    <w:lsdException w:name="Medium Grid 2 Accent 4" w:uiPriority="68"/>
-    <w:lsdException w:name="Medium Grid 3 Accent 4" w:uiPriority="69"/>
-    <w:lsdException w:name="Dark List Accent 4" w:uiPriority="70"/>
-    <w:lsdException w:name="Colorful Shading Accent 4" w:uiPriority="71"/>
-    <w:lsdException w:name="Colorful List Accent 4" w:uiPriority="72"/>
-    <w:lsdException w:name="Colorful Grid Accent 4" w:uiPriority="73"/>
-    <w:lsdException w:name="Light Shading Accent 5" w:uiPriority="60"/>
-    <w:lsdException w:name="Light List Accent 5" w:uiPriority="61"/>
-    <w:lsdException w:name="Light Grid Accent 5" w:uiPriority="62"/>
-    <w:lsdException w:name="Medium Shading 1 Accent 5" w:uiPriority="63"/>
-    <w:lsdException w:name="Medium Shading 2 Accent 5" w:uiPriority="64"/>
-    <w:lsdException w:name="Medium List 1 Accent 5" w:uiPriority="65"/>
-    <w:lsdException w:name="Medium List 2 Accent 5" w:uiPriority="66"/>
-    <w:lsdException w:name="Medium Grid 1 Accent 5" w:uiPriority="67"/>
-    <w:lsdException w:name="Medium Grid 2 Accent 5" w:uiPriority="68"/>
-    <w:lsdException w:name="Medium Grid 3 Accent 5" w:uiPriority="69"/>
-    <w:lsdException w:name="Dark List Accent 5" w:uiPriority="70"/>
-    <w:lsdException w:name="Colorful Shading Accent 5" w:uiPriority="71"/>
-    <w:lsdException w:name="Colorful List Accent 5" w:uiPriority="72"/>
-    <w:lsdException w:name="Colorful Grid Accent 5" w:uiPriority="73"/>
-    <w:lsdException w:name="Light Shading Accent 6" w:uiPriority="60"/>
-    <w:lsdException w:name="Light List Accent 6" w:uiPriority="61"/>
-    <w:lsdException w:name="Light Grid Accent 6" w:uiPriority="62"/>
-    <w:lsdException w:name="Medium Shading 1 Accent 6" w:uiPriority="63"/>
-    <w:lsdException w:name="Medium Shading 2 Accent 6" w:uiPriority="64"/>
-    <w:lsdException w:name="Medium List 1 Accent 6" w:uiPriority="65"/>
-    <w:lsdException w:name="Medium List 2 Accent 6" w:uiPriority="66"/>
-    <w:lsdException w:name="Medium Grid 1 Accent 6" w:uiPriority="67"/>
-    <w:lsdException w:name="Medium Grid 2 Accent 6" w:uiPriority="68"/>
-    <w:lsdException w:name="Medium Grid 3 Accent 6" w:uiPriority="69"/>
-    <w:lsdException w:name="Dark List Accent 6" w:uiPriority="70"/>
-    <w:lsdException w:name="Colorful Shading Accent 6" w:uiPriority="71"/>
-    <w:lsdException w:name="Colorful List Accent 6" w:uiPriority="72"/>
-    <w:lsdException w:name="Colorful Grid Accent 6" w:uiPriority="73"/>
-    <w:lsdException w:name="Subtle Emphasis" w:uiPriority="19" w:qFormat="1"/>
-    <w:lsdException w:name="Intense Emphasis" w:uiPriority="21" w:qFormat="1"/>
-    <w:lsdException w:name="Subtle Reference" w:uiPriority="31" w:qFormat="1"/>
-    <w:lsdException w:name="Intense Reference" w:uiPriority="32" w:qFormat="1"/>
-    <w:lsdException w:name="Book Title" w:uiPriority="33" w:qFormat="1"/>
-    <w:lsdException w:name="Bibliography" w:semiHidden="1" w:uiPriority="37" w:unhideWhenUsed="1"/>
-    <w:lsdException w:name="TOC Heading" w:semiHidden="1" w:uiPriority="39" w:unhideWhenUsed="1" w:qFormat="1"/>
-    <w:lsdException w:name="Plain Table 1" w:uiPriority="41"/>
-    <w:lsdException w:name="Plain Table 2" w:uiPriority="42"/>
-    <w:lsdException w:name="Plain Table 3" w:uiPriority="43"/>
-    <w:lsdException w:name="Plain Table 4" w:uiPriority="44"/>
-    <w:lsdException w:name="Plain Table 5" w:uiPriority="45"/>
-    <w:lsdException w:name="Grid Table Light" w:uiPriority="40"/>
-    <w:lsdException w:name="Grid Table 1 Light" w:uiPriority="46"/>
-    <w:lsdException w:name="Grid Table 2" w:uiPriority="47"/>
-    <w:lsdException w:name="Grid Table 3" w:uiPriority="48"/>
-    <w:lsdException w:name="Grid Table 4" w:uiPriority="49"/>
-    <w:lsdException w:name="Grid Table 5 Dark" w:uiPriority="50"/>
-    <w:lsdException w:name="Grid Table 6 Colorful" w:uiPriority="51"/>
-    <w:lsdException w:name="Grid Table 7 Colorful" w:uiPriority="52"/>
-    <w:lsdException w:name="Grid Table 1 Light Accent 1" w:uiPriority="46"/>
-    <w:lsdException w:name="Grid Table 2 Accent 1" w:uiPriority="47"/>
-    <w:lsdException w:name="Grid Table 3 Accent 1" w:uiPriority="48"/>
-    <w:lsdException w:name="Grid Table 4 Accent 1" w:uiPriority="49"/>
-    <w:lsdException w:name="Grid Table 5 Dark Accent 1" w:uiPriority="50"/>
-    <w:lsdException w:name="Grid Table 6 Colorful Accent 1" w:uiPriority="51"/>
-    <w:lsdException w:name="Grid Table 7 Colorful Accent 1" w:uiPriority="52"/>
-    <w:lsdException w:name="Grid Table 1 Light Accent 2" w:uiPriority="46"/>
-    <w:lsdException w:name="Grid Table 2 Accent 2" w:uiPriority="47"/>
-    <w:lsdException w:name="Grid Table 3 Accent 2" w:uiPriority="48"/>
-    <w:lsdException w:name="Grid Table 4 Accent 2" w:uiPriority="49"/>
-    <w:lsdException w:name="Grid Table 5 Dark Accent 2" w:uiPriority="50"/>
-    <w:lsdException w:name="Grid Table 6 Colorful Accent 2" w:uiPriority="51"/>
-    <w:lsdException w:name="Grid Table 7 Colorful Accent 2" w:uiPriority="52"/>
-    <w:lsdException w:name="Grid Table 1 Light Accent 3" w:uiPriority="46"/>
-    <w:lsdException w:name="Grid Table 2 Accent 3" w:uiPriority="47"/>
-    <w:lsdException w:name="Grid Table 3 Accent 3" w:uiPriority="48"/>
-    <w:lsdException w:name="Grid Table 4 Accent 3" w:uiPriority="49"/>
-    <w:lsdException w:name="Grid Table 5 Dark Accent 3" w:uiPriority="50"/>
-    <w:lsdException w:name="Grid Table 6 Colorful Accent 3" w:uiPriority="51"/>
-    <w:lsdException w:name="Grid Table 7 Colorful Accent 3" w:uiPriority="52"/>
-    <w:lsdException w:name="Grid Table 1 Light Accent 4" w:uiPriority="46"/>
-    <w:lsdException w:name="Grid Table 2 Accent 4" w:uiPriority="47"/>
-    <w:lsdException w:name="Grid Table 3 Accent 4" w:uiPriority="48"/>
-    <w:lsdException w:name="Grid Table 4 Accent 4" w:uiPriority="49"/>
-    <w:lsdException w:name="Grid Table 5 Dark Accent 4" w:uiPriority="50"/>
-    <w:lsdException w:name="Grid Table 6 Colorful Accent 4" w:uiPriority="51"/>
-    <w:lsdException w:name="Grid Table 7 Colorful Accent 4" w:uiPriority="52"/>
-    <w:lsdException w:name="Grid Table 1 Light Accent 5" w:uiPriority="46"/>
-    <w:lsdException w:name="Grid Table 2 Accent 5" w:uiPriority="47"/>
-    <w:lsdException w:name="Grid Table 3 Accent 5" w:uiPriority="48"/>
-    <w:lsdException w:name="Grid Table 4 Accent 5" w:uiPriority="49"/>
-    <w:lsdException w:name="Grid Table 5 Dark Accent 5" w:uiPriority="50"/>
-    <w:lsdException w:name="Grid Table 6 Colorful Accent 5" w:uiPriority="51"/>
-    <w:lsdException w:name="Grid Table 7 Colorful Accent 5" w:uiPriority="52"/>
-    <w:lsdException w:name="Grid Table 1 Light Accent 6" w:uiPriority="46"/>
-    <w:lsdException w:name="Grid Table 2 Accent 6" w:uiPriority="47"/>
-    <w:lsdException w:name="Grid Table 3 Accent 6" w:uiPriority="48"/>
-    <w:lsdException w:name="Grid Table 4 Accent 6" w:uiPriority="49"/>
-    <w:lsdException w:name="Grid Table 5 Dark Accent 6" w:uiPriority="50"/>
-    <w:lsdException w:name="Grid Table 6 Colorful Accent 6" w:uiPriority="51"/>
-    <w:lsdException w:name="Grid Table 7 Colorful Accent 6" w:uiPriority="52"/>
-    <w:lsdException w:name="List Table 1 Light" w:uiPriority="46"/>
-    <w:lsdException w:name="List Table 2" w:uiPriority="47"/>
-    <w:lsdException w:name="List Table 3" w:uiPriority="48"/>
-    <w:lsdException w:name="List Table 4" w:uiPriority="49"/>
-    <w:lsdException w:name="List Table 5 Dark" w:uiPriority="50"/>
-    <w:lsdException w:name="List Table 6 Colorful" w:uiPriority="51"/>
-    <w:lsdException w:name="List Table 7 Colorful" w:uiPriority="52"/>
-    <w:lsdException w:name="List Table 1 Light Accent 1" w:uiPriority="46"/>
-    <w:lsdException w:name="List Table 2 Accent 1" w:uiPriority="47"/>
-    <w:lsdException w:name="List Table 3 Accent 1" w:uiPriority="48"/>
-    <w:lsdException w:name="List Table 4 Accent 1" w:uiPriority="49"/>
-    <w:lsdException w:name="List Table 5 Dark Accent 1" w:uiPriority="50"/>
-    <w:lsdException w:name="List Table 6 Colorful Accent 1" w:uiPriority="51"/>
-    <w:lsdException w:name="List Table 7 Colorful Accent 1" w:uiPriority="52"/>
-    <w:lsdException w:name="List Table 1 Light Accent 2" w:uiPriority="46"/>
-    <w:lsdException w:name="List Table 2 Accent 2" w:uiPriority="47"/>
-    <w:lsdException w:name="List Table 3 Accent 2" w:uiPriority="48"/>
-    <w:lsdException w:name="List Table 4 Accent 2" w:uiPriority="49"/>
-    <w:lsdException w:name="List Table 5 Dark Accent 2" w:uiPriority="50"/>
-    <w:lsdException w:name="List Table 6 Colorful Accent 2" w:uiPriority="51"/>
-    <w:lsdException w:name="List Table 7 Colorful Accent 2" w:uiPriority="52"/>
-    <w:lsdException w:name="List Table 1 Light Accent 3" w:uiPriority="46"/>
-    <w:lsdException w:name="List Table 2 Accent 3" w:uiPriority="47"/>
-    <w:lsdException w:name="List Table 3 Accent 3" w:uiPriority="48"/>
-    <w:lsdException w:name="List Table 4 Accent 3" w:uiPriority="49"/>
-    <w:lsdException w:name="List Table 5 Dark Accent 3" w:uiPriority="50"/>
-    <w:lsdException w:name="List Table 6 Colorful Accent 3" w:uiPriority="51"/>
-    <w:lsdException w:name="List Table 7 Colorful Accent 3" w:uiPriority="52"/>
-    <w:lsdException w:name="List Table 1 Light Accent 4" w:uiPriority="46"/>
-    <w:lsdException w:name="List Table 2 Accent 4" w:uiPriority="47"/>
-    <w:lsdException w:name="List Table 3 Accent 4" w:uiPriority="48"/>
-    <w:lsdException w:name="List Table 4 Accent 4" w:uiPriority="49"/>
-    <w:lsdException w:name="List Table 5 Dark Accent 4" w:uiPriority="50"/>
-    <w:lsdException w:name="List Table 6 Colorful Accent 4" w:uiPriority="51"/>
-    <w:lsdException w:name="List Table 7 Colorful Accent 4" w:uiPriority="52"/>
-    <w:lsdException w:name="List Table 1 Light Accent 5" w:uiPriority="46"/>
-    <w:lsdException w:name="List Table 2 Accent 5" w:uiPriority="47"/>
-    <w:lsdException w:name="List Table 3 Accent 5" w:uiPriority="48"/>
-    <w:lsdException w:name="List Table 4 Accent 5" w:uiPriority="49"/>
-    <w:lsdException w:name="List Table 5 Dark Accent 5" w:uiPriority="50"/>
-    <w:lsdException w:name="List Table 6 Colorful Accent 5" w:uiPriority="51"/>
-    <w:lsdException w:name="List Table 7 Colorful Accent 5" w:uiPriority="52"/>
-    <w:lsdException w:name="List Table 1 Light Accent 6" w:uiPriority="46"/>
-    <w:lsdException w:name="List Table 2 Accent 6" w:uiPriority="47"/>
-    <w:lsdException w:name="List Table 3 Accent 6" w:uiPriority="48"/>
-    <w:lsdException w:name="List Table 4 Accent 6" w:uiPriority="49"/>
-    <w:lsdException w:name="List Table 5 Dark Accent 6" w:uiPriority="50"/>
-    <w:lsdException w:name="List Table 6 Colorful Accent 6" w:uiPriority="51"/>
-    <w:lsdException w:name="List Table 7 Colorful Accent 6" w:uiPriority="52"/>
-    <w:lsdException w:name="Mention" w:semiHidden="1" w:unhideWhenUsed="1"/>
-    <w:lsdException w:name="Smart Hyperlink" w:semiHidden="1" w:unhideWhenUsed="1"/>
-    <w:lsdException w:name="Hashtag" w:semiHidden="1" w:unhideWhenUsed="1"/>
-    <w:lsdException w:name="Unresolved Mention" w:semiHidden="1" w:unhideWhenUsed="1"/>
-    <w:lsdException w:name="Smart Link" w:semiHidden="1" w:unhideWhenUsed="1"/>
+  <w:latentStyles w:defLockedState="0" w:defUIPriority="99" w:defSemiHidden="1" w:defUnhideWhenUsed="1" w:defQFormat="0" w:count="267">
+    <w:lsdException w:name="Normal" w:semiHidden="0" w:uiPriority="0" w:unhideWhenUsed="0" w:qFormat="1"/>
+    <w:lsdException w:name="heading 1" w:semiHidden="0" w:uiPriority="0" w:unhideWhenUsed="0" w:qFormat="1"/>
+    <w:lsdException w:name="heading 2" w:semiHidden="0" w:uiPriority="9" w:unhideWhenUsed="0" w:qFormat="1"/>
+    <w:lsdException w:name="heading 3" w:semiHidden="0" w:uiPriority="9" w:unhideWhenUsed="0" w:qFormat="1"/>
+    <w:lsdException w:name="heading 4" w:semiHidden="0" w:uiPriority="9" w:unhideWhenUsed="0" w:qFormat="1"/>
+    <w:lsdException w:name="heading 5" w:semiHidden="0" w:uiPriority="9" w:unhideWhenUsed="0" w:qFormat="1"/>
+    <w:lsdException w:name="heading 6" w:semiHidden="0" w:uiPriority="9" w:unhideWhenUsed="0" w:qFormat="1"/>
+    <w:lsdException w:name="heading 7" w:semiHidden="0" w:uiPriority="9" w:unhideWhenUsed="0" w:qFormat="1"/>
+    <w:lsdException w:name="heading 8" w:semiHidden="0" w:uiPriority="9" w:unhideWhenUsed="0" w:qFormat="1"/>
+    <w:lsdException w:name="heading 9" w:semiHidden="0" w:uiPriority="9" w:unhideWhenUsed="0" w:qFormat="1"/>
+    <w:lsdException w:name="toc 1" w:uiPriority="39"/>
+    <w:lsdException w:name="toc 2" w:uiPriority="39"/>
+    <w:lsdException w:name="toc 3" w:uiPriority="39"/>
+    <w:lsdException w:name="toc 4" w:uiPriority="39"/>
+    <w:lsdException w:name="toc 5" w:uiPriority="39"/>
+    <w:lsdException w:name="toc 6" w:uiPriority="39"/>
+    <w:lsdException w:name="toc 7" w:uiPriority="39"/>
+    <w:lsdException w:name="toc 8" w:uiPriority="39"/>
+    <w:lsdException w:name="toc 9" w:uiPriority="39"/>
+    <w:lsdException w:name="footer" w:uiPriority="0"/>
+    <w:lsdException w:name="caption" w:uiPriority="35" w:qFormat="1"/>
+    <w:lsdException w:name="page number" w:uiPriority="0"/>
+    <w:lsdException w:name="Title" w:semiHidden="0" w:uiPriority="10" w:unhideWhenUsed="0" w:qFormat="1"/>
+    <w:lsdException w:name="Default Paragraph Font" w:uiPriority="1"/>
+    <w:lsdException w:name="Subtitle" w:semiHidden="0" w:uiPriority="11" w:unhideWhenUsed="0" w:qFormat="1"/>
+    <w:lsdException w:name="Strong" w:semiHidden="0" w:uiPriority="22" w:unhideWhenUsed="0" w:qFormat="1"/>
+    <w:lsdException w:name="Emphasis" w:semiHidden="0" w:uiPriority="20" w:unhideWhenUsed="0" w:qFormat="1"/>
+    <w:lsdException w:name="Table Grid" w:semiHidden="0" w:uiPriority="59" w:unhideWhenUsed="0"/>
+    <w:lsdException w:name="Placeholder Text" w:unhideWhenUsed="0"/>
+    <w:lsdException w:name="No Spacing" w:semiHidden="0" w:uiPriority="1" w:unhideWhenUsed="0" w:qFormat="1"/>
+    <w:lsdException w:name="Light Shading" w:semiHidden="0" w:uiPriority="60" w:unhideWhenUsed="0"/>
+    <w:lsdException w:name="Light List" w:semiHidden="0" w:uiPriority="61" w:unhideWhenUsed="0"/>
+    <w:lsdException w:name="Light Grid" w:semiHidden="0" w:uiPriority="62" w:unhideWhenUsed="0"/>
+    <w:lsdException w:name="Medium Shading 1" w:semiHidden="0" w:uiPriority="63" w:unhideWhenUsed="0"/>
+    <w:lsdException w:name="Medium Shading 2" w:semiHidden="0" w:uiPriority="64" w:unhideWhenUsed="0"/>
+    <w:lsdException w:name="Medium List 1" w:semiHidden="0" w:uiPriority="65" w:unhideWhenUsed="0"/>
+    <w:lsdException w:name="Medium List 2" w:semiHidden="0" w:uiPriority="66" w:unhideWhenUsed="0"/>
+    <w:lsdException w:name="Medium Grid 1" w:semiHidden="0" w:uiPriority="67" w:unhideWhenUsed="0"/>
+    <w:lsdException w:name="Medium Grid 2" w:semiHidden="0" w:uiPriority="68" w:unhideWhenUsed="0"/>
+    <w:lsdException w:name="Medium Grid 3" w:semiHidden="0" w:uiPriority="69" w:unhideWhenUsed="0"/>
+    <w:lsdException w:name="Dark List" w:semiHidden="0" w:uiPriority="70" w:unhideWhenUsed="0"/>
+    <w:lsdException w:name="Colorful Shading" w:semiHidden="0" w:uiPriority="71" w:unhideWhenUsed="0"/>
+    <w:lsdException w:name="Colorful List" w:semiHidden="0" w:uiPriority="72" w:unhideWhenUsed="0"/>
+    <w:lsdException w:name="Colorful Grid" w:semiHidden="0" w:uiPriority="73" w:unhideWhenUsed="0"/>
+    <w:lsdException w:name="Light Shading Accent 1" w:semiHidden="0" w:uiPriority="60" w:unhideWhenUsed="0"/>
+    <w:lsdException w:name="Light List Accent 1" w:semiHidden="0" w:uiPriority="61" w:unhideWhenUsed="0"/>
+    <w:lsdException w:name="Light Grid Accent 1" w:semiHidden="0" w:uiPriority="62" w:unhideWhenUsed="0"/>
+    <w:lsdException w:name="Medium Shading 1 Accent 1" w:semiHidden="0" w:uiPriority="63" w:unhideWhenUsed="0"/>
+    <w:lsdException w:name="Medium Shading 2 Accent 1" w:semiHidden="0" w:uiPriority="64" w:unhideWhenUsed="0"/>
+    <w:lsdException w:name="Medium List 1 Accent 1" w:semiHidden="0" w:uiPriority="65" w:unhideWhenUsed="0"/>
+    <w:lsdException w:name="Revision" w:unhideWhenUsed="0"/>
+    <w:lsdException w:name="List Paragraph" w:semiHidden="0" w:uiPriority="34" w:unhideWhenUsed="0" w:qFormat="1"/>
+    <w:lsdException w:name="Quote" w:semiHidden="0" w:uiPriority="29" w:unhideWhenUsed="0" w:qFormat="1"/>
+    <w:lsdException w:name="Intense Quote" w:semiHidden="0" w:uiPriority="30" w:unhideWhenUsed="0" w:qFormat="1"/>
+    <w:lsdException w:name="Medium List 2 Accent 1" w:semiHidden="0" w:uiPriority="66" w:unhideWhenUsed="0"/>
+    <w:lsdException w:name="Medium Grid 1 Accent 1" w:semiHidden="0" w:uiPriority="67" w:unhideWhenUsed="0"/>
+    <w:lsdException w:name="Medium Grid 2 Accent 1" w:semiHidden="0" w:uiPriority="68" w:unhideWhenUsed="0"/>
+    <w:lsdException w:name="Medium Grid 3 Accent 1" w:semiHidden="0" w:uiPriority="69" w:unhideWhenUsed="0"/>
+    <w:lsdException w:name="Dark List Accent 1" w:semiHidden="0" w:uiPriority="70" w:unhideWhenUsed="0"/>
+    <w:lsdException w:name="Colorful Shading Accent 1" w:semiHidden="0" w:uiPriority="71" w:unhideWhenUsed="0"/>
+    <w:lsdException w:name="Colorful List Accent 1" w:semiHidden="0" w:uiPriority="72" w:unhideWhenUsed="0"/>
+    <w:lsdException w:name="Colorful Grid Accent 1" w:semiHidden="0" w:uiPriority="73" w:unhideWhenUsed="0"/>
+    <w:lsdException w:name="Light Shading Accent 2" w:semiHidden="0" w:uiPriority="60" w:unhideWhenUsed="0"/>
+    <w:lsdException w:name="Light List Accent 2" w:semiHidden="0" w:uiPriority="61" w:unhideWhenUsed="0"/>
+    <w:lsdException w:name="Light Grid Accent 2" w:semiHidden="0" w:uiPriority="62" w:unhideWhenUsed="0"/>
+    <w:lsdException w:name="Medium Shading 1 Accent 2" w:semiHidden="0" w:uiPriority="63" w:unhideWhenUsed="0"/>
+    <w:lsdException w:name="Medium Shading 2 Accent 2" w:semiHidden="0" w:uiPriority="64" w:unhideWhenUsed="0"/>
+    <w:lsdException w:name="Medium List 1 Accent 2" w:semiHidden="0" w:uiPriority="65" w:unhideWhenUsed="0"/>
+    <w:lsdException w:name="Medium List 2 Accent 2" w:semiHidden="0" w:uiPriority="66" w:unhideWhenUsed="0"/>
+    <w:lsdException w:name="Medium Grid 1 Accent 2" w:semiHidden="0" w:uiPriority="67" w:unhideWhenUsed="0"/>
+    <w:lsdException w:name="Medium Grid 2 Accent 2" w:semiHidden="0" w:uiPriority="68" w:unhideWhenUsed="0"/>
+    <w:lsdException w:name="Medium Grid 3 Accent 2" w:semiHidden="0" w:uiPriority="69" w:unhideWhenUsed="0"/>
+    <w:lsdException w:name="Dark List Accent 2" w:semiHidden="0" w:uiPriority="70" w:unhideWhenUsed="0"/>
+    <w:lsdException w:name="Colorful Shading Accent 2" w:semiHidden="0" w:uiPriority="71" w:unhideWhenUsed="0"/>
+    <w:lsdException w:name="Colorful List Accent 2" w:semiHidden="0" w:uiPriority="72" w:unhideWhenUsed="0"/>
+    <w:lsdException w:name="Colorful Grid Accent 2" w:semiHidden="0" w:uiPriority="73" w:unhideWhenUsed="0"/>
+    <w:lsdException w:name="Light Shading Accent 3" w:semiHidden="0" w:uiPriority="60" w:unhideWhenUsed="0"/>
+    <w:lsdException w:name="Light List Accent 3" w:semiHidden="0" w:uiPriority="61" w:unhideWhenUsed="0"/>
+    <w:lsdException w:name="Light Grid Accent 3" w:semiHidden="0" w:uiPriority="62" w:unhideWhenUsed="0"/>
+    <w:lsdException w:name="Medium Shading 1 Accent 3" w:semiHidden="0" w:uiPriority="63" w:unhideWhenUsed="0"/>
+    <w:lsdException w:name="Medium Shading 2 Accent 3" w:semiHidden="0" w:uiPriority="64" w:unhideWhenUsed="0"/>
+    <w:lsdException w:name="Medium List 1 Accent 3" w:semiHidden="0" w:uiPriority="65" w:unhideWhenUsed="0"/>
+    <w:lsdException w:name="Medium List 2 Accent 3" w:semiHidden="0" w:uiPriority="66" w:unhideWhenUsed="0"/>
+    <w:lsdException w:name="Medium Grid 1 Accent 3" w:semiHidden="0" w:uiPriority="67" w:unhideWhenUsed="0"/>
+    <w:lsdException w:name="Medium Grid 2 Accent 3" w:semiHidden="0" w:uiPriority="68" w:unhideWhenUsed="0"/>
+    <w:lsdException w:name="Medium Grid 3 Accent 3" w:semiHidden="0" w:uiPriority="69" w:unhideWhenUsed="0"/>
+    <w:lsdException w:name="Dark List Accent 3" w:semiHidden="0" w:uiPriority="70" w:unhideWhenUsed="0"/>
+    <w:lsdException w:name="Colorful Shading Accent 3" w:semiHidden="0" w:uiPriority="71" w:unhideWhenUsed="0"/>
+    <w:lsdException w:name="Colorful List Accent 3" w:semiHidden="0" w:uiPriority="72" w:unhideWhenUsed="0"/>
+    <w:lsdException w:name="Colorful Grid Accent 3" w:semiHidden="0" w:uiPriority="73" w:unhideWhenUsed="0"/>
+    <w:lsdException w:name="Light Shading Accent 4" w:semiHidden="0" w:uiPriority="60" w:unhideWhenUsed="0"/>
+    <w:lsdException w:name="Light List Accent 4" w:semiHidden="0" w:uiPriority="61" w:unhideWhenUsed="0"/>
+    <w:lsdException w:name="Light Grid Accent 4" w:semiHidden="0" w:uiPriority="62" w:unhideWhenUsed="0"/>
+    <w:lsdException w:name="Medium Shading 1 Accent 4" w:semiHidden="0" w:uiPriority="63" w:unhideWhenUsed="0"/>
+    <w:lsdException w:name="Medium Shading 2 Accent 4" w:semiHidden="0" w:uiPriority="64" w:unhideWhenUsed="0"/>
+    <w:lsdException w:name="Medium List 1 Accent 4" w:semiHidden="0" w:uiPriority="65" w:unhideWhenUsed="0"/>
+    <w:lsdException w:name="Medium List 2 Accent 4" w:semiHidden="0" w:uiPriority="66" w:unhideWhenUsed="0"/>
+    <w:lsdException w:name="Medium Grid 1 Accent 4" w:semiHidden="0" w:uiPriority="67" w:unhideWhenUsed="0"/>
+    <w:lsdException w:name="Medium Grid 2 Accent 4" w:semiHidden="0" w:uiPriority="68" w:unhideWhenUsed="0"/>
+    <w:lsdException w:name="Medium Grid 3 Accent 4" w:semiHidden="0" w:uiPriority="69" w:unhideWhenUsed="0"/>
+    <w:lsdException w:name="Dark List Accent 4" w:semiHidden="0" w:uiPriority="70" w:unhideWhenUsed="0"/>
+    <w:lsdException w:name="Colorful Shading Accent 4" w:semiHidden="0" w:uiPriority="71" w:unhideWhenUsed="0"/>
+    <w:lsdException w:name="Colorful List Accent 4" w:semiHidden="0" w:uiPriority="72" w:unhideWhenUsed="0"/>
+    <w:lsdException w:name="Colorful Grid Accent 4" w:semiHidden="0" w:uiPriority="73" w:unhideWhenUsed="0"/>
+    <w:lsdException w:name="Light Shading Accent 5" w:semiHidden="0" w:uiPriority="60" w:unhideWhenUsed="0"/>
+    <w:lsdException w:name="Light List Accent 5" w:semiHidden="0" w:uiPriority="61" w:unhideWhenUsed="0"/>
+    <w:lsdException w:name="Light Grid Accent 5" w:semiHidden="0" w:uiPriority="62" w:unhideWhenUsed="0"/>
+    <w:lsdException w:name="Medium Shading 1 Accent 5" w:semiHidden="0" w:uiPriority="63" w:unhideWhenUsed="0"/>
+    <w:lsdException w:name="Medium Shading 2 Accent 5" w:semiHidden="0" w:uiPriority="64" w:unhideWhenUsed="0"/>
+    <w:lsdException w:name="Medium List 1 Accent 5" w:semiHidden="0" w:uiPriority="65" w:unhideWhenUsed="0"/>
+    <w:lsdException w:name="Medium List 2 Accent 5" w:semiHidden="0" w:uiPriority="66" w:unhideWhenUsed="0"/>
+    <w:lsdException w:name="Medium Grid 1 Accent 5" w:semiHidden="0" w:uiPriority="67" w:unhideWhenUsed="0"/>
+    <w:lsdException w:name="Medium Grid 2 Accent 5" w:semiHidden="0" w:uiPriority="68" w:unhideWhenUsed="0"/>
+    <w:lsdException w:name="Medium Grid 3 Accent 5" w:semiHidden="0" w:uiPriority="69" w:unhideWhenUsed="0"/>
+    <w:lsdException w:name="Dark List Accent 5" w:semiHidden="0" w:uiPriority="70" w:unhideWhenUsed="0"/>
+    <w:lsdException w:name="Colorful Shading Accent 5" w:semiHidden="0" w:uiPriority="71" w:unhideWhenUsed="0"/>
+    <w:lsdException w:name="Colorful List Accent 5" w:semiHidden="0" w:uiPriority="72" w:unhideWhenUsed="0"/>
+    <w:lsdException w:name="Colorful Grid Accent 5" w:semiHidden="0" w:uiPriority="73" w:unhideWhenUsed="0"/>
+    <w:lsdException w:name="Light Shading Accent 6" w:semiHidden="0" w:uiPriority="60" w:unhideWhenUsed="0"/>
+    <w:lsdException w:name="Light List Accent 6" w:semiHidden="0" w:uiPriority="61" w:unhideWhenUsed="0"/>
+    <w:lsdException w:name="Light Grid Accent 6" w:semiHidden="0" w:uiPriority="62" w:unhideWhenUsed="0"/>
+    <w:lsdException w:name="Medium Shading 1 Accent 6" w:semiHidden="0" w:uiPriority="63" w:unhideWhenUsed="0"/>
+    <w:lsdException w:name="Medium Shading 2 Accent 6" w:semiHidden="0" w:uiPriority="64" w:unhideWhenUsed="0"/>
+    <w:lsdException w:name="Medium List 1 Accent 6" w:semiHidden="0" w:uiPriority="65" w:unhideWhenUsed="0"/>
+    <w:lsdException w:name="Medium List 2 Accent 6" w:semiHidden="0" w:uiPriority="66" w:unhideWhenUsed="0"/>
+    <w:lsdException w:name="Medium Grid 1 Accent 6" w:semiHidden="0" w:uiPriority="67" w:unhideWhenUsed="0"/>
+    <w:lsdException w:name="Medium Grid 2 Accent 6" w:semiHidden="0" w:uiPriority="68" w:unhideWhenUsed="0"/>
+    <w:lsdException w:name="Medium Grid 3 Accent 6" w:semiHidden="0" w:uiPriority="69" w:unhideWhenUsed="0"/>
+    <w:lsdException w:name="Dark List Accent 6" w:semiHidden="0" w:uiPriority="70" w:unhideWhenUsed="0"/>
+    <w:lsdException w:name="Colorful Shading Accent 6" w:semiHidden="0" w:uiPriority="71" w:unhideWhenUsed="0"/>
+    <w:lsdException w:name="Colorful List Accent 6" w:semiHidden="0" w:uiPriority="72" w:unhideWhenUsed="0"/>
+    <w:lsdException w:name="Colorful Grid Accent 6" w:semiHidden="0" w:uiPriority="73" w:unhideWhenUsed="0"/>
+    <w:lsdException w:name="Subtle Emphasis" w:semiHidden="0" w:uiPriority="19" w:unhideWhenUsed="0" w:qFormat="1"/>
+    <w:lsdException w:name="Intense Emphasis" w:semiHidden="0" w:uiPriority="21" w:unhideWhenUsed="0" w:qFormat="1"/>
+    <w:lsdException w:name="Subtle Reference" w:semiHidden="0" w:uiPriority="31" w:unhideWhenUsed="0" w:qFormat="1"/>
+    <w:lsdException w:name="Intense Reference" w:semiHidden="0" w:uiPriority="32" w:unhideWhenUsed="0" w:qFormat="1"/>
+    <w:lsdException w:name="Book Title" w:semiHidden="0" w:uiPriority="33" w:unhideWhenUsed="0" w:qFormat="1"/>
+    <w:lsdException w:name="Bibliography" w:uiPriority="37"/>
+    <w:lsdException w:name="TOC Heading" w:uiPriority="39" w:qFormat="1"/>
   </w:latentStyles>
   <w:style w:type="paragraph" w:default="1" w:styleId="Normalny">
     <w:name w:val="Normal"/>
@@ -8813,6 +8054,7 @@
     <w:uiPriority w:val="99"/>
     <w:semiHidden/>
     <w:unhideWhenUsed/>
+    <w:qFormat/>
     <w:tblPr>
       <w:tblInd w:w="0" w:type="dxa"/>
       <w:tblCellMar>
@@ -9027,10 +8269,10 @@
       <w:sz w:val="16"/>
     </w:rPr>
   </w:style>
-  <w:style w:type="paragraph" w:styleId="Mapadokumentu">
+  <w:style w:type="paragraph" w:styleId="Plandokumentu">
     <w:name w:val="Document Map"/>
     <w:basedOn w:val="Normalny"/>
-    <w:link w:val="MapadokumentuZnak"/>
+    <w:link w:val="PlandokumentuZnak"/>
     <w:uiPriority w:val="99"/>
     <w:semiHidden/>
     <w:unhideWhenUsed/>
@@ -9041,9 +8283,9 @@
       <w:szCs w:val="16"/>
     </w:rPr>
   </w:style>
-  <w:style w:type="character" w:customStyle="1" w:styleId="MapadokumentuZnak">
-    <w:name w:val="Mapa dokumentu Znak"/>
-    <w:link w:val="Mapadokumentu"/>
+  <w:style w:type="character" w:customStyle="1" w:styleId="PlandokumentuZnak">
+    <w:name w:val="Plan dokumentu Znak"/>
+    <w:link w:val="Plandokumentu"/>
     <w:uiPriority w:val="99"/>
     <w:semiHidden/>
     <w:rsid w:val="001010C5"/>
@@ -9707,7 +8949,7 @@
   <a:extraClrSchemeLst/>
   <a:extLst>
     <a:ext uri="{05A4C25C-085E-4340-85A3-A5531E510DB2}">
-      <thm15:themeFamily xmlns:thm15="http://schemas.microsoft.com/office/thememl/2012/main" name="Office Theme" id="{62F939B6-93AF-4DB8-9C6B-D6C7DFDC589F}" vid="{4A3C46E8-61CC-4603-A589-7422A47A8E4A}"/>
+      <thm15:themeFamily xmlns:thm15="http://schemas.microsoft.com/office/thememl/2012/main" xmlns="" name="Office Theme" id="{62F939B6-93AF-4DB8-9C6B-D6C7DFDC589F}" vid="{4A3C46E8-61CC-4603-A589-7422A47A8E4A}"/>
     </a:ext>
   </a:extLst>
 </a:theme>

</xml_diff>